<commit_message>
The finite volume word article references edited
</commit_message>
<xml_diff>
--- a/articles/finite_volumes_word/finite_volumes.docx
+++ b/articles/finite_volumes_word/finite_volumes.docx
@@ -793,7 +793,7 @@
           <v:shape id="_x0000_i1025" type="#_x0000_t75" style="width:9.75pt;height:15.75pt" o:ole="">
             <v:imagedata r:id="rId8" o:title=""/>
           </v:shape>
-          <o:OLEObject Type="Embed" ProgID="Equation.DSMT4" ShapeID="_x0000_i1025" DrawAspect="Content" ObjectID="_1791106862" r:id="rId9"/>
+          <o:OLEObject Type="Embed" ProgID="Equation.DSMT4" ShapeID="_x0000_i1025" DrawAspect="Content" ObjectID="_1791367132" r:id="rId9"/>
         </w:object>
       </w:r>
       <w:r>
@@ -1856,7 +1856,7 @@
           <v:shape id="_x0000_i1026" type="#_x0000_t75" style="width:39pt;height:15pt" o:ole="">
             <v:imagedata r:id="rId10" o:title=""/>
           </v:shape>
-          <o:OLEObject Type="Embed" ProgID="Equation.DSMT4" ShapeID="_x0000_i1026" DrawAspect="Content" ObjectID="_1791106863" r:id="rId11"/>
+          <o:OLEObject Type="Embed" ProgID="Equation.DSMT4" ShapeID="_x0000_i1026" DrawAspect="Content" ObjectID="_1791367133" r:id="rId11"/>
         </w:object>
       </w:r>
       <w:r>
@@ -1900,7 +1900,7 @@
           <v:shape id="_x0000_i1027" type="#_x0000_t75" style="width:53.25pt;height:20.25pt" o:ole="">
             <v:imagedata r:id="rId12" o:title=""/>
           </v:shape>
-          <o:OLEObject Type="Embed" ProgID="Equation.DSMT4" ShapeID="_x0000_i1027" DrawAspect="Content" ObjectID="_1791106864" r:id="rId13"/>
+          <o:OLEObject Type="Embed" ProgID="Equation.DSMT4" ShapeID="_x0000_i1027" DrawAspect="Content" ObjectID="_1791367134" r:id="rId13"/>
         </w:object>
       </w:r>
       <w:proofErr w:type="gramStart"/>
@@ -1921,7 +1921,7 @@
           <v:shape id="_x0000_i1028" type="#_x0000_t75" style="width:111pt;height:20.25pt" o:ole="">
             <v:imagedata r:id="rId14" o:title=""/>
           </v:shape>
-          <o:OLEObject Type="Embed" ProgID="Equation.DSMT4" ShapeID="_x0000_i1028" DrawAspect="Content" ObjectID="_1791106865" r:id="rId15"/>
+          <o:OLEObject Type="Embed" ProgID="Equation.DSMT4" ShapeID="_x0000_i1028" DrawAspect="Content" ObjectID="_1791367135" r:id="rId15"/>
         </w:object>
       </w:r>
       <w:r>
@@ -1950,7 +1950,7 @@
           <v:shape id="_x0000_i1029" type="#_x0000_t75" style="width:26.25pt;height:15.75pt" o:ole="">
             <v:imagedata r:id="rId16" o:title=""/>
           </v:shape>
-          <o:OLEObject Type="Embed" ProgID="Equation.DSMT4" ShapeID="_x0000_i1029" DrawAspect="Content" ObjectID="_1791106866" r:id="rId17"/>
+          <o:OLEObject Type="Embed" ProgID="Equation.DSMT4" ShapeID="_x0000_i1029" DrawAspect="Content" ObjectID="_1791367136" r:id="rId17"/>
         </w:object>
       </w:r>
       <w:r>
@@ -2002,7 +2002,7 @@
           <v:shape id="_x0000_i1030" type="#_x0000_t75" style="width:27.75pt;height:15.75pt" o:ole="">
             <v:imagedata r:id="rId18" o:title=""/>
           </v:shape>
-          <o:OLEObject Type="Embed" ProgID="Equation.DSMT4" ShapeID="_x0000_i1030" DrawAspect="Content" ObjectID="_1791106867" r:id="rId19"/>
+          <o:OLEObject Type="Embed" ProgID="Equation.DSMT4" ShapeID="_x0000_i1030" DrawAspect="Content" ObjectID="_1791367137" r:id="rId19"/>
         </w:object>
       </w:r>
       <w:r>
@@ -2085,7 +2085,7 @@
           <v:shape id="_x0000_i1031" type="#_x0000_t75" style="width:9.75pt;height:11.25pt" o:ole="">
             <v:imagedata r:id="rId20" o:title=""/>
           </v:shape>
-          <o:OLEObject Type="Embed" ProgID="Equation.DSMT4" ShapeID="_x0000_i1031" DrawAspect="Content" ObjectID="_1791106868" r:id="rId21"/>
+          <o:OLEObject Type="Embed" ProgID="Equation.DSMT4" ShapeID="_x0000_i1031" DrawAspect="Content" ObjectID="_1791367138" r:id="rId21"/>
         </w:object>
       </w:r>
       <w:r>
@@ -2142,7 +2142,7 @@
           <v:shape id="_x0000_i1032" type="#_x0000_t75" style="width:153.75pt;height:38.25pt" o:ole="">
             <v:imagedata r:id="rId22" o:title=""/>
           </v:shape>
-          <o:OLEObject Type="Embed" ProgID="Equation.DSMT4" ShapeID="_x0000_i1032" DrawAspect="Content" ObjectID="_1791106869" r:id="rId23"/>
+          <o:OLEObject Type="Embed" ProgID="Equation.DSMT4" ShapeID="_x0000_i1032" DrawAspect="Content" ObjectID="_1791367139" r:id="rId23"/>
         </w:object>
       </w:r>
       <w:r>
@@ -2276,7 +2276,7 @@
           <v:shape id="_x0000_i1033" type="#_x0000_t75" style="width:30.75pt;height:20.25pt" o:ole="">
             <v:imagedata r:id="rId24" o:title=""/>
           </v:shape>
-          <o:OLEObject Type="Embed" ProgID="Equation.DSMT4" ShapeID="_x0000_i1033" DrawAspect="Content" ObjectID="_1791106870" r:id="rId25"/>
+          <o:OLEObject Type="Embed" ProgID="Equation.DSMT4" ShapeID="_x0000_i1033" DrawAspect="Content" ObjectID="_1791367140" r:id="rId25"/>
         </w:object>
       </w:r>
       <w:r>
@@ -2312,7 +2312,7 @@
           <v:shape id="_x0000_i1034" type="#_x0000_t75" style="width:84.75pt;height:20.25pt" o:ole="">
             <v:imagedata r:id="rId26" o:title=""/>
           </v:shape>
-          <o:OLEObject Type="Embed" ProgID="Equation.DSMT4" ShapeID="_x0000_i1034" DrawAspect="Content" ObjectID="_1791106871" r:id="rId27"/>
+          <o:OLEObject Type="Embed" ProgID="Equation.DSMT4" ShapeID="_x0000_i1034" DrawAspect="Content" ObjectID="_1791367141" r:id="rId27"/>
         </w:object>
       </w:r>
       <w:r>
@@ -2356,7 +2356,7 @@
           <v:shape id="_x0000_i1035" type="#_x0000_t75" style="width:48pt;height:14.25pt" o:ole="">
             <v:imagedata r:id="rId28" o:title=""/>
           </v:shape>
-          <o:OLEObject Type="Embed" ProgID="Equation.DSMT4" ShapeID="_x0000_i1035" DrawAspect="Content" ObjectID="_1791106872" r:id="rId29"/>
+          <o:OLEObject Type="Embed" ProgID="Equation.DSMT4" ShapeID="_x0000_i1035" DrawAspect="Content" ObjectID="_1791367142" r:id="rId29"/>
         </w:object>
       </w:r>
       <w:r>
@@ -2467,7 +2467,7 @@
           <v:shape id="_x0000_i1036" type="#_x0000_t75" style="width:9.75pt;height:11.25pt" o:ole="">
             <v:imagedata r:id="rId30" o:title=""/>
           </v:shape>
-          <o:OLEObject Type="Embed" ProgID="Equation.DSMT4" ShapeID="_x0000_i1036" DrawAspect="Content" ObjectID="_1791106873" r:id="rId31"/>
+          <o:OLEObject Type="Embed" ProgID="Equation.DSMT4" ShapeID="_x0000_i1036" DrawAspect="Content" ObjectID="_1791367143" r:id="rId31"/>
         </w:object>
       </w:r>
       <w:r>
@@ -2487,7 +2487,7 @@
           <v:shape id="_x0000_i1037" type="#_x0000_t75" style="width:9.75pt;height:15.75pt" o:ole="">
             <v:imagedata r:id="rId32" o:title=""/>
           </v:shape>
-          <o:OLEObject Type="Embed" ProgID="Equation.DSMT4" ShapeID="_x0000_i1037" DrawAspect="Content" ObjectID="_1791106874" r:id="rId33"/>
+          <o:OLEObject Type="Embed" ProgID="Equation.DSMT4" ShapeID="_x0000_i1037" DrawAspect="Content" ObjectID="_1791367144" r:id="rId33"/>
         </w:object>
       </w:r>
       <w:r>
@@ -2507,7 +2507,7 @@
           <v:shape id="_x0000_i1038" type="#_x0000_t75" style="width:48pt;height:18.75pt" o:ole="">
             <v:imagedata r:id="rId34" o:title=""/>
           </v:shape>
-          <o:OLEObject Type="Embed" ProgID="Equation.DSMT4" ShapeID="_x0000_i1038" DrawAspect="Content" ObjectID="_1791106875" r:id="rId35"/>
+          <o:OLEObject Type="Embed" ProgID="Equation.DSMT4" ShapeID="_x0000_i1038" DrawAspect="Content" ObjectID="_1791367145" r:id="rId35"/>
         </w:object>
       </w:r>
       <w:r>
@@ -2574,7 +2574,7 @@
           <v:shape id="_x0000_i1039" type="#_x0000_t75" style="width:57.75pt;height:20.25pt" o:ole="">
             <v:imagedata r:id="rId36" o:title=""/>
           </v:shape>
-          <o:OLEObject Type="Embed" ProgID="Equation.DSMT4" ShapeID="_x0000_i1039" DrawAspect="Content" ObjectID="_1791106876" r:id="rId37"/>
+          <o:OLEObject Type="Embed" ProgID="Equation.DSMT4" ShapeID="_x0000_i1039" DrawAspect="Content" ObjectID="_1791367146" r:id="rId37"/>
         </w:object>
       </w:r>
       <w:proofErr w:type="gramStart"/>
@@ -2595,7 +2595,7 @@
           <v:shape id="_x0000_i1040" type="#_x0000_t75" style="width:101.25pt;height:18pt" o:ole="">
             <v:imagedata r:id="rId38" o:title=""/>
           </v:shape>
-          <o:OLEObject Type="Embed" ProgID="Equation.DSMT4" ShapeID="_x0000_i1040" DrawAspect="Content" ObjectID="_1791106877" r:id="rId39"/>
+          <o:OLEObject Type="Embed" ProgID="Equation.DSMT4" ShapeID="_x0000_i1040" DrawAspect="Content" ObjectID="_1791367147" r:id="rId39"/>
         </w:object>
       </w:r>
       <w:r>
@@ -2663,7 +2663,7 @@
           <v:shape id="_x0000_i1041" type="#_x0000_t75" style="width:54pt;height:29.25pt" o:ole="">
             <v:imagedata r:id="rId40" o:title=""/>
           </v:shape>
-          <o:OLEObject Type="Embed" ProgID="Equation.DSMT4" ShapeID="_x0000_i1041" DrawAspect="Content" ObjectID="_1791106878" r:id="rId41"/>
+          <o:OLEObject Type="Embed" ProgID="Equation.DSMT4" ShapeID="_x0000_i1041" DrawAspect="Content" ObjectID="_1791367148" r:id="rId41"/>
         </w:object>
       </w:r>
     </w:p>
@@ -2690,7 +2690,7 @@
           <v:shape id="_x0000_i1042" type="#_x0000_t75" style="width:243pt;height:33pt" o:ole="">
             <v:imagedata r:id="rId42" o:title=""/>
           </v:shape>
-          <o:OLEObject Type="Embed" ProgID="Equation.DSMT4" ShapeID="_x0000_i1042" DrawAspect="Content" ObjectID="_1791106879" r:id="rId43"/>
+          <o:OLEObject Type="Embed" ProgID="Equation.DSMT4" ShapeID="_x0000_i1042" DrawAspect="Content" ObjectID="_1791367149" r:id="rId43"/>
         </w:object>
       </w:r>
     </w:p>
@@ -2724,7 +2724,7 @@
           <v:shape id="_x0000_i1043" type="#_x0000_t75" style="width:29.25pt;height:14.25pt" o:ole="">
             <v:imagedata r:id="rId44" o:title=""/>
           </v:shape>
-          <o:OLEObject Type="Embed" ProgID="Equation.DSMT4" ShapeID="_x0000_i1043" DrawAspect="Content" ObjectID="_1791106880" r:id="rId45"/>
+          <o:OLEObject Type="Embed" ProgID="Equation.DSMT4" ShapeID="_x0000_i1043" DrawAspect="Content" ObjectID="_1791367150" r:id="rId45"/>
         </w:object>
       </w:r>
       <w:r>
@@ -2744,7 +2744,7 @@
           <v:shape id="_x0000_i1044" type="#_x0000_t75" style="width:24.75pt;height:14.25pt" o:ole="">
             <v:imagedata r:id="rId46" o:title=""/>
           </v:shape>
-          <o:OLEObject Type="Embed" ProgID="Equation.DSMT4" ShapeID="_x0000_i1044" DrawAspect="Content" ObjectID="_1791106881" r:id="rId47"/>
+          <o:OLEObject Type="Embed" ProgID="Equation.DSMT4" ShapeID="_x0000_i1044" DrawAspect="Content" ObjectID="_1791367151" r:id="rId47"/>
         </w:object>
       </w:r>
       <w:r>
@@ -2764,7 +2764,7 @@
           <v:shape id="_x0000_i1045" type="#_x0000_t75" style="width:11.25pt;height:11.25pt" o:ole="">
             <v:imagedata r:id="rId48" o:title=""/>
           </v:shape>
-          <o:OLEObject Type="Embed" ProgID="Equation.DSMT4" ShapeID="_x0000_i1045" DrawAspect="Content" ObjectID="_1791106882" r:id="rId49"/>
+          <o:OLEObject Type="Embed" ProgID="Equation.DSMT4" ShapeID="_x0000_i1045" DrawAspect="Content" ObjectID="_1791367152" r:id="rId49"/>
         </w:object>
       </w:r>
       <w:r>
@@ -2832,7 +2832,7 @@
           <v:shape id="_x0000_i1046" type="#_x0000_t75" style="width:11.25pt;height:12.75pt" o:ole="">
             <v:imagedata r:id="rId50" o:title=""/>
           </v:shape>
-          <o:OLEObject Type="Embed" ProgID="Equation.DSMT4" ShapeID="_x0000_i1046" DrawAspect="Content" ObjectID="_1791106883" r:id="rId51"/>
+          <o:OLEObject Type="Embed" ProgID="Equation.DSMT4" ShapeID="_x0000_i1046" DrawAspect="Content" ObjectID="_1791367153" r:id="rId51"/>
         </w:object>
       </w:r>
       <w:r>
@@ -2900,7 +2900,7 @@
           <v:shape id="_x0000_i1047" type="#_x0000_t75" style="width:6.75pt;height:14.25pt" o:ole="">
             <v:imagedata r:id="rId52" o:title=""/>
           </v:shape>
-          <o:OLEObject Type="Embed" ProgID="Equation.DSMT4" ShapeID="_x0000_i1047" DrawAspect="Content" ObjectID="_1791106884" r:id="rId53"/>
+          <o:OLEObject Type="Embed" ProgID="Equation.DSMT4" ShapeID="_x0000_i1047" DrawAspect="Content" ObjectID="_1791367154" r:id="rId53"/>
         </w:object>
       </w:r>
       <w:r>
@@ -3015,7 +3015,7 @@
           <v:shape id="_x0000_i1048" type="#_x0000_t75" style="width:9.75pt;height:15.75pt" o:ole="">
             <v:imagedata r:id="rId54" o:title=""/>
           </v:shape>
-          <o:OLEObject Type="Embed" ProgID="Equation.DSMT4" ShapeID="_x0000_i1048" DrawAspect="Content" ObjectID="_1791106885" r:id="rId55"/>
+          <o:OLEObject Type="Embed" ProgID="Equation.DSMT4" ShapeID="_x0000_i1048" DrawAspect="Content" ObjectID="_1791367155" r:id="rId55"/>
         </w:object>
       </w:r>
       <w:r>
@@ -3035,7 +3035,7 @@
           <v:shape id="_x0000_i1049" type="#_x0000_t75" style="width:12.75pt;height:12.75pt" o:ole="">
             <v:imagedata r:id="rId56" o:title=""/>
           </v:shape>
-          <o:OLEObject Type="Embed" ProgID="Equation.DSMT4" ShapeID="_x0000_i1049" DrawAspect="Content" ObjectID="_1791106886" r:id="rId57"/>
+          <o:OLEObject Type="Embed" ProgID="Equation.DSMT4" ShapeID="_x0000_i1049" DrawAspect="Content" ObjectID="_1791367156" r:id="rId57"/>
         </w:object>
       </w:r>
       <w:r>
@@ -3080,7 +3080,7 @@
           <v:shape id="_x0000_i1050" type="#_x0000_t75" style="width:123.75pt;height:33pt" o:ole="">
             <v:imagedata r:id="rId58" o:title=""/>
           </v:shape>
-          <o:OLEObject Type="Embed" ProgID="Equation.DSMT4" ShapeID="_x0000_i1050" DrawAspect="Content" ObjectID="_1791106887" r:id="rId59"/>
+          <o:OLEObject Type="Embed" ProgID="Equation.DSMT4" ShapeID="_x0000_i1050" DrawAspect="Content" ObjectID="_1791367157" r:id="rId59"/>
         </w:object>
       </w:r>
     </w:p>
@@ -3114,7 +3114,7 @@
           <v:shape id="_x0000_i1051" type="#_x0000_t75" style="width:30pt;height:14.25pt" o:ole="">
             <v:imagedata r:id="rId60" o:title=""/>
           </v:shape>
-          <o:OLEObject Type="Embed" ProgID="Equation.DSMT4" ShapeID="_x0000_i1051" DrawAspect="Content" ObjectID="_1791106888" r:id="rId61"/>
+          <o:OLEObject Type="Embed" ProgID="Equation.DSMT4" ShapeID="_x0000_i1051" DrawAspect="Content" ObjectID="_1791367158" r:id="rId61"/>
         </w:object>
       </w:r>
       <w:r>
@@ -3184,7 +3184,7 @@
           <v:shape id="_x0000_i1052" type="#_x0000_t75" style="width:12.75pt;height:12pt" o:ole="">
             <v:imagedata r:id="rId62" o:title=""/>
           </v:shape>
-          <o:OLEObject Type="Embed" ProgID="Equation.DSMT4" ShapeID="_x0000_i1052" DrawAspect="Content" ObjectID="_1791106889" r:id="rId63"/>
+          <o:OLEObject Type="Embed" ProgID="Equation.DSMT4" ShapeID="_x0000_i1052" DrawAspect="Content" ObjectID="_1791367159" r:id="rId63"/>
         </w:object>
       </w:r>
       <w:r>
@@ -3220,7 +3220,7 @@
           <v:shape id="_x0000_i1053" type="#_x0000_t75" style="width:9.75pt;height:15.75pt" o:ole="">
             <v:imagedata r:id="rId64" o:title=""/>
           </v:shape>
-          <o:OLEObject Type="Embed" ProgID="Equation.DSMT4" ShapeID="_x0000_i1053" DrawAspect="Content" ObjectID="_1791106890" r:id="rId65"/>
+          <o:OLEObject Type="Embed" ProgID="Equation.DSMT4" ShapeID="_x0000_i1053" DrawAspect="Content" ObjectID="_1791367160" r:id="rId65"/>
         </w:object>
       </w:r>
       <w:r>
@@ -3240,7 +3240,7 @@
           <v:shape id="_x0000_i1054" type="#_x0000_t75" style="width:9.75pt;height:15.75pt" o:ole="">
             <v:imagedata r:id="rId66" o:title=""/>
           </v:shape>
-          <o:OLEObject Type="Embed" ProgID="Equation.DSMT4" ShapeID="_x0000_i1054" DrawAspect="Content" ObjectID="_1791106891" r:id="rId67"/>
+          <o:OLEObject Type="Embed" ProgID="Equation.DSMT4" ShapeID="_x0000_i1054" DrawAspect="Content" ObjectID="_1791367161" r:id="rId67"/>
         </w:object>
       </w:r>
       <w:r>
@@ -3307,7 +3307,7 @@
           <v:shape id="_x0000_i1055" type="#_x0000_t75" style="width:45pt;height:19.5pt" o:ole="">
             <v:imagedata r:id="rId68" o:title=""/>
           </v:shape>
-          <o:OLEObject Type="Embed" ProgID="Equation.DSMT4" ShapeID="_x0000_i1055" DrawAspect="Content" ObjectID="_1791106892" r:id="rId69"/>
+          <o:OLEObject Type="Embed" ProgID="Equation.DSMT4" ShapeID="_x0000_i1055" DrawAspect="Content" ObjectID="_1791367162" r:id="rId69"/>
         </w:object>
       </w:r>
       <w:r>
@@ -3340,7 +3340,7 @@
           <v:shape id="_x0000_i1056" type="#_x0000_t75" style="width:90.75pt;height:21.75pt" o:ole="">
             <v:imagedata r:id="rId70" o:title=""/>
           </v:shape>
-          <o:OLEObject Type="Embed" ProgID="Equation.DSMT4" ShapeID="_x0000_i1056" DrawAspect="Content" ObjectID="_1791106893" r:id="rId71"/>
+          <o:OLEObject Type="Embed" ProgID="Equation.DSMT4" ShapeID="_x0000_i1056" DrawAspect="Content" ObjectID="_1791367163" r:id="rId71"/>
         </w:object>
       </w:r>
       <w:r>
@@ -3465,7 +3465,7 @@
           <v:shape id="_x0000_i1057" type="#_x0000_t75" style="width:224.25pt;height:30.75pt" o:ole="">
             <v:imagedata r:id="rId72" o:title=""/>
           </v:shape>
-          <o:OLEObject Type="Embed" ProgID="Equation.DSMT4" ShapeID="_x0000_i1057" DrawAspect="Content" ObjectID="_1791106894" r:id="rId73"/>
+          <o:OLEObject Type="Embed" ProgID="Equation.DSMT4" ShapeID="_x0000_i1057" DrawAspect="Content" ObjectID="_1791367164" r:id="rId73"/>
         </w:object>
       </w:r>
       <w:r>
@@ -3750,7 +3750,7 @@
           <v:shape id="_x0000_i1058" type="#_x0000_t75" style="width:11.25pt;height:11.25pt" o:ole="">
             <v:imagedata r:id="rId74" o:title=""/>
           </v:shape>
-          <o:OLEObject Type="Embed" ProgID="Equation.DSMT4" ShapeID="_x0000_i1058" DrawAspect="Content" ObjectID="_1791106895" r:id="rId75"/>
+          <o:OLEObject Type="Embed" ProgID="Equation.DSMT4" ShapeID="_x0000_i1058" DrawAspect="Content" ObjectID="_1791367165" r:id="rId75"/>
         </w:object>
       </w:r>
       <w:r>
@@ -3849,7 +3849,7 @@
           <v:shape id="_x0000_i1059" type="#_x0000_t75" style="width:30pt;height:14.25pt" o:ole="">
             <v:imagedata r:id="rId76" o:title=""/>
           </v:shape>
-          <o:OLEObject Type="Embed" ProgID="Equation.DSMT4" ShapeID="_x0000_i1059" DrawAspect="Content" ObjectID="_1791106896" r:id="rId77"/>
+          <o:OLEObject Type="Embed" ProgID="Equation.DSMT4" ShapeID="_x0000_i1059" DrawAspect="Content" ObjectID="_1791367166" r:id="rId77"/>
         </w:object>
       </w:r>
       <w:r>
@@ -4049,7 +4049,7 @@
           <v:shape id="_x0000_i1060" type="#_x0000_t75" style="width:90pt;height:30.75pt" o:ole="">
             <v:imagedata r:id="rId78" o:title=""/>
           </v:shape>
-          <o:OLEObject Type="Embed" ProgID="Equation.DSMT4" ShapeID="_x0000_i1060" DrawAspect="Content" ObjectID="_1791106897" r:id="rId79"/>
+          <o:OLEObject Type="Embed" ProgID="Equation.DSMT4" ShapeID="_x0000_i1060" DrawAspect="Content" ObjectID="_1791367167" r:id="rId79"/>
         </w:object>
       </w:r>
       <w:r>
@@ -4184,7 +4184,7 @@
           <v:shape id="_x0000_i1061" type="#_x0000_t75" style="width:102.75pt;height:20.25pt" o:ole="">
             <v:imagedata r:id="rId80" o:title=""/>
           </v:shape>
-          <o:OLEObject Type="Embed" ProgID="Equation.DSMT4" ShapeID="_x0000_i1061" DrawAspect="Content" ObjectID="_1791106898" r:id="rId81"/>
+          <o:OLEObject Type="Embed" ProgID="Equation.DSMT4" ShapeID="_x0000_i1061" DrawAspect="Content" ObjectID="_1791367168" r:id="rId81"/>
         </w:object>
       </w:r>
       <w:r>
@@ -4204,7 +4204,7 @@
           <v:shape id="_x0000_i1062" type="#_x0000_t75" style="width:9.75pt;height:12.75pt" o:ole="">
             <v:imagedata r:id="rId82" o:title=""/>
           </v:shape>
-          <o:OLEObject Type="Embed" ProgID="Equation.DSMT4" ShapeID="_x0000_i1062" DrawAspect="Content" ObjectID="_1791106899" r:id="rId83"/>
+          <o:OLEObject Type="Embed" ProgID="Equation.DSMT4" ShapeID="_x0000_i1062" DrawAspect="Content" ObjectID="_1791367169" r:id="rId83"/>
         </w:object>
       </w:r>
       <w:r>
@@ -4224,7 +4224,7 @@
           <v:shape id="_x0000_i1063" type="#_x0000_t75" style="width:11.25pt;height:14.25pt" o:ole="">
             <v:imagedata r:id="rId84" o:title=""/>
           </v:shape>
-          <o:OLEObject Type="Embed" ProgID="Equation.DSMT4" ShapeID="_x0000_i1063" DrawAspect="Content" ObjectID="_1791106900" r:id="rId85"/>
+          <o:OLEObject Type="Embed" ProgID="Equation.DSMT4" ShapeID="_x0000_i1063" DrawAspect="Content" ObjectID="_1791367170" r:id="rId85"/>
         </w:object>
       </w:r>
       <w:r>
@@ -4244,7 +4244,7 @@
           <v:shape id="_x0000_i1064" type="#_x0000_t75" style="width:12.75pt;height:12.75pt" o:ole="">
             <v:imagedata r:id="rId86" o:title=""/>
           </v:shape>
-          <o:OLEObject Type="Embed" ProgID="Equation.DSMT4" ShapeID="_x0000_i1064" DrawAspect="Content" ObjectID="_1791106901" r:id="rId87"/>
+          <o:OLEObject Type="Embed" ProgID="Equation.DSMT4" ShapeID="_x0000_i1064" DrawAspect="Content" ObjectID="_1791367171" r:id="rId87"/>
         </w:object>
       </w:r>
       <w:r>
@@ -4378,7 +4378,7 @@
           <v:shape id="_x0000_i1065" type="#_x0000_t75" style="width:42.75pt;height:18pt" o:ole="">
             <v:imagedata r:id="rId88" o:title=""/>
           </v:shape>
-          <o:OLEObject Type="Embed" ProgID="Equation.DSMT4" ShapeID="_x0000_i1065" DrawAspect="Content" ObjectID="_1791106902" r:id="rId89"/>
+          <o:OLEObject Type="Embed" ProgID="Equation.DSMT4" ShapeID="_x0000_i1065" DrawAspect="Content" ObjectID="_1791367172" r:id="rId89"/>
         </w:object>
       </w:r>
       <w:r>
@@ -4398,7 +4398,7 @@
           <v:shape id="_x0000_i1066" type="#_x0000_t75" style="width:30.75pt;height:15.75pt" o:ole="">
             <v:imagedata r:id="rId90" o:title=""/>
           </v:shape>
-          <o:OLEObject Type="Embed" ProgID="Equation.DSMT4" ShapeID="_x0000_i1066" DrawAspect="Content" ObjectID="_1791106903" r:id="rId91"/>
+          <o:OLEObject Type="Embed" ProgID="Equation.DSMT4" ShapeID="_x0000_i1066" DrawAspect="Content" ObjectID="_1791367173" r:id="rId91"/>
         </w:object>
       </w:r>
       <w:r>
@@ -4426,7 +4426,7 @@
           <v:shape id="_x0000_i1067" type="#_x0000_t75" style="width:42.75pt;height:12pt" o:ole="">
             <v:imagedata r:id="rId92" o:title=""/>
           </v:shape>
-          <o:OLEObject Type="Embed" ProgID="Equation.DSMT4" ShapeID="_x0000_i1067" DrawAspect="Content" ObjectID="_1791106904" r:id="rId93"/>
+          <o:OLEObject Type="Embed" ProgID="Equation.DSMT4" ShapeID="_x0000_i1067" DrawAspect="Content" ObjectID="_1791367174" r:id="rId93"/>
         </w:object>
       </w:r>
       <w:r>
@@ -4446,7 +4446,7 @@
           <v:shape id="_x0000_i1068" type="#_x0000_t75" style="width:54.75pt;height:15.75pt" o:ole="">
             <v:imagedata r:id="rId94" o:title=""/>
           </v:shape>
-          <o:OLEObject Type="Embed" ProgID="Equation.DSMT4" ShapeID="_x0000_i1068" DrawAspect="Content" ObjectID="_1791106905" r:id="rId95"/>
+          <o:OLEObject Type="Embed" ProgID="Equation.DSMT4" ShapeID="_x0000_i1068" DrawAspect="Content" ObjectID="_1791367175" r:id="rId95"/>
         </w:object>
       </w:r>
       <w:r>
@@ -4482,7 +4482,7 @@
           <v:shape id="_x0000_i1069" type="#_x0000_t75" style="width:12.75pt;height:15pt" o:ole="">
             <v:imagedata r:id="rId96" o:title=""/>
           </v:shape>
-          <o:OLEObject Type="Embed" ProgID="Equation.DSMT4" ShapeID="_x0000_i1069" DrawAspect="Content" ObjectID="_1791106906" r:id="rId97"/>
+          <o:OLEObject Type="Embed" ProgID="Equation.DSMT4" ShapeID="_x0000_i1069" DrawAspect="Content" ObjectID="_1791367176" r:id="rId97"/>
         </w:object>
       </w:r>
       <w:r>
@@ -4518,7 +4518,7 @@
           <v:shape id="_x0000_i1070" type="#_x0000_t75" style="width:11.25pt;height:12.75pt" o:ole="">
             <v:imagedata r:id="rId98" o:title=""/>
           </v:shape>
-          <o:OLEObject Type="Embed" ProgID="Equation.DSMT4" ShapeID="_x0000_i1070" DrawAspect="Content" ObjectID="_1791106907" r:id="rId99"/>
+          <o:OLEObject Type="Embed" ProgID="Equation.DSMT4" ShapeID="_x0000_i1070" DrawAspect="Content" ObjectID="_1791367177" r:id="rId99"/>
         </w:object>
       </w:r>
       <w:r>
@@ -4538,7 +4538,7 @@
           <v:shape id="_x0000_i1071" type="#_x0000_t75" style="width:9.75pt;height:9.75pt" o:ole="">
             <v:imagedata r:id="rId100" o:title=""/>
           </v:shape>
-          <o:OLEObject Type="Embed" ProgID="Equation.DSMT4" ShapeID="_x0000_i1071" DrawAspect="Content" ObjectID="_1791106908" r:id="rId101"/>
+          <o:OLEObject Type="Embed" ProgID="Equation.DSMT4" ShapeID="_x0000_i1071" DrawAspect="Content" ObjectID="_1791367178" r:id="rId101"/>
         </w:object>
       </w:r>
       <w:r>
@@ -4558,7 +4558,7 @@
           <v:shape id="_x0000_i1072" type="#_x0000_t75" style="width:30pt;height:14.25pt" o:ole="">
             <v:imagedata r:id="rId102" o:title=""/>
           </v:shape>
-          <o:OLEObject Type="Embed" ProgID="Equation.DSMT4" ShapeID="_x0000_i1072" DrawAspect="Content" ObjectID="_1791106909" r:id="rId103"/>
+          <o:OLEObject Type="Embed" ProgID="Equation.DSMT4" ShapeID="_x0000_i1072" DrawAspect="Content" ObjectID="_1791367179" r:id="rId103"/>
         </w:object>
       </w:r>
       <w:r>
@@ -4618,7 +4618,7 @@
           <v:shape id="_x0000_i1073" type="#_x0000_t75" style="width:9.75pt;height:9.75pt" o:ole="">
             <v:imagedata r:id="rId104" o:title=""/>
           </v:shape>
-          <o:OLEObject Type="Embed" ProgID="Equation.DSMT4" ShapeID="_x0000_i1073" DrawAspect="Content" ObjectID="_1791106910" r:id="rId105"/>
+          <o:OLEObject Type="Embed" ProgID="Equation.DSMT4" ShapeID="_x0000_i1073" DrawAspect="Content" ObjectID="_1791367180" r:id="rId105"/>
         </w:object>
       </w:r>
       <w:r>
@@ -4638,7 +4638,7 @@
           <v:shape id="_x0000_i1074" type="#_x0000_t75" style="width:18.75pt;height:13.5pt" o:ole="">
             <v:imagedata r:id="rId106" o:title=""/>
           </v:shape>
-          <o:OLEObject Type="Embed" ProgID="Equation.DSMT4" ShapeID="_x0000_i1074" DrawAspect="Content" ObjectID="_1791106911" r:id="rId107"/>
+          <o:OLEObject Type="Embed" ProgID="Equation.DSMT4" ShapeID="_x0000_i1074" DrawAspect="Content" ObjectID="_1791367181" r:id="rId107"/>
         </w:object>
       </w:r>
       <w:r>
@@ -4757,7 +4757,7 @@
           <v:shape id="_x0000_i1075" type="#_x0000_t75" style="width:9.75pt;height:11.25pt" o:ole="">
             <v:imagedata r:id="rId108" o:title=""/>
           </v:shape>
-          <o:OLEObject Type="Embed" ProgID="Equation.DSMT4" ShapeID="_x0000_i1075" DrawAspect="Content" ObjectID="_1791106912" r:id="rId109"/>
+          <o:OLEObject Type="Embed" ProgID="Equation.DSMT4" ShapeID="_x0000_i1075" DrawAspect="Content" ObjectID="_1791367182" r:id="rId109"/>
         </w:object>
       </w:r>
       <w:r>
@@ -4786,7 +4786,7 @@
           <v:shape id="_x0000_i1076" type="#_x0000_t75" style="width:62.25pt;height:20.25pt" o:ole="">
             <v:imagedata r:id="rId110" o:title=""/>
           </v:shape>
-          <o:OLEObject Type="Embed" ProgID="Equation.DSMT4" ShapeID="_x0000_i1076" DrawAspect="Content" ObjectID="_1791106913" r:id="rId111"/>
+          <o:OLEObject Type="Embed" ProgID="Equation.DSMT4" ShapeID="_x0000_i1076" DrawAspect="Content" ObjectID="_1791367183" r:id="rId111"/>
         </w:object>
       </w:r>
       <w:r>
@@ -4937,7 +4937,7 @@
           <v:shape id="_x0000_i1077" type="#_x0000_t75" style="width:87.75pt;height:33pt" o:ole="">
             <v:imagedata r:id="rId112" o:title=""/>
           </v:shape>
-          <o:OLEObject Type="Embed" ProgID="Equation.DSMT4" ShapeID="_x0000_i1077" DrawAspect="Content" ObjectID="_1791106914" r:id="rId113"/>
+          <o:OLEObject Type="Embed" ProgID="Equation.DSMT4" ShapeID="_x0000_i1077" DrawAspect="Content" ObjectID="_1791367184" r:id="rId113"/>
         </w:object>
       </w:r>
     </w:p>
@@ -4992,7 +4992,7 @@
           <v:shape id="_x0000_i1078" type="#_x0000_t75" style="width:92.25pt;height:30.75pt" o:ole="">
             <v:imagedata r:id="rId114" o:title=""/>
           </v:shape>
-          <o:OLEObject Type="Embed" ProgID="Equation.DSMT4" ShapeID="_x0000_i1078" DrawAspect="Content" ObjectID="_1791106915" r:id="rId115"/>
+          <o:OLEObject Type="Embed" ProgID="Equation.DSMT4" ShapeID="_x0000_i1078" DrawAspect="Content" ObjectID="_1791367185" r:id="rId115"/>
         </w:object>
       </w:r>
       <w:r>
@@ -5127,7 +5127,7 @@
           <v:shape id="_x0000_i1079" type="#_x0000_t75" style="width:44.25pt;height:20.25pt" o:ole="">
             <v:imagedata r:id="rId116" o:title=""/>
           </v:shape>
-          <o:OLEObject Type="Embed" ProgID="Equation.DSMT4" ShapeID="_x0000_i1079" DrawAspect="Content" ObjectID="_1791106916" r:id="rId117"/>
+          <o:OLEObject Type="Embed" ProgID="Equation.DSMT4" ShapeID="_x0000_i1079" DrawAspect="Content" ObjectID="_1791367186" r:id="rId117"/>
         </w:object>
       </w:r>
       <w:r>
@@ -5219,7 +5219,7 @@
           <v:shape id="_x0000_i1080" type="#_x0000_t75" style="width:9.75pt;height:15.75pt" o:ole="">
             <v:imagedata r:id="rId118" o:title=""/>
           </v:shape>
-          <o:OLEObject Type="Embed" ProgID="Equation.DSMT4" ShapeID="_x0000_i1080" DrawAspect="Content" ObjectID="_1791106917" r:id="rId119"/>
+          <o:OLEObject Type="Embed" ProgID="Equation.DSMT4" ShapeID="_x0000_i1080" DrawAspect="Content" ObjectID="_1791367187" r:id="rId119"/>
         </w:object>
       </w:r>
       <w:r>
@@ -5239,7 +5239,7 @@
           <v:shape id="_x0000_i1081" type="#_x0000_t75" style="width:27.75pt;height:14.25pt" o:ole="">
             <v:imagedata r:id="rId120" o:title=""/>
           </v:shape>
-          <o:OLEObject Type="Embed" ProgID="Equation.DSMT4" ShapeID="_x0000_i1081" DrawAspect="Content" ObjectID="_1791106918" r:id="rId121"/>
+          <o:OLEObject Type="Embed" ProgID="Equation.DSMT4" ShapeID="_x0000_i1081" DrawAspect="Content" ObjectID="_1791367188" r:id="rId121"/>
         </w:object>
       </w:r>
       <w:r>
@@ -5259,7 +5259,7 @@
           <v:shape id="_x0000_i1082" type="#_x0000_t75" style="width:27.75pt;height:14.25pt" o:ole="">
             <v:imagedata r:id="rId122" o:title=""/>
           </v:shape>
-          <o:OLEObject Type="Embed" ProgID="Equation.DSMT4" ShapeID="_x0000_i1082" DrawAspect="Content" ObjectID="_1791106919" r:id="rId123"/>
+          <o:OLEObject Type="Embed" ProgID="Equation.DSMT4" ShapeID="_x0000_i1082" DrawAspect="Content" ObjectID="_1791367189" r:id="rId123"/>
         </w:object>
       </w:r>
       <w:r>
@@ -5279,7 +5279,7 @@
           <v:shape id="_x0000_i1083" type="#_x0000_t75" style="width:27.75pt;height:15.75pt" o:ole="">
             <v:imagedata r:id="rId124" o:title=""/>
           </v:shape>
-          <o:OLEObject Type="Embed" ProgID="Equation.DSMT4" ShapeID="_x0000_i1083" DrawAspect="Content" ObjectID="_1791106920" r:id="rId125"/>
+          <o:OLEObject Type="Embed" ProgID="Equation.DSMT4" ShapeID="_x0000_i1083" DrawAspect="Content" ObjectID="_1791367190" r:id="rId125"/>
         </w:object>
       </w:r>
       <w:r>
@@ -5339,7 +5339,7 @@
           <v:shape id="_x0000_i1084" type="#_x0000_t75" style="width:26.25pt;height:14.25pt" o:ole="">
             <v:imagedata r:id="rId126" o:title=""/>
           </v:shape>
-          <o:OLEObject Type="Embed" ProgID="Equation.DSMT4" ShapeID="_x0000_i1084" DrawAspect="Content" ObjectID="_1791106921" r:id="rId127"/>
+          <o:OLEObject Type="Embed" ProgID="Equation.DSMT4" ShapeID="_x0000_i1084" DrawAspect="Content" ObjectID="_1791367191" r:id="rId127"/>
         </w:object>
       </w:r>
       <w:r>
@@ -5359,7 +5359,7 @@
           <v:shape id="_x0000_i1085" type="#_x0000_t75" style="width:26.25pt;height:15.75pt" o:ole="">
             <v:imagedata r:id="rId128" o:title=""/>
           </v:shape>
-          <o:OLEObject Type="Embed" ProgID="Equation.DSMT4" ShapeID="_x0000_i1085" DrawAspect="Content" ObjectID="_1791106922" r:id="rId129"/>
+          <o:OLEObject Type="Embed" ProgID="Equation.DSMT4" ShapeID="_x0000_i1085" DrawAspect="Content" ObjectID="_1791367192" r:id="rId129"/>
         </w:object>
       </w:r>
       <w:r>
@@ -5388,7 +5388,7 @@
           <v:shape id="_x0000_i1086" type="#_x0000_t75" style="width:27.75pt;height:14.25pt" o:ole="">
             <v:imagedata r:id="rId130" o:title=""/>
           </v:shape>
-          <o:OLEObject Type="Embed" ProgID="Equation.DSMT4" ShapeID="_x0000_i1086" DrawAspect="Content" ObjectID="_1791106923" r:id="rId131"/>
+          <o:OLEObject Type="Embed" ProgID="Equation.DSMT4" ShapeID="_x0000_i1086" DrawAspect="Content" ObjectID="_1791367193" r:id="rId131"/>
         </w:object>
       </w:r>
       <w:r>
@@ -5424,7 +5424,7 @@
           <v:shape id="_x0000_i1087" type="#_x0000_t75" style="width:9.75pt;height:15.75pt" o:ole="">
             <v:imagedata r:id="rId132" o:title=""/>
           </v:shape>
-          <o:OLEObject Type="Embed" ProgID="Equation.DSMT4" ShapeID="_x0000_i1087" DrawAspect="Content" ObjectID="_1791106924" r:id="rId133"/>
+          <o:OLEObject Type="Embed" ProgID="Equation.DSMT4" ShapeID="_x0000_i1087" DrawAspect="Content" ObjectID="_1791367194" r:id="rId133"/>
         </w:object>
       </w:r>
       <w:r>
@@ -5508,7 +5508,7 @@
           <v:shape id="_x0000_i1088" type="#_x0000_t75" style="width:11.25pt;height:11.25pt" o:ole="">
             <v:imagedata r:id="rId134" o:title=""/>
           </v:shape>
-          <o:OLEObject Type="Embed" ProgID="Equation.DSMT4" ShapeID="_x0000_i1088" DrawAspect="Content" ObjectID="_1791106925" r:id="rId135"/>
+          <o:OLEObject Type="Embed" ProgID="Equation.DSMT4" ShapeID="_x0000_i1088" DrawAspect="Content" ObjectID="_1791367195" r:id="rId135"/>
         </w:object>
       </w:r>
       <w:r>
@@ -5599,7 +5599,7 @@
           <v:shape id="_x0000_i1089" type="#_x0000_t75" style="width:9.75pt;height:15.75pt" o:ole="">
             <v:imagedata r:id="rId136" o:title=""/>
           </v:shape>
-          <o:OLEObject Type="Embed" ProgID="Equation.DSMT4" ShapeID="_x0000_i1089" DrawAspect="Content" ObjectID="_1791106926" r:id="rId137"/>
+          <o:OLEObject Type="Embed" ProgID="Equation.DSMT4" ShapeID="_x0000_i1089" DrawAspect="Content" ObjectID="_1791367196" r:id="rId137"/>
         </w:object>
       </w:r>
       <w:r>
@@ -5718,7 +5718,7 @@
           <v:shape id="_x0000_i1090" type="#_x0000_t75" style="width:12.75pt;height:15pt" o:ole="">
             <v:imagedata r:id="rId138" o:title=""/>
           </v:shape>
-          <o:OLEObject Type="Embed" ProgID="Equation.DSMT4" ShapeID="_x0000_i1090" DrawAspect="Content" ObjectID="_1791106927" r:id="rId139"/>
+          <o:OLEObject Type="Embed" ProgID="Equation.DSMT4" ShapeID="_x0000_i1090" DrawAspect="Content" ObjectID="_1791367197" r:id="rId139"/>
         </w:object>
       </w:r>
       <w:r>
@@ -5802,7 +5802,7 @@
           <v:shape id="_x0000_i1091" type="#_x0000_t75" style="width:30pt;height:14.25pt" o:ole="">
             <v:imagedata r:id="rId140" o:title=""/>
           </v:shape>
-          <o:OLEObject Type="Embed" ProgID="Equation.DSMT4" ShapeID="_x0000_i1091" DrawAspect="Content" ObjectID="_1791106928" r:id="rId141"/>
+          <o:OLEObject Type="Embed" ProgID="Equation.DSMT4" ShapeID="_x0000_i1091" DrawAspect="Content" ObjectID="_1791367198" r:id="rId141"/>
         </w:object>
       </w:r>
       <w:r>
@@ -5906,7 +5906,7 @@
           <v:shape id="_x0000_i1092" type="#_x0000_t75" style="width:83.25pt;height:20.25pt" o:ole="">
             <v:imagedata r:id="rId142" o:title=""/>
           </v:shape>
-          <o:OLEObject Type="Embed" ProgID="Equation.DSMT4" ShapeID="_x0000_i1092" DrawAspect="Content" ObjectID="_1791106929" r:id="rId143"/>
+          <o:OLEObject Type="Embed" ProgID="Equation.DSMT4" ShapeID="_x0000_i1092" DrawAspect="Content" ObjectID="_1791367199" r:id="rId143"/>
         </w:object>
       </w:r>
       <w:r>
@@ -5926,7 +5926,7 @@
           <v:shape id="_x0000_i1093" type="#_x0000_t75" style="width:11.25pt;height:14.25pt" o:ole="">
             <v:imagedata r:id="rId144" o:title=""/>
           </v:shape>
-          <o:OLEObject Type="Embed" ProgID="Equation.DSMT4" ShapeID="_x0000_i1093" DrawAspect="Content" ObjectID="_1791106930" r:id="rId145"/>
+          <o:OLEObject Type="Embed" ProgID="Equation.DSMT4" ShapeID="_x0000_i1093" DrawAspect="Content" ObjectID="_1791367200" r:id="rId145"/>
         </w:object>
       </w:r>
       <w:r>
@@ -5963,7 +5963,7 @@
           <v:shape id="_x0000_i1094" type="#_x0000_t75" style="width:48.75pt;height:18.75pt" o:ole="">
             <v:imagedata r:id="rId146" o:title=""/>
           </v:shape>
-          <o:OLEObject Type="Embed" ProgID="Equation.DSMT4" ShapeID="_x0000_i1094" DrawAspect="Content" ObjectID="_1791106931" r:id="rId147"/>
+          <o:OLEObject Type="Embed" ProgID="Equation.DSMT4" ShapeID="_x0000_i1094" DrawAspect="Content" ObjectID="_1791367201" r:id="rId147"/>
         </w:object>
       </w:r>
       <w:r>
@@ -5992,7 +5992,7 @@
           <v:shape id="_x0000_i1095" type="#_x0000_t75" style="width:30.75pt;height:15.75pt" o:ole="">
             <v:imagedata r:id="rId148" o:title=""/>
           </v:shape>
-          <o:OLEObject Type="Embed" ProgID="Equation.DSMT4" ShapeID="_x0000_i1095" DrawAspect="Content" ObjectID="_1791106932" r:id="rId149"/>
+          <o:OLEObject Type="Embed" ProgID="Equation.DSMT4" ShapeID="_x0000_i1095" DrawAspect="Content" ObjectID="_1791367202" r:id="rId149"/>
         </w:object>
       </w:r>
       <w:r>
@@ -6020,7 +6020,7 @@
           <v:shape id="_x0000_i1096" type="#_x0000_t75" style="width:96.75pt;height:21.75pt" o:ole="">
             <v:imagedata r:id="rId150" o:title=""/>
           </v:shape>
-          <o:OLEObject Type="Embed" ProgID="Equation.DSMT4" ShapeID="_x0000_i1096" DrawAspect="Content" ObjectID="_1791106933" r:id="rId151"/>
+          <o:OLEObject Type="Embed" ProgID="Equation.DSMT4" ShapeID="_x0000_i1096" DrawAspect="Content" ObjectID="_1791367203" r:id="rId151"/>
         </w:object>
       </w:r>
       <w:r>
@@ -6047,7 +6047,7 @@
           <v:shape id="_x0000_i1097" type="#_x0000_t75" style="width:54.75pt;height:15.75pt" o:ole="">
             <v:imagedata r:id="rId152" o:title=""/>
           </v:shape>
-          <o:OLEObject Type="Embed" ProgID="Equation.DSMT4" ShapeID="_x0000_i1097" DrawAspect="Content" ObjectID="_1791106934" r:id="rId153"/>
+          <o:OLEObject Type="Embed" ProgID="Equation.DSMT4" ShapeID="_x0000_i1097" DrawAspect="Content" ObjectID="_1791367204" r:id="rId153"/>
         </w:object>
       </w:r>
       <w:r>
@@ -6067,7 +6067,7 @@
           <v:shape id="_x0000_i1098" type="#_x0000_t75" style="width:12.75pt;height:15pt" o:ole="">
             <v:imagedata r:id="rId154" o:title=""/>
           </v:shape>
-          <o:OLEObject Type="Embed" ProgID="Equation.DSMT4" ShapeID="_x0000_i1098" DrawAspect="Content" ObjectID="_1791106935" r:id="rId155"/>
+          <o:OLEObject Type="Embed" ProgID="Equation.DSMT4" ShapeID="_x0000_i1098" DrawAspect="Content" ObjectID="_1791367205" r:id="rId155"/>
         </w:object>
       </w:r>
       <w:r>
@@ -6095,7 +6095,7 @@
           <v:shape id="_x0000_i1099" type="#_x0000_t75" style="width:9.75pt;height:9.75pt" o:ole="">
             <v:imagedata r:id="rId156" o:title=""/>
           </v:shape>
-          <o:OLEObject Type="Embed" ProgID="Equation.DSMT4" ShapeID="_x0000_i1099" DrawAspect="Content" ObjectID="_1791106936" r:id="rId157"/>
+          <o:OLEObject Type="Embed" ProgID="Equation.DSMT4" ShapeID="_x0000_i1099" DrawAspect="Content" ObjectID="_1791367206" r:id="rId157"/>
         </w:object>
       </w:r>
       <w:r>
@@ -6292,7 +6292,7 @@
           <v:shape id="_x0000_i1100" type="#_x0000_t75" style="width:47.25pt;height:15.75pt" o:ole="">
             <v:imagedata r:id="rId158" o:title=""/>
           </v:shape>
-          <o:OLEObject Type="Embed" ProgID="Equation.DSMT4" ShapeID="_x0000_i1100" DrawAspect="Content" ObjectID="_1791106937" r:id="rId159"/>
+          <o:OLEObject Type="Embed" ProgID="Equation.DSMT4" ShapeID="_x0000_i1100" DrawAspect="Content" ObjectID="_1791367207" r:id="rId159"/>
         </w:object>
       </w:r>
       <w:r>
@@ -6570,7 +6570,7 @@
           <v:shape id="_x0000_i1101" type="#_x0000_t75" style="width:11.25pt;height:11.25pt" o:ole="">
             <v:imagedata r:id="rId160" o:title=""/>
           </v:shape>
-          <o:OLEObject Type="Embed" ProgID="Equation.DSMT4" ShapeID="_x0000_i1101" DrawAspect="Content" ObjectID="_1791106938" r:id="rId161"/>
+          <o:OLEObject Type="Embed" ProgID="Equation.DSMT4" ShapeID="_x0000_i1101" DrawAspect="Content" ObjectID="_1791367208" r:id="rId161"/>
         </w:object>
       </w:r>
       <w:r>
@@ -6606,7 +6606,7 @@
           <v:shape id="_x0000_i1102" type="#_x0000_t75" style="width:11.25pt;height:11.25pt" o:ole="">
             <v:imagedata r:id="rId162" o:title=""/>
           </v:shape>
-          <o:OLEObject Type="Embed" ProgID="Equation.DSMT4" ShapeID="_x0000_i1102" DrawAspect="Content" ObjectID="_1791106939" r:id="rId163"/>
+          <o:OLEObject Type="Embed" ProgID="Equation.DSMT4" ShapeID="_x0000_i1102" DrawAspect="Content" ObjectID="_1791367209" r:id="rId163"/>
         </w:object>
       </w:r>
       <w:r>
@@ -6647,7 +6647,7 @@
           <v:shape id="_x0000_i1103" type="#_x0000_t75" style="width:397.5pt;height:34.5pt" o:ole="">
             <v:imagedata r:id="rId164" o:title=""/>
           </v:shape>
-          <o:OLEObject Type="Embed" ProgID="Equation.DSMT4" ShapeID="_x0000_i1103" DrawAspect="Content" ObjectID="_1791106940" r:id="rId165"/>
+          <o:OLEObject Type="Embed" ProgID="Equation.DSMT4" ShapeID="_x0000_i1103" DrawAspect="Content" ObjectID="_1791367210" r:id="rId165"/>
         </w:object>
       </w:r>
       <w:r>
@@ -6781,7 +6781,7 @@
           <v:shape id="_x0000_i1104" type="#_x0000_t75" style="width:37.5pt;height:15.75pt" o:ole="">
             <v:imagedata r:id="rId166" o:title=""/>
           </v:shape>
-          <o:OLEObject Type="Embed" ProgID="Equation.DSMT4" ShapeID="_x0000_i1104" DrawAspect="Content" ObjectID="_1791106941" r:id="rId167"/>
+          <o:OLEObject Type="Embed" ProgID="Equation.DSMT4" ShapeID="_x0000_i1104" DrawAspect="Content" ObjectID="_1791367211" r:id="rId167"/>
         </w:object>
       </w:r>
       <w:r>
@@ -6801,7 +6801,7 @@
           <v:shape id="_x0000_i1105" type="#_x0000_t75" style="width:26.25pt;height:15.75pt" o:ole="">
             <v:imagedata r:id="rId168" o:title=""/>
           </v:shape>
-          <o:OLEObject Type="Embed" ProgID="Equation.DSMT4" ShapeID="_x0000_i1105" DrawAspect="Content" ObjectID="_1791106942" r:id="rId169"/>
+          <o:OLEObject Type="Embed" ProgID="Equation.DSMT4" ShapeID="_x0000_i1105" DrawAspect="Content" ObjectID="_1791367212" r:id="rId169"/>
         </w:object>
       </w:r>
       <w:r>
@@ -6829,7 +6829,7 @@
           <v:shape id="_x0000_i1106" type="#_x0000_t75" style="width:83.25pt;height:25.5pt" o:ole="">
             <v:imagedata r:id="rId170" o:title=""/>
           </v:shape>
-          <o:OLEObject Type="Embed" ProgID="Equation.DSMT4" ShapeID="_x0000_i1106" DrawAspect="Content" ObjectID="_1791106943" r:id="rId171"/>
+          <o:OLEObject Type="Embed" ProgID="Equation.DSMT4" ShapeID="_x0000_i1106" DrawAspect="Content" ObjectID="_1791367213" r:id="rId171"/>
         </w:object>
       </w:r>
       <w:r>
@@ -6857,7 +6857,7 @@
           <v:shape id="_x0000_i1107" type="#_x0000_t75" style="width:12pt;height:12.75pt" o:ole="">
             <v:imagedata r:id="rId172" o:title=""/>
           </v:shape>
-          <o:OLEObject Type="Embed" ProgID="Equation.DSMT4" ShapeID="_x0000_i1107" DrawAspect="Content" ObjectID="_1791106944" r:id="rId173"/>
+          <o:OLEObject Type="Embed" ProgID="Equation.DSMT4" ShapeID="_x0000_i1107" DrawAspect="Content" ObjectID="_1791367214" r:id="rId173"/>
         </w:object>
       </w:r>
       <w:r>
@@ -6877,7 +6877,7 @@
           <v:shape id="_x0000_i1108" type="#_x0000_t75" style="width:66.75pt;height:20.25pt" o:ole="">
             <v:imagedata r:id="rId174" o:title=""/>
           </v:shape>
-          <o:OLEObject Type="Embed" ProgID="Equation.DSMT4" ShapeID="_x0000_i1108" DrawAspect="Content" ObjectID="_1791106945" r:id="rId175"/>
+          <o:OLEObject Type="Embed" ProgID="Equation.DSMT4" ShapeID="_x0000_i1108" DrawAspect="Content" ObjectID="_1791367215" r:id="rId175"/>
         </w:object>
       </w:r>
       <w:r>
@@ -6929,7 +6929,7 @@
           <v:shape id="_x0000_i1109" type="#_x0000_t75" style="width:30pt;height:15.75pt" o:ole="">
             <v:imagedata r:id="rId176" o:title=""/>
           </v:shape>
-          <o:OLEObject Type="Embed" ProgID="Equation.DSMT4" ShapeID="_x0000_i1109" DrawAspect="Content" ObjectID="_1791106946" r:id="rId177"/>
+          <o:OLEObject Type="Embed" ProgID="Equation.DSMT4" ShapeID="_x0000_i1109" DrawAspect="Content" ObjectID="_1791367216" r:id="rId177"/>
         </w:object>
       </w:r>
       <w:r>
@@ -7004,7 +7004,7 @@
           <v:shape id="_x0000_i1110" type="#_x0000_t75" style="width:30pt;height:14.25pt" o:ole="">
             <v:imagedata r:id="rId178" o:title=""/>
           </v:shape>
-          <o:OLEObject Type="Embed" ProgID="Equation.DSMT4" ShapeID="_x0000_i1110" DrawAspect="Content" ObjectID="_1791106947" r:id="rId179"/>
+          <o:OLEObject Type="Embed" ProgID="Equation.DSMT4" ShapeID="_x0000_i1110" DrawAspect="Content" ObjectID="_1791367217" r:id="rId179"/>
         </w:object>
       </w:r>
       <w:r>
@@ -7182,7 +7182,7 @@
           <v:shape id="_x0000_i1111" type="#_x0000_t75" style="width:9.75pt;height:15.75pt" o:ole="">
             <v:imagedata r:id="rId180" o:title=""/>
           </v:shape>
-          <o:OLEObject Type="Embed" ProgID="Equation.DSMT4" ShapeID="_x0000_i1111" DrawAspect="Content" ObjectID="_1791106948" r:id="rId181"/>
+          <o:OLEObject Type="Embed" ProgID="Equation.DSMT4" ShapeID="_x0000_i1111" DrawAspect="Content" ObjectID="_1791367218" r:id="rId181"/>
         </w:object>
       </w:r>
       <w:r>
@@ -7231,7 +7231,7 @@
           <v:shape id="_x0000_i1112" type="#_x0000_t75" style="width:313.5pt;height:33pt" o:ole="">
             <v:imagedata r:id="rId182" o:title=""/>
           </v:shape>
-          <o:OLEObject Type="Embed" ProgID="Equation.DSMT4" ShapeID="_x0000_i1112" DrawAspect="Content" ObjectID="_1791106949" r:id="rId183"/>
+          <o:OLEObject Type="Embed" ProgID="Equation.DSMT4" ShapeID="_x0000_i1112" DrawAspect="Content" ObjectID="_1791367219" r:id="rId183"/>
         </w:object>
       </w:r>
       <w:r>
@@ -7378,7 +7378,7 @@
           <v:shape id="_x0000_i1113" type="#_x0000_t75" style="width:129.75pt;height:30.75pt" o:ole="">
             <v:imagedata r:id="rId184" o:title=""/>
           </v:shape>
-          <o:OLEObject Type="Embed" ProgID="Equation.DSMT4" ShapeID="_x0000_i1113" DrawAspect="Content" ObjectID="_1791106950" r:id="rId185"/>
+          <o:OLEObject Type="Embed" ProgID="Equation.DSMT4" ShapeID="_x0000_i1113" DrawAspect="Content" ObjectID="_1791367220" r:id="rId185"/>
         </w:object>
       </w:r>
       <w:r>
@@ -7525,7 +7525,7 @@
           <v:shape id="_x0000_i1114" type="#_x0000_t75" style="width:189.75pt;height:33pt" o:ole="">
             <v:imagedata r:id="rId186" o:title=""/>
           </v:shape>
-          <o:OLEObject Type="Embed" ProgID="Equation.DSMT4" ShapeID="_x0000_i1114" DrawAspect="Content" ObjectID="_1791106951" r:id="rId187"/>
+          <o:OLEObject Type="Embed" ProgID="Equation.DSMT4" ShapeID="_x0000_i1114" DrawAspect="Content" ObjectID="_1791367221" r:id="rId187"/>
         </w:object>
       </w:r>
       <w:r>
@@ -7909,7 +7909,7 @@
           <v:shape id="_x0000_i1115" type="#_x0000_t75" style="width:9pt;height:9.75pt" o:ole="">
             <v:imagedata r:id="rId188" o:title=""/>
           </v:shape>
-          <o:OLEObject Type="Embed" ProgID="Equation.DSMT4" ShapeID="_x0000_i1115" DrawAspect="Content" ObjectID="_1791106952" r:id="rId189"/>
+          <o:OLEObject Type="Embed" ProgID="Equation.DSMT4" ShapeID="_x0000_i1115" DrawAspect="Content" ObjectID="_1791367222" r:id="rId189"/>
         </w:object>
       </w:r>
       <w:r>
@@ -8008,7 +8008,7 @@
           <v:shape id="_x0000_i1116" type="#_x0000_t75" style="width:102.75pt;height:20.25pt" o:ole="">
             <v:imagedata r:id="rId190" o:title=""/>
           </v:shape>
-          <o:OLEObject Type="Embed" ProgID="Equation.DSMT4" ShapeID="_x0000_i1116" DrawAspect="Content" ObjectID="_1791106953" r:id="rId191"/>
+          <o:OLEObject Type="Embed" ProgID="Equation.DSMT4" ShapeID="_x0000_i1116" DrawAspect="Content" ObjectID="_1791367223" r:id="rId191"/>
         </w:object>
       </w:r>
       <w:r>
@@ -8028,7 +8028,7 @@
           <v:shape id="_x0000_i1117" type="#_x0000_t75" style="width:27pt;height:11.25pt" o:ole="">
             <v:imagedata r:id="rId192" o:title=""/>
           </v:shape>
-          <o:OLEObject Type="Embed" ProgID="Equation.DSMT4" ShapeID="_x0000_i1117" DrawAspect="Content" ObjectID="_1791106954" r:id="rId193"/>
+          <o:OLEObject Type="Embed" ProgID="Equation.DSMT4" ShapeID="_x0000_i1117" DrawAspect="Content" ObjectID="_1791367224" r:id="rId193"/>
         </w:object>
       </w:r>
       <w:proofErr w:type="gramStart"/>
@@ -8049,7 +8049,7 @@
           <v:shape id="_x0000_i1118" type="#_x0000_t75" style="width:42.75pt;height:18pt" o:ole="">
             <v:imagedata r:id="rId194" o:title=""/>
           </v:shape>
-          <o:OLEObject Type="Embed" ProgID="Equation.DSMT4" ShapeID="_x0000_i1118" DrawAspect="Content" ObjectID="_1791106955" r:id="rId195"/>
+          <o:OLEObject Type="Embed" ProgID="Equation.DSMT4" ShapeID="_x0000_i1118" DrawAspect="Content" ObjectID="_1791367225" r:id="rId195"/>
         </w:object>
       </w:r>
       <w:r>
@@ -8078,7 +8078,7 @@
           <v:shape id="_x0000_i1119" type="#_x0000_t75" style="width:30.75pt;height:15.75pt" o:ole="">
             <v:imagedata r:id="rId196" o:title=""/>
           </v:shape>
-          <o:OLEObject Type="Embed" ProgID="Equation.DSMT4" ShapeID="_x0000_i1119" DrawAspect="Content" ObjectID="_1791106956" r:id="rId197"/>
+          <o:OLEObject Type="Embed" ProgID="Equation.DSMT4" ShapeID="_x0000_i1119" DrawAspect="Content" ObjectID="_1791367226" r:id="rId197"/>
         </w:object>
       </w:r>
       <w:r>
@@ -8098,7 +8098,7 @@
           <v:shape id="_x0000_i1120" type="#_x0000_t75" style="width:60pt;height:12pt" o:ole="">
             <v:imagedata r:id="rId198" o:title=""/>
           </v:shape>
-          <o:OLEObject Type="Embed" ProgID="Equation.DSMT4" ShapeID="_x0000_i1120" DrawAspect="Content" ObjectID="_1791106957" r:id="rId199"/>
+          <o:OLEObject Type="Embed" ProgID="Equation.DSMT4" ShapeID="_x0000_i1120" DrawAspect="Content" ObjectID="_1791367227" r:id="rId199"/>
         </w:object>
       </w:r>
       <w:r>
@@ -8214,7 +8214,7 @@
           <v:shape id="_x0000_i1121" type="#_x0000_t75" style="width:45pt;height:14.25pt" o:ole="">
             <v:imagedata r:id="rId200" o:title=""/>
           </v:shape>
-          <o:OLEObject Type="Embed" ProgID="Equation.DSMT4" ShapeID="_x0000_i1121" DrawAspect="Content" ObjectID="_1791106958" r:id="rId201"/>
+          <o:OLEObject Type="Embed" ProgID="Equation.DSMT4" ShapeID="_x0000_i1121" DrawAspect="Content" ObjectID="_1791367228" r:id="rId201"/>
         </w:object>
       </w:r>
       <w:r>
@@ -8257,7 +8257,7 @@
           <v:shape id="_x0000_i1122" type="#_x0000_t75" style="width:83.25pt;height:20.25pt" o:ole="">
             <v:imagedata r:id="rId202" o:title=""/>
           </v:shape>
-          <o:OLEObject Type="Embed" ProgID="Equation.DSMT4" ShapeID="_x0000_i1122" DrawAspect="Content" ObjectID="_1791106959" r:id="rId203"/>
+          <o:OLEObject Type="Embed" ProgID="Equation.DSMT4" ShapeID="_x0000_i1122" DrawAspect="Content" ObjectID="_1791367229" r:id="rId203"/>
         </w:object>
       </w:r>
       <w:r>
@@ -8277,7 +8277,7 @@
           <v:shape id="_x0000_i1123" type="#_x0000_t75" style="width:48.75pt;height:18.75pt" o:ole="">
             <v:imagedata r:id="rId204" o:title=""/>
           </v:shape>
-          <o:OLEObject Type="Embed" ProgID="Equation.DSMT4" ShapeID="_x0000_i1123" DrawAspect="Content" ObjectID="_1791106960" r:id="rId205"/>
+          <o:OLEObject Type="Embed" ProgID="Equation.DSMT4" ShapeID="_x0000_i1123" DrawAspect="Content" ObjectID="_1791367230" r:id="rId205"/>
         </w:object>
       </w:r>
       <w:r>
@@ -8297,7 +8297,7 @@
           <v:shape id="_x0000_i1124" type="#_x0000_t75" style="width:30.75pt;height:15.75pt" o:ole="">
             <v:imagedata r:id="rId206" o:title=""/>
           </v:shape>
-          <o:OLEObject Type="Embed" ProgID="Equation.DSMT4" ShapeID="_x0000_i1124" DrawAspect="Content" ObjectID="_1791106961" r:id="rId207"/>
+          <o:OLEObject Type="Embed" ProgID="Equation.DSMT4" ShapeID="_x0000_i1124" DrawAspect="Content" ObjectID="_1791367231" r:id="rId207"/>
         </w:object>
       </w:r>
       <w:r>
@@ -8317,7 +8317,7 @@
           <v:shape id="_x0000_i1125" type="#_x0000_t75" style="width:96.75pt;height:21.75pt" o:ole="">
             <v:imagedata r:id="rId208" o:title=""/>
           </v:shape>
-          <o:OLEObject Type="Embed" ProgID="Equation.DSMT4" ShapeID="_x0000_i1125" DrawAspect="Content" ObjectID="_1791106962" r:id="rId209"/>
+          <o:OLEObject Type="Embed" ProgID="Equation.DSMT4" ShapeID="_x0000_i1125" DrawAspect="Content" ObjectID="_1791367232" r:id="rId209"/>
         </w:object>
       </w:r>
       <w:r>
@@ -8393,7 +8393,7 @@
           <v:shape id="_x0000_i1126" type="#_x0000_t75" style="width:27pt;height:14.25pt" o:ole="">
             <v:imagedata r:id="rId210" o:title=""/>
           </v:shape>
-          <o:OLEObject Type="Embed" ProgID="Equation.DSMT4" ShapeID="_x0000_i1126" DrawAspect="Content" ObjectID="_1791106963" r:id="rId211"/>
+          <o:OLEObject Type="Embed" ProgID="Equation.DSMT4" ShapeID="_x0000_i1126" DrawAspect="Content" ObjectID="_1791367233" r:id="rId211"/>
         </w:object>
       </w:r>
       <w:r>
@@ -8436,7 +8436,7 @@
           <v:shape id="_x0000_i1127" type="#_x0000_t75" style="width:84.75pt;height:20.25pt" o:ole="">
             <v:imagedata r:id="rId212" o:title=""/>
           </v:shape>
-          <o:OLEObject Type="Embed" ProgID="Equation.DSMT4" ShapeID="_x0000_i1127" DrawAspect="Content" ObjectID="_1791106964" r:id="rId213"/>
+          <o:OLEObject Type="Embed" ProgID="Equation.DSMT4" ShapeID="_x0000_i1127" DrawAspect="Content" ObjectID="_1791367234" r:id="rId213"/>
         </w:object>
       </w:r>
       <w:r>
@@ -8456,7 +8456,7 @@
           <v:shape id="_x0000_i1128" type="#_x0000_t75" style="width:54.75pt;height:18.75pt" o:ole="">
             <v:imagedata r:id="rId214" o:title=""/>
           </v:shape>
-          <o:OLEObject Type="Embed" ProgID="Equation.DSMT4" ShapeID="_x0000_i1128" DrawAspect="Content" ObjectID="_1791106965" r:id="rId215"/>
+          <o:OLEObject Type="Embed" ProgID="Equation.DSMT4" ShapeID="_x0000_i1128" DrawAspect="Content" ObjectID="_1791367235" r:id="rId215"/>
         </w:object>
       </w:r>
       <w:r>
@@ -8476,7 +8476,7 @@
           <v:shape id="_x0000_i1129" type="#_x0000_t75" style="width:30.75pt;height:15.75pt" o:ole="">
             <v:imagedata r:id="rId216" o:title=""/>
           </v:shape>
-          <o:OLEObject Type="Embed" ProgID="Equation.DSMT4" ShapeID="_x0000_i1129" DrawAspect="Content" ObjectID="_1791106966" r:id="rId217"/>
+          <o:OLEObject Type="Embed" ProgID="Equation.DSMT4" ShapeID="_x0000_i1129" DrawAspect="Content" ObjectID="_1791367236" r:id="rId217"/>
         </w:object>
       </w:r>
       <w:r>
@@ -8496,7 +8496,7 @@
           <v:shape id="_x0000_i1130" type="#_x0000_t75" style="width:119.25pt;height:21.75pt" o:ole="">
             <v:imagedata r:id="rId218" o:title=""/>
           </v:shape>
-          <o:OLEObject Type="Embed" ProgID="Equation.DSMT4" ShapeID="_x0000_i1130" DrawAspect="Content" ObjectID="_1791106967" r:id="rId219"/>
+          <o:OLEObject Type="Embed" ProgID="Equation.DSMT4" ShapeID="_x0000_i1130" DrawAspect="Content" ObjectID="_1791367237" r:id="rId219"/>
         </w:object>
       </w:r>
       <w:r>
@@ -8580,7 +8580,7 @@
           <v:shape id="_x0000_i1131" type="#_x0000_t75" style="width:27pt;height:14.25pt" o:ole="">
             <v:imagedata r:id="rId220" o:title=""/>
           </v:shape>
-          <o:OLEObject Type="Embed" ProgID="Equation.DSMT4" ShapeID="_x0000_i1131" DrawAspect="Content" ObjectID="_1791106968" r:id="rId221"/>
+          <o:OLEObject Type="Embed" ProgID="Equation.DSMT4" ShapeID="_x0000_i1131" DrawAspect="Content" ObjectID="_1791367238" r:id="rId221"/>
         </w:object>
       </w:r>
       <w:r>
@@ -8725,7 +8725,7 @@
           <v:shape id="_x0000_i1132" type="#_x0000_t75" style="width:12.75pt;height:12.75pt" o:ole="">
             <v:imagedata r:id="rId222" o:title=""/>
           </v:shape>
-          <o:OLEObject Type="Embed" ProgID="Equation.DSMT4" ShapeID="_x0000_i1132" DrawAspect="Content" ObjectID="_1791106969" r:id="rId223"/>
+          <o:OLEObject Type="Embed" ProgID="Equation.DSMT4" ShapeID="_x0000_i1132" DrawAspect="Content" ObjectID="_1791367239" r:id="rId223"/>
         </w:object>
       </w:r>
       <w:r>
@@ -8777,7 +8777,7 @@
           <v:shape id="_x0000_i1133" type="#_x0000_t75" style="width:12.75pt;height:12.75pt" o:ole="">
             <v:imagedata r:id="rId224" o:title=""/>
           </v:shape>
-          <o:OLEObject Type="Embed" ProgID="Equation.DSMT4" ShapeID="_x0000_i1133" DrawAspect="Content" ObjectID="_1791106970" r:id="rId225"/>
+          <o:OLEObject Type="Embed" ProgID="Equation.DSMT4" ShapeID="_x0000_i1133" DrawAspect="Content" ObjectID="_1791367240" r:id="rId225"/>
         </w:object>
       </w:r>
       <w:r>
@@ -9004,7 +9004,7 @@
           <v:shape id="_x0000_i1134" type="#_x0000_t75" style="width:53.25pt;height:20.25pt" o:ole="">
             <v:imagedata r:id="rId226" o:title=""/>
           </v:shape>
-          <o:OLEObject Type="Embed" ProgID="Equation.DSMT4" ShapeID="_x0000_i1134" DrawAspect="Content" ObjectID="_1791106971" r:id="rId227"/>
+          <o:OLEObject Type="Embed" ProgID="Equation.DSMT4" ShapeID="_x0000_i1134" DrawAspect="Content" ObjectID="_1791367241" r:id="rId227"/>
         </w:object>
       </w:r>
       <w:r>
@@ -9032,7 +9032,7 @@
           <v:shape id="_x0000_i1135" type="#_x0000_t75" style="width:77.25pt;height:20.25pt" o:ole="">
             <v:imagedata r:id="rId228" o:title=""/>
           </v:shape>
-          <o:OLEObject Type="Embed" ProgID="Equation.DSMT4" ShapeID="_x0000_i1135" DrawAspect="Content" ObjectID="_1791106972" r:id="rId229"/>
+          <o:OLEObject Type="Embed" ProgID="Equation.DSMT4" ShapeID="_x0000_i1135" DrawAspect="Content" ObjectID="_1791367242" r:id="rId229"/>
         </w:object>
       </w:r>
       <w:r>
@@ -9139,7 +9139,7 @@
           <v:shape id="_x0000_i1136" type="#_x0000_t75" style="width:29.25pt;height:12.75pt" o:ole="">
             <v:imagedata r:id="rId230" o:title=""/>
           </v:shape>
-          <o:OLEObject Type="Embed" ProgID="Equation.DSMT4" ShapeID="_x0000_i1136" DrawAspect="Content" ObjectID="_1791106973" r:id="rId231"/>
+          <o:OLEObject Type="Embed" ProgID="Equation.DSMT4" ShapeID="_x0000_i1136" DrawAspect="Content" ObjectID="_1791367243" r:id="rId231"/>
         </w:object>
       </w:r>
       <w:r>
@@ -9167,7 +9167,7 @@
           <v:shape id="_x0000_i1137" type="#_x0000_t75" style="width:12pt;height:12.75pt" o:ole="">
             <v:imagedata r:id="rId232" o:title=""/>
           </v:shape>
-          <o:OLEObject Type="Embed" ProgID="Equation.DSMT4" ShapeID="_x0000_i1137" DrawAspect="Content" ObjectID="_1791106974" r:id="rId233"/>
+          <o:OLEObject Type="Embed" ProgID="Equation.DSMT4" ShapeID="_x0000_i1137" DrawAspect="Content" ObjectID="_1791367244" r:id="rId233"/>
         </w:object>
       </w:r>
       <w:r>
@@ -9219,7 +9219,7 @@
           <v:shape id="_x0000_i1138" type="#_x0000_t75" style="width:44.25pt;height:20.25pt" o:ole="">
             <v:imagedata r:id="rId234" o:title=""/>
           </v:shape>
-          <o:OLEObject Type="Embed" ProgID="Equation.DSMT4" ShapeID="_x0000_i1138" DrawAspect="Content" ObjectID="_1791106975" r:id="rId235"/>
+          <o:OLEObject Type="Embed" ProgID="Equation.DSMT4" ShapeID="_x0000_i1138" DrawAspect="Content" ObjectID="_1791367245" r:id="rId235"/>
         </w:object>
       </w:r>
       <w:r>
@@ -9239,7 +9239,7 @@
           <v:shape id="_x0000_i1139" type="#_x0000_t75" style="width:45pt;height:20.25pt" o:ole="">
             <v:imagedata r:id="rId236" o:title=""/>
           </v:shape>
-          <o:OLEObject Type="Embed" ProgID="Equation.DSMT4" ShapeID="_x0000_i1139" DrawAspect="Content" ObjectID="_1791106976" r:id="rId237"/>
+          <o:OLEObject Type="Embed" ProgID="Equation.DSMT4" ShapeID="_x0000_i1139" DrawAspect="Content" ObjectID="_1791367246" r:id="rId237"/>
         </w:object>
       </w:r>
       <w:r>
@@ -9259,7 +9259,7 @@
           <v:shape id="_x0000_i1140" type="#_x0000_t75" style="width:30.75pt;height:14.25pt" o:ole="">
             <v:imagedata r:id="rId238" o:title=""/>
           </v:shape>
-          <o:OLEObject Type="Embed" ProgID="Equation.DSMT4" ShapeID="_x0000_i1140" DrawAspect="Content" ObjectID="_1791106977" r:id="rId239"/>
+          <o:OLEObject Type="Embed" ProgID="Equation.DSMT4" ShapeID="_x0000_i1140" DrawAspect="Content" ObjectID="_1791367247" r:id="rId239"/>
         </w:object>
       </w:r>
       <w:r>
@@ -9279,7 +9279,7 @@
           <v:shape id="_x0000_i1141" type="#_x0000_t75" style="width:12.75pt;height:15pt" o:ole="">
             <v:imagedata r:id="rId240" o:title=""/>
           </v:shape>
-          <o:OLEObject Type="Embed" ProgID="Equation.DSMT4" ShapeID="_x0000_i1141" DrawAspect="Content" ObjectID="_1791106978" r:id="rId241"/>
+          <o:OLEObject Type="Embed" ProgID="Equation.DSMT4" ShapeID="_x0000_i1141" DrawAspect="Content" ObjectID="_1791367248" r:id="rId241"/>
         </w:object>
       </w:r>
       <w:r>
@@ -9362,7 +9362,7 @@
           <v:shape id="_x0000_i1142" type="#_x0000_t75" style="width:12.75pt;height:15pt" o:ole="">
             <v:imagedata r:id="rId242" o:title=""/>
           </v:shape>
-          <o:OLEObject Type="Embed" ProgID="Equation.DSMT4" ShapeID="_x0000_i1142" DrawAspect="Content" ObjectID="_1791106979" r:id="rId243"/>
+          <o:OLEObject Type="Embed" ProgID="Equation.DSMT4" ShapeID="_x0000_i1142" DrawAspect="Content" ObjectID="_1791367249" r:id="rId243"/>
         </w:object>
       </w:r>
       <w:r>
@@ -9382,7 +9382,7 @@
           <v:shape id="_x0000_i1143" type="#_x0000_t75" style="width:24pt;height:14.25pt" o:ole="">
             <v:imagedata r:id="rId244" o:title=""/>
           </v:shape>
-          <o:OLEObject Type="Embed" ProgID="Equation.DSMT4" ShapeID="_x0000_i1143" DrawAspect="Content" ObjectID="_1791106980" r:id="rId245"/>
+          <o:OLEObject Type="Embed" ProgID="Equation.DSMT4" ShapeID="_x0000_i1143" DrawAspect="Content" ObjectID="_1791367250" r:id="rId245"/>
         </w:object>
       </w:r>
       <w:r>
@@ -9418,7 +9418,7 @@
           <v:shape id="_x0000_i1144" type="#_x0000_t75" style="width:51pt;height:18pt" o:ole="">
             <v:imagedata r:id="rId246" o:title=""/>
           </v:shape>
-          <o:OLEObject Type="Embed" ProgID="Equation.DSMT4" ShapeID="_x0000_i1144" DrawAspect="Content" ObjectID="_1791106981" r:id="rId247"/>
+          <o:OLEObject Type="Embed" ProgID="Equation.DSMT4" ShapeID="_x0000_i1144" DrawAspect="Content" ObjectID="_1791367251" r:id="rId247"/>
         </w:object>
       </w:r>
       <w:r>
@@ -9447,7 +9447,7 @@
           <v:shape id="_x0000_i1145" type="#_x0000_t75" style="width:120pt;height:18pt" o:ole="">
             <v:imagedata r:id="rId248" o:title=""/>
           </v:shape>
-          <o:OLEObject Type="Embed" ProgID="Equation.DSMT4" ShapeID="_x0000_i1145" DrawAspect="Content" ObjectID="_1791106982" r:id="rId249"/>
+          <o:OLEObject Type="Embed" ProgID="Equation.DSMT4" ShapeID="_x0000_i1145" DrawAspect="Content" ObjectID="_1791367252" r:id="rId249"/>
         </w:object>
       </w:r>
       <w:r>
@@ -9490,7 +9490,7 @@
           <v:shape id="_x0000_i1146" type="#_x0000_t75" style="width:27.75pt;height:20.25pt" o:ole="">
             <v:imagedata r:id="rId250" o:title=""/>
           </v:shape>
-          <o:OLEObject Type="Embed" ProgID="Equation.DSMT4" ShapeID="_x0000_i1146" DrawAspect="Content" ObjectID="_1791106983" r:id="rId251"/>
+          <o:OLEObject Type="Embed" ProgID="Equation.DSMT4" ShapeID="_x0000_i1146" DrawAspect="Content" ObjectID="_1791367253" r:id="rId251"/>
         </w:object>
       </w:r>
       <w:r>
@@ -9510,7 +9510,7 @@
           <v:shape id="_x0000_i1147" type="#_x0000_t75" style="width:12.75pt;height:15pt" o:ole="">
             <v:imagedata r:id="rId252" o:title=""/>
           </v:shape>
-          <o:OLEObject Type="Embed" ProgID="Equation.DSMT4" ShapeID="_x0000_i1147" DrawAspect="Content" ObjectID="_1791106984" r:id="rId253"/>
+          <o:OLEObject Type="Embed" ProgID="Equation.DSMT4" ShapeID="_x0000_i1147" DrawAspect="Content" ObjectID="_1791367254" r:id="rId253"/>
         </w:object>
       </w:r>
       <w:r>
@@ -9530,7 +9530,7 @@
           <v:shape id="_x0000_i1148" type="#_x0000_t75" style="width:9.75pt;height:14.25pt" o:ole="">
             <v:imagedata r:id="rId254" o:title=""/>
           </v:shape>
-          <o:OLEObject Type="Embed" ProgID="Equation.DSMT4" ShapeID="_x0000_i1148" DrawAspect="Content" ObjectID="_1791106985" r:id="rId255"/>
+          <o:OLEObject Type="Embed" ProgID="Equation.DSMT4" ShapeID="_x0000_i1148" DrawAspect="Content" ObjectID="_1791367255" r:id="rId255"/>
         </w:object>
       </w:r>
       <w:r>
@@ -9550,7 +9550,7 @@
           <v:shape id="_x0000_i1149" type="#_x0000_t75" style="width:9pt;height:9.75pt" o:ole="">
             <v:imagedata r:id="rId256" o:title=""/>
           </v:shape>
-          <o:OLEObject Type="Embed" ProgID="Equation.DSMT4" ShapeID="_x0000_i1149" DrawAspect="Content" ObjectID="_1791106986" r:id="rId257"/>
+          <o:OLEObject Type="Embed" ProgID="Equation.DSMT4" ShapeID="_x0000_i1149" DrawAspect="Content" ObjectID="_1791367256" r:id="rId257"/>
         </w:object>
       </w:r>
       <w:r>
@@ -9570,7 +9570,7 @@
           <v:shape id="_x0000_i1150" type="#_x0000_t75" style="width:27pt;height:20.25pt" o:ole="">
             <v:imagedata r:id="rId258" o:title=""/>
           </v:shape>
-          <o:OLEObject Type="Embed" ProgID="Equation.DSMT4" ShapeID="_x0000_i1150" DrawAspect="Content" ObjectID="_1791106987" r:id="rId259"/>
+          <o:OLEObject Type="Embed" ProgID="Equation.DSMT4" ShapeID="_x0000_i1150" DrawAspect="Content" ObjectID="_1791367257" r:id="rId259"/>
         </w:object>
       </w:r>
       <w:r>
@@ -9606,7 +9606,7 @@
           <v:shape id="_x0000_i1151" type="#_x0000_t75" style="width:15pt;height:18pt" o:ole="">
             <v:imagedata r:id="rId260" o:title=""/>
           </v:shape>
-          <o:OLEObject Type="Embed" ProgID="Equation.DSMT4" ShapeID="_x0000_i1151" DrawAspect="Content" ObjectID="_1791106988" r:id="rId261"/>
+          <o:OLEObject Type="Embed" ProgID="Equation.DSMT4" ShapeID="_x0000_i1151" DrawAspect="Content" ObjectID="_1791367258" r:id="rId261"/>
         </w:object>
       </w:r>
       <w:r>
@@ -9626,7 +9626,7 @@
           <v:shape id="_x0000_i1152" type="#_x0000_t75" style="width:120pt;height:20.25pt" o:ole="">
             <v:imagedata r:id="rId262" o:title=""/>
           </v:shape>
-          <o:OLEObject Type="Embed" ProgID="Equation.DSMT4" ShapeID="_x0000_i1152" DrawAspect="Content" ObjectID="_1791106989" r:id="rId263"/>
+          <o:OLEObject Type="Embed" ProgID="Equation.DSMT4" ShapeID="_x0000_i1152" DrawAspect="Content" ObjectID="_1791367259" r:id="rId263"/>
         </w:object>
       </w:r>
       <w:r>
@@ -9646,7 +9646,7 @@
           <v:shape id="_x0000_i1153" type="#_x0000_t75" style="width:77.25pt;height:20.25pt" o:ole="">
             <v:imagedata r:id="rId264" o:title=""/>
           </v:shape>
-          <o:OLEObject Type="Embed" ProgID="Equation.DSMT4" ShapeID="_x0000_i1153" DrawAspect="Content" ObjectID="_1791106990" r:id="rId265"/>
+          <o:OLEObject Type="Embed" ProgID="Equation.DSMT4" ShapeID="_x0000_i1153" DrawAspect="Content" ObjectID="_1791367260" r:id="rId265"/>
         </w:object>
       </w:r>
       <w:r>
@@ -9666,7 +9666,7 @@
           <v:shape id="_x0000_i1154" type="#_x0000_t75" style="width:77.25pt;height:20.25pt" o:ole="">
             <v:imagedata r:id="rId266" o:title=""/>
           </v:shape>
-          <o:OLEObject Type="Embed" ProgID="Equation.DSMT4" ShapeID="_x0000_i1154" DrawAspect="Content" ObjectID="_1791106991" r:id="rId267"/>
+          <o:OLEObject Type="Embed" ProgID="Equation.DSMT4" ShapeID="_x0000_i1154" DrawAspect="Content" ObjectID="_1791367261" r:id="rId267"/>
         </w:object>
       </w:r>
       <w:r>
@@ -9731,7 +9731,7 @@
           <v:shape id="_x0000_i1155" type="#_x0000_t75" style="width:86.25pt;height:21.75pt" o:ole="">
             <v:imagedata r:id="rId268" o:title=""/>
           </v:shape>
-          <o:OLEObject Type="Embed" ProgID="Equation.DSMT4" ShapeID="_x0000_i1155" DrawAspect="Content" ObjectID="_1791106992" r:id="rId269"/>
+          <o:OLEObject Type="Embed" ProgID="Equation.DSMT4" ShapeID="_x0000_i1155" DrawAspect="Content" ObjectID="_1791367262" r:id="rId269"/>
         </w:object>
       </w:r>
       <w:r>
@@ -9751,7 +9751,7 @@
           <v:shape id="_x0000_i1156" type="#_x0000_t75" style="width:74.25pt;height:21.75pt" o:ole="">
             <v:imagedata r:id="rId270" o:title=""/>
           </v:shape>
-          <o:OLEObject Type="Embed" ProgID="Equation.DSMT4" ShapeID="_x0000_i1156" DrawAspect="Content" ObjectID="_1791106993" r:id="rId271"/>
+          <o:OLEObject Type="Embed" ProgID="Equation.DSMT4" ShapeID="_x0000_i1156" DrawAspect="Content" ObjectID="_1791367263" r:id="rId271"/>
         </w:object>
       </w:r>
       <w:r>
@@ -9803,7 +9803,7 @@
           <v:shape id="_x0000_i1157" type="#_x0000_t75" style="width:9pt;height:9.75pt" o:ole="">
             <v:imagedata r:id="rId272" o:title=""/>
           </v:shape>
-          <o:OLEObject Type="Embed" ProgID="Equation.DSMT4" ShapeID="_x0000_i1157" DrawAspect="Content" ObjectID="_1791106994" r:id="rId273"/>
+          <o:OLEObject Type="Embed" ProgID="Equation.DSMT4" ShapeID="_x0000_i1157" DrawAspect="Content" ObjectID="_1791367264" r:id="rId273"/>
         </w:object>
       </w:r>
       <w:r>
@@ -9887,7 +9887,7 @@
           <v:shape id="_x0000_i1158" type="#_x0000_t75" style="width:45pt;height:20.25pt" o:ole="">
             <v:imagedata r:id="rId274" o:title=""/>
           </v:shape>
-          <o:OLEObject Type="Embed" ProgID="Equation.DSMT4" ShapeID="_x0000_i1158" DrawAspect="Content" ObjectID="_1791106995" r:id="rId275"/>
+          <o:OLEObject Type="Embed" ProgID="Equation.DSMT4" ShapeID="_x0000_i1158" DrawAspect="Content" ObjectID="_1791367265" r:id="rId275"/>
         </w:object>
       </w:r>
       <w:proofErr w:type="gramStart"/>
@@ -9908,7 +9908,7 @@
           <v:shape id="_x0000_i1159" type="#_x0000_t75" style="width:42.75pt;height:20.25pt" o:ole="">
             <v:imagedata r:id="rId276" o:title=""/>
           </v:shape>
-          <o:OLEObject Type="Embed" ProgID="Equation.DSMT4" ShapeID="_x0000_i1159" DrawAspect="Content" ObjectID="_1791106996" r:id="rId277"/>
+          <o:OLEObject Type="Embed" ProgID="Equation.DSMT4" ShapeID="_x0000_i1159" DrawAspect="Content" ObjectID="_1791367266" r:id="rId277"/>
         </w:object>
       </w:r>
       <w:r>
@@ -9967,7 +9967,7 @@
           <v:shape id="_x0000_i1160" type="#_x0000_t75" style="width:78.75pt;height:20.25pt" o:ole="">
             <v:imagedata r:id="rId278" o:title=""/>
           </v:shape>
-          <o:OLEObject Type="Embed" ProgID="Equation.DSMT4" ShapeID="_x0000_i1160" DrawAspect="Content" ObjectID="_1791106997" r:id="rId279"/>
+          <o:OLEObject Type="Embed" ProgID="Equation.DSMT4" ShapeID="_x0000_i1160" DrawAspect="Content" ObjectID="_1791367267" r:id="rId279"/>
         </w:object>
       </w:r>
       <w:r>
@@ -9987,7 +9987,7 @@
           <v:shape id="_x0000_i1161" type="#_x0000_t75" style="width:78.75pt;height:20.25pt" o:ole="">
             <v:imagedata r:id="rId280" o:title=""/>
           </v:shape>
-          <o:OLEObject Type="Embed" ProgID="Equation.DSMT4" ShapeID="_x0000_i1161" DrawAspect="Content" ObjectID="_1791106998" r:id="rId281"/>
+          <o:OLEObject Type="Embed" ProgID="Equation.DSMT4" ShapeID="_x0000_i1161" DrawAspect="Content" ObjectID="_1791367268" r:id="rId281"/>
         </w:object>
       </w:r>
       <w:r>
@@ -10032,7 +10032,7 @@
           <v:shape id="_x0000_i1162" type="#_x0000_t75" style="width:48.75pt;height:20.25pt" o:ole="">
             <v:imagedata r:id="rId282" o:title=""/>
           </v:shape>
-          <o:OLEObject Type="Embed" ProgID="Equation.DSMT4" ShapeID="_x0000_i1162" DrawAspect="Content" ObjectID="_1791106999" r:id="rId283"/>
+          <o:OLEObject Type="Embed" ProgID="Equation.DSMT4" ShapeID="_x0000_i1162" DrawAspect="Content" ObjectID="_1791367269" r:id="rId283"/>
         </w:object>
       </w:r>
       <w:proofErr w:type="gramStart"/>
@@ -10053,7 +10053,7 @@
           <v:shape id="_x0000_i1163" type="#_x0000_t75" style="width:51pt;height:20.25pt" o:ole="">
             <v:imagedata r:id="rId284" o:title=""/>
           </v:shape>
-          <o:OLEObject Type="Embed" ProgID="Equation.DSMT4" ShapeID="_x0000_i1163" DrawAspect="Content" ObjectID="_1791107000" r:id="rId285"/>
+          <o:OLEObject Type="Embed" ProgID="Equation.DSMT4" ShapeID="_x0000_i1163" DrawAspect="Content" ObjectID="_1791367270" r:id="rId285"/>
         </w:object>
       </w:r>
       <w:r>
@@ -10112,7 +10112,7 @@
           <v:shape id="_x0000_i1164" type="#_x0000_t75" style="width:86.25pt;height:20.25pt" o:ole="">
             <v:imagedata r:id="rId286" o:title=""/>
           </v:shape>
-          <o:OLEObject Type="Embed" ProgID="Equation.DSMT4" ShapeID="_x0000_i1164" DrawAspect="Content" ObjectID="_1791107001" r:id="rId287"/>
+          <o:OLEObject Type="Embed" ProgID="Equation.DSMT4" ShapeID="_x0000_i1164" DrawAspect="Content" ObjectID="_1791367271" r:id="rId287"/>
         </w:object>
       </w:r>
       <w:proofErr w:type="gramStart"/>
@@ -10133,7 +10133,7 @@
           <v:shape id="_x0000_i1165" type="#_x0000_t75" style="width:62.25pt;height:20.25pt" o:ole="">
             <v:imagedata r:id="rId288" o:title=""/>
           </v:shape>
-          <o:OLEObject Type="Embed" ProgID="Equation.DSMT4" ShapeID="_x0000_i1165" DrawAspect="Content" ObjectID="_1791107002" r:id="rId289"/>
+          <o:OLEObject Type="Embed" ProgID="Equation.DSMT4" ShapeID="_x0000_i1165" DrawAspect="Content" ObjectID="_1791367272" r:id="rId289"/>
         </w:object>
       </w:r>
       <w:r>
@@ -10162,7 +10162,7 @@
           <v:shape id="_x0000_i1166" type="#_x0000_t75" style="width:53.25pt;height:20.25pt" o:ole="">
             <v:imagedata r:id="rId290" o:title=""/>
           </v:shape>
-          <o:OLEObject Type="Embed" ProgID="Equation.DSMT4" ShapeID="_x0000_i1166" DrawAspect="Content" ObjectID="_1791107003" r:id="rId291"/>
+          <o:OLEObject Type="Embed" ProgID="Equation.DSMT4" ShapeID="_x0000_i1166" DrawAspect="Content" ObjectID="_1791367273" r:id="rId291"/>
         </w:object>
       </w:r>
       <w:r>
@@ -10182,7 +10182,7 @@
           <v:shape id="_x0000_i1167" type="#_x0000_t75" style="width:54pt;height:20.25pt" o:ole="">
             <v:imagedata r:id="rId292" o:title=""/>
           </v:shape>
-          <o:OLEObject Type="Embed" ProgID="Equation.DSMT4" ShapeID="_x0000_i1167" DrawAspect="Content" ObjectID="_1791107004" r:id="rId293"/>
+          <o:OLEObject Type="Embed" ProgID="Equation.DSMT4" ShapeID="_x0000_i1167" DrawAspect="Content" ObjectID="_1791367274" r:id="rId293"/>
         </w:object>
       </w:r>
       <w:r>
@@ -10241,7 +10241,7 @@
           <v:shape id="_x0000_i1168" type="#_x0000_t75" style="width:56.25pt;height:20.25pt" o:ole="">
             <v:imagedata r:id="rId294" o:title=""/>
           </v:shape>
-          <o:OLEObject Type="Embed" ProgID="Equation.DSMT4" ShapeID="_x0000_i1168" DrawAspect="Content" ObjectID="_1791107005" r:id="rId295"/>
+          <o:OLEObject Type="Embed" ProgID="Equation.DSMT4" ShapeID="_x0000_i1168" DrawAspect="Content" ObjectID="_1791367275" r:id="rId295"/>
         </w:object>
       </w:r>
       <w:proofErr w:type="gramStart"/>
@@ -10262,7 +10262,7 @@
           <v:shape id="_x0000_i1169" type="#_x0000_t75" style="width:80.25pt;height:20.25pt" o:ole="">
             <v:imagedata r:id="rId296" o:title=""/>
           </v:shape>
-          <o:OLEObject Type="Embed" ProgID="Equation.DSMT4" ShapeID="_x0000_i1169" DrawAspect="Content" ObjectID="_1791107006" r:id="rId297"/>
+          <o:OLEObject Type="Embed" ProgID="Equation.DSMT4" ShapeID="_x0000_i1169" DrawAspect="Content" ObjectID="_1791367276" r:id="rId297"/>
         </w:object>
       </w:r>
       <w:r>
@@ -10291,7 +10291,7 @@
           <v:shape id="_x0000_i1170" type="#_x0000_t75" style="width:27.75pt;height:14.25pt" o:ole="">
             <v:imagedata r:id="rId298" o:title=""/>
           </v:shape>
-          <o:OLEObject Type="Embed" ProgID="Equation.DSMT4" ShapeID="_x0000_i1170" DrawAspect="Content" ObjectID="_1791107007" r:id="rId299"/>
+          <o:OLEObject Type="Embed" ProgID="Equation.DSMT4" ShapeID="_x0000_i1170" DrawAspect="Content" ObjectID="_1791367277" r:id="rId299"/>
         </w:object>
       </w:r>
       <w:r>
@@ -10327,7 +10327,7 @@
           <v:shape id="_x0000_i1171" type="#_x0000_t75" style="width:26.25pt;height:14.25pt" o:ole="">
             <v:imagedata r:id="rId300" o:title=""/>
           </v:shape>
-          <o:OLEObject Type="Embed" ProgID="Equation.DSMT4" ShapeID="_x0000_i1171" DrawAspect="Content" ObjectID="_1791107008" r:id="rId301"/>
+          <o:OLEObject Type="Embed" ProgID="Equation.DSMT4" ShapeID="_x0000_i1171" DrawAspect="Content" ObjectID="_1791367278" r:id="rId301"/>
         </w:object>
       </w:r>
       <w:r>
@@ -10363,7 +10363,7 @@
           <v:shape id="_x0000_i1172" type="#_x0000_t75" style="width:27.75pt;height:14.25pt" o:ole="">
             <v:imagedata r:id="rId302" o:title=""/>
           </v:shape>
-          <o:OLEObject Type="Embed" ProgID="Equation.DSMT4" ShapeID="_x0000_i1172" DrawAspect="Content" ObjectID="_1791107009" r:id="rId303"/>
+          <o:OLEObject Type="Embed" ProgID="Equation.DSMT4" ShapeID="_x0000_i1172" DrawAspect="Content" ObjectID="_1791367279" r:id="rId303"/>
         </w:object>
       </w:r>
       <w:r>
@@ -10513,7 +10513,7 @@
           <v:shape id="_x0000_i1173" type="#_x0000_t75" style="width:63pt;height:21.75pt" o:ole="">
             <v:imagedata r:id="rId304" o:title=""/>
           </v:shape>
-          <o:OLEObject Type="Embed" ProgID="Equation.DSMT4" ShapeID="_x0000_i1173" DrawAspect="Content" ObjectID="_1791107010" r:id="rId305"/>
+          <o:OLEObject Type="Embed" ProgID="Equation.DSMT4" ShapeID="_x0000_i1173" DrawAspect="Content" ObjectID="_1791367280" r:id="rId305"/>
         </w:object>
       </w:r>
       <w:r>
@@ -10597,7 +10597,7 @@
           <v:shape id="_x0000_i1174" type="#_x0000_t75" style="width:339pt;height:41.25pt" o:ole="">
             <v:imagedata r:id="rId306" o:title=""/>
           </v:shape>
-          <o:OLEObject Type="Embed" ProgID="Equation.DSMT4" ShapeID="_x0000_i1174" DrawAspect="Content" ObjectID="_1791107011" r:id="rId307"/>
+          <o:OLEObject Type="Embed" ProgID="Equation.DSMT4" ShapeID="_x0000_i1174" DrawAspect="Content" ObjectID="_1791367281" r:id="rId307"/>
         </w:object>
       </w:r>
     </w:p>
@@ -10631,7 +10631,7 @@
           <v:shape id="_x0000_i1175" type="#_x0000_t75" style="width:11.25pt;height:20.25pt" o:ole="">
             <v:imagedata r:id="rId308" o:title=""/>
           </v:shape>
-          <o:OLEObject Type="Embed" ProgID="Equation.DSMT4" ShapeID="_x0000_i1175" DrawAspect="Content" ObjectID="_1791107012" r:id="rId309"/>
+          <o:OLEObject Type="Embed" ProgID="Equation.DSMT4" ShapeID="_x0000_i1175" DrawAspect="Content" ObjectID="_1791367282" r:id="rId309"/>
         </w:object>
       </w:r>
       <w:r>
@@ -10667,7 +10667,7 @@
           <v:shape id="_x0000_i1176" type="#_x0000_t75" style="width:9.75pt;height:15.75pt" o:ole="">
             <v:imagedata r:id="rId310" o:title=""/>
           </v:shape>
-          <o:OLEObject Type="Embed" ProgID="Equation.DSMT4" ShapeID="_x0000_i1176" DrawAspect="Content" ObjectID="_1791107013" r:id="rId311"/>
+          <o:OLEObject Type="Embed" ProgID="Equation.DSMT4" ShapeID="_x0000_i1176" DrawAspect="Content" ObjectID="_1791367283" r:id="rId311"/>
         </w:object>
       </w:r>
       <w:r>
@@ -10687,7 +10687,7 @@
           <v:shape id="_x0000_i1177" type="#_x0000_t75" style="width:15pt;height:18pt" o:ole="">
             <v:imagedata r:id="rId312" o:title=""/>
           </v:shape>
-          <o:OLEObject Type="Embed" ProgID="Equation.DSMT4" ShapeID="_x0000_i1177" DrawAspect="Content" ObjectID="_1791107014" r:id="rId313"/>
+          <o:OLEObject Type="Embed" ProgID="Equation.DSMT4" ShapeID="_x0000_i1177" DrawAspect="Content" ObjectID="_1791367284" r:id="rId313"/>
         </w:object>
       </w:r>
       <w:r>
@@ -10731,7 +10731,7 @@
           <v:shape id="_x0000_i1178" type="#_x0000_t75" style="width:325.5pt;height:42pt" o:ole="">
             <v:imagedata r:id="rId314" o:title=""/>
           </v:shape>
-          <o:OLEObject Type="Embed" ProgID="Equation.DSMT4" ShapeID="_x0000_i1178" DrawAspect="Content" ObjectID="_1791107015" r:id="rId315"/>
+          <o:OLEObject Type="Embed" ProgID="Equation.DSMT4" ShapeID="_x0000_i1178" DrawAspect="Content" ObjectID="_1791367285" r:id="rId315"/>
         </w:object>
       </w:r>
     </w:p>
@@ -10765,7 +10765,7 @@
           <v:shape id="_x0000_i1179" type="#_x0000_t75" style="width:9.75pt;height:15.75pt" o:ole="">
             <v:imagedata r:id="rId316" o:title=""/>
           </v:shape>
-          <o:OLEObject Type="Embed" ProgID="Equation.DSMT4" ShapeID="_x0000_i1179" DrawAspect="Content" ObjectID="_1791107016" r:id="rId317"/>
+          <o:OLEObject Type="Embed" ProgID="Equation.DSMT4" ShapeID="_x0000_i1179" DrawAspect="Content" ObjectID="_1791367286" r:id="rId317"/>
         </w:object>
       </w:r>
       <w:r>
@@ -10785,7 +10785,7 @@
           <v:shape id="_x0000_i1180" type="#_x0000_t75" style="width:9pt;height:9.75pt" o:ole="">
             <v:imagedata r:id="rId318" o:title=""/>
           </v:shape>
-          <o:OLEObject Type="Embed" ProgID="Equation.DSMT4" ShapeID="_x0000_i1180" DrawAspect="Content" ObjectID="_1791107017" r:id="rId319"/>
+          <o:OLEObject Type="Embed" ProgID="Equation.DSMT4" ShapeID="_x0000_i1180" DrawAspect="Content" ObjectID="_1791367287" r:id="rId319"/>
         </w:object>
       </w:r>
       <w:r>
@@ -10813,7 +10813,7 @@
           <v:shape id="_x0000_i1181" type="#_x0000_t75" style="width:11.25pt;height:12.75pt" o:ole="">
             <v:imagedata r:id="rId320" o:title=""/>
           </v:shape>
-          <o:OLEObject Type="Embed" ProgID="Equation.DSMT4" ShapeID="_x0000_i1181" DrawAspect="Content" ObjectID="_1791107018" r:id="rId321"/>
+          <o:OLEObject Type="Embed" ProgID="Equation.DSMT4" ShapeID="_x0000_i1181" DrawAspect="Content" ObjectID="_1791367288" r:id="rId321"/>
         </w:object>
       </w:r>
       <w:r>
@@ -10841,7 +10841,7 @@
           <v:shape id="_x0000_i1182" type="#_x0000_t75" style="width:9pt;height:9.75pt" o:ole="">
             <v:imagedata r:id="rId322" o:title=""/>
           </v:shape>
-          <o:OLEObject Type="Embed" ProgID="Equation.DSMT4" ShapeID="_x0000_i1182" DrawAspect="Content" ObjectID="_1791107019" r:id="rId323"/>
+          <o:OLEObject Type="Embed" ProgID="Equation.DSMT4" ShapeID="_x0000_i1182" DrawAspect="Content" ObjectID="_1791367289" r:id="rId323"/>
         </w:object>
       </w:r>
       <w:r>
@@ -10885,7 +10885,7 @@
           <v:shape id="_x0000_i1183" type="#_x0000_t75" style="width:246pt;height:30.75pt" o:ole="">
             <v:imagedata r:id="rId324" o:title=""/>
           </v:shape>
-          <o:OLEObject Type="Embed" ProgID="Equation.DSMT4" ShapeID="_x0000_i1183" DrawAspect="Content" ObjectID="_1791107020" r:id="rId325"/>
+          <o:OLEObject Type="Embed" ProgID="Equation.DSMT4" ShapeID="_x0000_i1183" DrawAspect="Content" ObjectID="_1791367290" r:id="rId325"/>
         </w:object>
       </w:r>
     </w:p>
@@ -10941,7 +10941,7 @@
           <v:shape id="_x0000_i1184" type="#_x0000_t75" style="width:318pt;height:30.75pt" o:ole="">
             <v:imagedata r:id="rId326" o:title=""/>
           </v:shape>
-          <o:OLEObject Type="Embed" ProgID="Equation.DSMT4" ShapeID="_x0000_i1184" DrawAspect="Content" ObjectID="_1791107021" r:id="rId327"/>
+          <o:OLEObject Type="Embed" ProgID="Equation.DSMT4" ShapeID="_x0000_i1184" DrawAspect="Content" ObjectID="_1791367291" r:id="rId327"/>
         </w:object>
       </w:r>
     </w:p>
@@ -10975,7 +10975,7 @@
           <v:shape id="_x0000_i1185" type="#_x0000_t75" style="width:15pt;height:18pt" o:ole="">
             <v:imagedata r:id="rId328" o:title=""/>
           </v:shape>
-          <o:OLEObject Type="Embed" ProgID="Equation.DSMT4" ShapeID="_x0000_i1185" DrawAspect="Content" ObjectID="_1791107022" r:id="rId329"/>
+          <o:OLEObject Type="Embed" ProgID="Equation.DSMT4" ShapeID="_x0000_i1185" DrawAspect="Content" ObjectID="_1791367292" r:id="rId329"/>
         </w:object>
       </w:r>
       <w:r>
@@ -10995,7 +10995,7 @@
           <v:shape id="_x0000_i1186" type="#_x0000_t75" style="width:11.25pt;height:12.75pt" o:ole="">
             <v:imagedata r:id="rId330" o:title=""/>
           </v:shape>
-          <o:OLEObject Type="Embed" ProgID="Equation.DSMT4" ShapeID="_x0000_i1186" DrawAspect="Content" ObjectID="_1791107023" r:id="rId331"/>
+          <o:OLEObject Type="Embed" ProgID="Equation.DSMT4" ShapeID="_x0000_i1186" DrawAspect="Content" ObjectID="_1791367293" r:id="rId331"/>
         </w:object>
       </w:r>
       <w:r>
@@ -11015,7 +11015,7 @@
           <v:shape id="_x0000_i1187" type="#_x0000_t75" style="width:105pt;height:20.25pt" o:ole="">
             <v:imagedata r:id="rId332" o:title=""/>
           </v:shape>
-          <o:OLEObject Type="Embed" ProgID="Equation.DSMT4" ShapeID="_x0000_i1187" DrawAspect="Content" ObjectID="_1791107024" r:id="rId333"/>
+          <o:OLEObject Type="Embed" ProgID="Equation.DSMT4" ShapeID="_x0000_i1187" DrawAspect="Content" ObjectID="_1791367294" r:id="rId333"/>
         </w:object>
       </w:r>
       <w:r>
@@ -11074,7 +11074,7 @@
           <v:shape id="_x0000_i1188" type="#_x0000_t75" style="width:15pt;height:18pt" o:ole="">
             <v:imagedata r:id="rId334" o:title=""/>
           </v:shape>
-          <o:OLEObject Type="Embed" ProgID="Equation.DSMT4" ShapeID="_x0000_i1188" DrawAspect="Content" ObjectID="_1791107025" r:id="rId335"/>
+          <o:OLEObject Type="Embed" ProgID="Equation.DSMT4" ShapeID="_x0000_i1188" DrawAspect="Content" ObjectID="_1791367295" r:id="rId335"/>
         </w:object>
       </w:r>
       <w:r>
@@ -11114,7 +11114,7 @@
           <v:shape id="_x0000_i1189" type="#_x0000_t75" style="width:337.5pt;height:42pt" o:ole="">
             <v:imagedata r:id="rId336" o:title=""/>
           </v:shape>
-          <o:OLEObject Type="Embed" ProgID="Equation.DSMT4" ShapeID="_x0000_i1189" DrawAspect="Content" ObjectID="_1791107026" r:id="rId337"/>
+          <o:OLEObject Type="Embed" ProgID="Equation.DSMT4" ShapeID="_x0000_i1189" DrawAspect="Content" ObjectID="_1791367296" r:id="rId337"/>
         </w:object>
       </w:r>
       <w:r>
@@ -11372,7 +11372,7 @@
           <v:shape id="_x0000_i1190" type="#_x0000_t75" style="width:96pt;height:24pt" o:ole="">
             <v:imagedata r:id="rId338" o:title=""/>
           </v:shape>
-          <o:OLEObject Type="Embed" ProgID="Equation.DSMT4" ShapeID="_x0000_i1190" DrawAspect="Content" ObjectID="_1791107027" r:id="rId339"/>
+          <o:OLEObject Type="Embed" ProgID="Equation.DSMT4" ShapeID="_x0000_i1190" DrawAspect="Content" ObjectID="_1791367297" r:id="rId339"/>
         </w:object>
       </w:r>
       <w:r>
@@ -11432,7 +11432,7 @@
           <v:shape id="_x0000_i1191" type="#_x0000_t75" style="width:45.75pt;height:21.75pt" o:ole="">
             <v:imagedata r:id="rId340" o:title=""/>
           </v:shape>
-          <o:OLEObject Type="Embed" ProgID="Equation.DSMT4" ShapeID="_x0000_i1191" DrawAspect="Content" ObjectID="_1791107028" r:id="rId341"/>
+          <o:OLEObject Type="Embed" ProgID="Equation.DSMT4" ShapeID="_x0000_i1191" DrawAspect="Content" ObjectID="_1791367298" r:id="rId341"/>
         </w:object>
       </w:r>
       <w:r>
@@ -11483,7 +11483,7 @@
           <v:shape id="_x0000_i1192" type="#_x0000_t75" style="width:11.25pt;height:18.75pt" o:ole="">
             <v:imagedata r:id="rId342" o:title=""/>
           </v:shape>
-          <o:OLEObject Type="Embed" ProgID="Equation.DSMT4" ShapeID="_x0000_i1192" DrawAspect="Content" ObjectID="_1791107029" r:id="rId343"/>
+          <o:OLEObject Type="Embed" ProgID="Equation.DSMT4" ShapeID="_x0000_i1192" DrawAspect="Content" ObjectID="_1791367299" r:id="rId343"/>
         </w:object>
       </w:r>
       <w:r>
@@ -11534,7 +11534,7 @@
           <v:shape id="_x0000_i1193" type="#_x0000_t75" style="width:27pt;height:18pt" o:ole="">
             <v:imagedata r:id="rId344" o:title=""/>
           </v:shape>
-          <o:OLEObject Type="Embed" ProgID="Equation.DSMT4" ShapeID="_x0000_i1193" DrawAspect="Content" ObjectID="_1791107030" r:id="rId345"/>
+          <o:OLEObject Type="Embed" ProgID="Equation.DSMT4" ShapeID="_x0000_i1193" DrawAspect="Content" ObjectID="_1791367300" r:id="rId345"/>
         </w:object>
       </w:r>
       <w:r>
@@ -11570,7 +11570,7 @@
           <v:shape id="_x0000_i1194" type="#_x0000_t75" style="width:11.25pt;height:12.75pt" o:ole="">
             <v:imagedata r:id="rId346" o:title=""/>
           </v:shape>
-          <o:OLEObject Type="Embed" ProgID="Equation.DSMT4" ShapeID="_x0000_i1194" DrawAspect="Content" ObjectID="_1791107031" r:id="rId347"/>
+          <o:OLEObject Type="Embed" ProgID="Equation.DSMT4" ShapeID="_x0000_i1194" DrawAspect="Content" ObjectID="_1791367301" r:id="rId347"/>
         </w:object>
       </w:r>
       <w:r>
@@ -11613,7 +11613,7 @@
           <v:shape id="_x0000_i1195" type="#_x0000_t75" style="width:66pt;height:20.25pt" o:ole="">
             <v:imagedata r:id="rId348" o:title=""/>
           </v:shape>
-          <o:OLEObject Type="Embed" ProgID="Equation.DSMT4" ShapeID="_x0000_i1195" DrawAspect="Content" ObjectID="_1791107032" r:id="rId349"/>
+          <o:OLEObject Type="Embed" ProgID="Equation.DSMT4" ShapeID="_x0000_i1195" DrawAspect="Content" ObjectID="_1791367302" r:id="rId349"/>
         </w:object>
       </w:r>
       <w:r>
@@ -11657,7 +11657,7 @@
           <v:shape id="_x0000_i1196" type="#_x0000_t75" style="width:179.25pt;height:30.75pt" o:ole="">
             <v:imagedata r:id="rId350" o:title=""/>
           </v:shape>
-          <o:OLEObject Type="Embed" ProgID="Equation.DSMT4" ShapeID="_x0000_i1196" DrawAspect="Content" ObjectID="_1791107033" r:id="rId351"/>
+          <o:OLEObject Type="Embed" ProgID="Equation.DSMT4" ShapeID="_x0000_i1196" DrawAspect="Content" ObjectID="_1791367303" r:id="rId351"/>
         </w:object>
       </w:r>
     </w:p>
@@ -11691,7 +11691,7 @@
           <v:shape id="_x0000_i1197" type="#_x0000_t75" style="width:21.75pt;height:15.75pt" o:ole="">
             <v:imagedata r:id="rId352" o:title=""/>
           </v:shape>
-          <o:OLEObject Type="Embed" ProgID="Equation.DSMT4" ShapeID="_x0000_i1197" DrawAspect="Content" ObjectID="_1791107034" r:id="rId353"/>
+          <o:OLEObject Type="Embed" ProgID="Equation.DSMT4" ShapeID="_x0000_i1197" DrawAspect="Content" ObjectID="_1791367304" r:id="rId353"/>
         </w:object>
       </w:r>
       <w:r>
@@ -11727,7 +11727,7 @@
           <v:shape id="_x0000_i1198" type="#_x0000_t75" style="width:9pt;height:9.75pt" o:ole="">
             <v:imagedata r:id="rId354" o:title=""/>
           </v:shape>
-          <o:OLEObject Type="Embed" ProgID="Equation.DSMT4" ShapeID="_x0000_i1198" DrawAspect="Content" ObjectID="_1791107035" r:id="rId355"/>
+          <o:OLEObject Type="Embed" ProgID="Equation.DSMT4" ShapeID="_x0000_i1198" DrawAspect="Content" ObjectID="_1791367305" r:id="rId355"/>
         </w:object>
       </w:r>
       <w:r>
@@ -11836,7 +11836,7 @@
           <v:shape id="_x0000_i1199" type="#_x0000_t75" style="width:186.75pt;height:36.75pt" o:ole="">
             <v:imagedata r:id="rId356" o:title=""/>
           </v:shape>
-          <o:OLEObject Type="Embed" ProgID="Equation.DSMT4" ShapeID="_x0000_i1199" DrawAspect="Content" ObjectID="_1791107036" r:id="rId357"/>
+          <o:OLEObject Type="Embed" ProgID="Equation.DSMT4" ShapeID="_x0000_i1199" DrawAspect="Content" ObjectID="_1791367306" r:id="rId357"/>
         </w:object>
       </w:r>
       <w:r>
@@ -12035,7 +12035,7 @@
           <v:shape id="_x0000_i1200" type="#_x0000_t75" style="width:27pt;height:14.25pt" o:ole="">
             <v:imagedata r:id="rId358" o:title=""/>
           </v:shape>
-          <o:OLEObject Type="Embed" ProgID="Equation.DSMT4" ShapeID="_x0000_i1200" DrawAspect="Content" ObjectID="_1791107037" r:id="rId359"/>
+          <o:OLEObject Type="Embed" ProgID="Equation.DSMT4" ShapeID="_x0000_i1200" DrawAspect="Content" ObjectID="_1791367307" r:id="rId359"/>
         </w:object>
       </w:r>
       <w:r>
@@ -12238,7 +12238,7 @@
           <v:shape id="_x0000_i1201" type="#_x0000_t75" style="width:27.75pt;height:20.25pt" o:ole="">
             <v:imagedata r:id="rId360" o:title=""/>
           </v:shape>
-          <o:OLEObject Type="Embed" ProgID="Equation.DSMT4" ShapeID="_x0000_i1201" DrawAspect="Content" ObjectID="_1791107038" r:id="rId361"/>
+          <o:OLEObject Type="Embed" ProgID="Equation.DSMT4" ShapeID="_x0000_i1201" DrawAspect="Content" ObjectID="_1791367308" r:id="rId361"/>
         </w:object>
       </w:r>
       <w:r>
@@ -12274,7 +12274,7 @@
           <v:shape id="_x0000_i1202" type="#_x0000_t75" style="width:15pt;height:18pt" o:ole="">
             <v:imagedata r:id="rId362" o:title=""/>
           </v:shape>
-          <o:OLEObject Type="Embed" ProgID="Equation.DSMT4" ShapeID="_x0000_i1202" DrawAspect="Content" ObjectID="_1791107039" r:id="rId363"/>
+          <o:OLEObject Type="Embed" ProgID="Equation.DSMT4" ShapeID="_x0000_i1202" DrawAspect="Content" ObjectID="_1791367309" r:id="rId363"/>
         </w:object>
       </w:r>
       <w:r>
@@ -12294,7 +12294,7 @@
           <v:shape id="_x0000_i1203" type="#_x0000_t75" style="width:21.75pt;height:18pt" o:ole="">
             <v:imagedata r:id="rId364" o:title=""/>
           </v:shape>
-          <o:OLEObject Type="Embed" ProgID="Equation.DSMT4" ShapeID="_x0000_i1203" DrawAspect="Content" ObjectID="_1791107040" r:id="rId365"/>
+          <o:OLEObject Type="Embed" ProgID="Equation.DSMT4" ShapeID="_x0000_i1203" DrawAspect="Content" ObjectID="_1791367310" r:id="rId365"/>
         </w:object>
       </w:r>
       <w:r>
@@ -12321,7 +12321,7 @@
           <v:shape id="_x0000_i1204" type="#_x0000_t75" style="width:14.25pt;height:18pt" o:ole="">
             <v:imagedata r:id="rId366" o:title=""/>
           </v:shape>
-          <o:OLEObject Type="Embed" ProgID="Equation.DSMT4" ShapeID="_x0000_i1204" DrawAspect="Content" ObjectID="_1791107041" r:id="rId367"/>
+          <o:OLEObject Type="Embed" ProgID="Equation.DSMT4" ShapeID="_x0000_i1204" DrawAspect="Content" ObjectID="_1791367311" r:id="rId367"/>
         </w:object>
       </w:r>
       <w:r>
@@ -12341,7 +12341,7 @@
           <v:shape id="_x0000_i1205" type="#_x0000_t75" style="width:21pt;height:18pt" o:ole="">
             <v:imagedata r:id="rId368" o:title=""/>
           </v:shape>
-          <o:OLEObject Type="Embed" ProgID="Equation.DSMT4" ShapeID="_x0000_i1205" DrawAspect="Content" ObjectID="_1791107042" r:id="rId369"/>
+          <o:OLEObject Type="Embed" ProgID="Equation.DSMT4" ShapeID="_x0000_i1205" DrawAspect="Content" ObjectID="_1791367312" r:id="rId369"/>
         </w:object>
       </w:r>
       <w:r>
@@ -12361,7 +12361,7 @@
           <v:shape id="_x0000_i1206" type="#_x0000_t75" style="width:15pt;height:18pt" o:ole="">
             <v:imagedata r:id="rId370" o:title=""/>
           </v:shape>
-          <o:OLEObject Type="Embed" ProgID="Equation.DSMT4" ShapeID="_x0000_i1206" DrawAspect="Content" ObjectID="_1791107043" r:id="rId371"/>
+          <o:OLEObject Type="Embed" ProgID="Equation.DSMT4" ShapeID="_x0000_i1206" DrawAspect="Content" ObjectID="_1791367313" r:id="rId371"/>
         </w:object>
       </w:r>
       <w:r>
@@ -12381,7 +12381,7 @@
           <v:shape id="_x0000_i1207" type="#_x0000_t75" style="width:21.75pt;height:18pt" o:ole="">
             <v:imagedata r:id="rId372" o:title=""/>
           </v:shape>
-          <o:OLEObject Type="Embed" ProgID="Equation.DSMT4" ShapeID="_x0000_i1207" DrawAspect="Content" ObjectID="_1791107044" r:id="rId373"/>
+          <o:OLEObject Type="Embed" ProgID="Equation.DSMT4" ShapeID="_x0000_i1207" DrawAspect="Content" ObjectID="_1791367314" r:id="rId373"/>
         </w:object>
       </w:r>
       <w:r>
@@ -12436,7 +12436,7 @@
           <v:shape id="_x0000_i1208" type="#_x0000_t75" style="width:141.75pt;height:21pt" o:ole="">
             <v:imagedata r:id="rId374" o:title=""/>
           </v:shape>
-          <o:OLEObject Type="Embed" ProgID="Equation.DSMT4" ShapeID="_x0000_i1208" DrawAspect="Content" ObjectID="_1791107045" r:id="rId375"/>
+          <o:OLEObject Type="Embed" ProgID="Equation.DSMT4" ShapeID="_x0000_i1208" DrawAspect="Content" ObjectID="_1791367315" r:id="rId375"/>
         </w:object>
       </w:r>
       <w:r>
@@ -12578,7 +12578,7 @@
           <v:shape id="_x0000_i1209" type="#_x0000_t75" style="width:21pt;height:18.75pt" o:ole="">
             <v:imagedata r:id="rId376" o:title=""/>
           </v:shape>
-          <o:OLEObject Type="Embed" ProgID="Equation.DSMT4" ShapeID="_x0000_i1209" DrawAspect="Content" ObjectID="_1791107046" r:id="rId377"/>
+          <o:OLEObject Type="Embed" ProgID="Equation.DSMT4" ShapeID="_x0000_i1209" DrawAspect="Content" ObjectID="_1791367316" r:id="rId377"/>
         </w:object>
       </w:r>
       <w:r>
@@ -12598,7 +12598,7 @@
           <v:shape id="_x0000_i1210" type="#_x0000_t75" style="width:20.25pt;height:18.75pt" o:ole="">
             <v:imagedata r:id="rId378" o:title=""/>
           </v:shape>
-          <o:OLEObject Type="Embed" ProgID="Equation.DSMT4" ShapeID="_x0000_i1210" DrawAspect="Content" ObjectID="_1791107047" r:id="rId379"/>
+          <o:OLEObject Type="Embed" ProgID="Equation.DSMT4" ShapeID="_x0000_i1210" DrawAspect="Content" ObjectID="_1791367317" r:id="rId379"/>
         </w:object>
       </w:r>
       <w:r>
@@ -12618,7 +12618,7 @@
           <v:shape id="_x0000_i1211" type="#_x0000_t75" style="width:12pt;height:12.75pt" o:ole="">
             <v:imagedata r:id="rId380" o:title=""/>
           </v:shape>
-          <o:OLEObject Type="Embed" ProgID="Equation.DSMT4" ShapeID="_x0000_i1211" DrawAspect="Content" ObjectID="_1791107048" r:id="rId381"/>
+          <o:OLEObject Type="Embed" ProgID="Equation.DSMT4" ShapeID="_x0000_i1211" DrawAspect="Content" ObjectID="_1791367318" r:id="rId381"/>
         </w:object>
       </w:r>
       <w:r>
@@ -12638,7 +12638,7 @@
           <v:shape id="_x0000_i1212" type="#_x0000_t75" style="width:9.75pt;height:11.25pt" o:ole="">
             <v:imagedata r:id="rId382" o:title=""/>
           </v:shape>
-          <o:OLEObject Type="Embed" ProgID="Equation.DSMT4" ShapeID="_x0000_i1212" DrawAspect="Content" ObjectID="_1791107049" r:id="rId383"/>
+          <o:OLEObject Type="Embed" ProgID="Equation.DSMT4" ShapeID="_x0000_i1212" DrawAspect="Content" ObjectID="_1791367319" r:id="rId383"/>
         </w:object>
       </w:r>
       <w:r>
@@ -12658,7 +12658,7 @@
           <v:shape id="_x0000_i1213" type="#_x0000_t75" style="width:9.75pt;height:14.25pt" o:ole="">
             <v:imagedata r:id="rId384" o:title=""/>
           </v:shape>
-          <o:OLEObject Type="Embed" ProgID="Equation.DSMT4" ShapeID="_x0000_i1213" DrawAspect="Content" ObjectID="_1791107050" r:id="rId385"/>
+          <o:OLEObject Type="Embed" ProgID="Equation.DSMT4" ShapeID="_x0000_i1213" DrawAspect="Content" ObjectID="_1791367320" r:id="rId385"/>
         </w:object>
       </w:r>
       <w:r>
@@ -12686,7 +12686,7 @@
           <v:shape id="_x0000_i1214" type="#_x0000_t75" style="width:9.75pt;height:11.25pt" o:ole="">
             <v:imagedata r:id="rId386" o:title=""/>
           </v:shape>
-          <o:OLEObject Type="Embed" ProgID="Equation.DSMT4" ShapeID="_x0000_i1214" DrawAspect="Content" ObjectID="_1791107051" r:id="rId387"/>
+          <o:OLEObject Type="Embed" ProgID="Equation.DSMT4" ShapeID="_x0000_i1214" DrawAspect="Content" ObjectID="_1791367321" r:id="rId387"/>
         </w:object>
       </w:r>
       <w:r>
@@ -12706,7 +12706,7 @@
           <v:shape id="_x0000_i1215" type="#_x0000_t75" style="width:9.75pt;height:14.25pt" o:ole="">
             <v:imagedata r:id="rId388" o:title=""/>
           </v:shape>
-          <o:OLEObject Type="Embed" ProgID="Equation.DSMT4" ShapeID="_x0000_i1215" DrawAspect="Content" ObjectID="_1791107052" r:id="rId389"/>
+          <o:OLEObject Type="Embed" ProgID="Equation.DSMT4" ShapeID="_x0000_i1215" DrawAspect="Content" ObjectID="_1791367322" r:id="rId389"/>
         </w:object>
       </w:r>
       <w:r>
@@ -12750,7 +12750,7 @@
           <v:shape id="_x0000_i1216" type="#_x0000_t75" style="width:27pt;height:20.25pt" o:ole="">
             <v:imagedata r:id="rId390" o:title=""/>
           </v:shape>
-          <o:OLEObject Type="Embed" ProgID="Equation.DSMT4" ShapeID="_x0000_i1216" DrawAspect="Content" ObjectID="_1791107053" r:id="rId391"/>
+          <o:OLEObject Type="Embed" ProgID="Equation.DSMT4" ShapeID="_x0000_i1216" DrawAspect="Content" ObjectID="_1791367323" r:id="rId391"/>
         </w:object>
       </w:r>
       <w:r>
@@ -12770,7 +12770,7 @@
           <v:shape id="_x0000_i1217" type="#_x0000_t75" style="width:15pt;height:18pt" o:ole="">
             <v:imagedata r:id="rId392" o:title=""/>
           </v:shape>
-          <o:OLEObject Type="Embed" ProgID="Equation.DSMT4" ShapeID="_x0000_i1217" DrawAspect="Content" ObjectID="_1791107054" r:id="rId393"/>
+          <o:OLEObject Type="Embed" ProgID="Equation.DSMT4" ShapeID="_x0000_i1217" DrawAspect="Content" ObjectID="_1791367324" r:id="rId393"/>
         </w:object>
       </w:r>
       <w:r>
@@ -12790,7 +12790,7 @@
           <v:shape id="_x0000_i1218" type="#_x0000_t75" style="width:21.75pt;height:18pt" o:ole="">
             <v:imagedata r:id="rId394" o:title=""/>
           </v:shape>
-          <o:OLEObject Type="Embed" ProgID="Equation.DSMT4" ShapeID="_x0000_i1218" DrawAspect="Content" ObjectID="_1791107055" r:id="rId395"/>
+          <o:OLEObject Type="Embed" ProgID="Equation.DSMT4" ShapeID="_x0000_i1218" DrawAspect="Content" ObjectID="_1791367325" r:id="rId395"/>
         </w:object>
       </w:r>
       <w:r>
@@ -12826,7 +12826,7 @@
           <v:shape id="_x0000_i1219" type="#_x0000_t75" style="width:14.25pt;height:18pt" o:ole="">
             <v:imagedata r:id="rId396" o:title=""/>
           </v:shape>
-          <o:OLEObject Type="Embed" ProgID="Equation.DSMT4" ShapeID="_x0000_i1219" DrawAspect="Content" ObjectID="_1791107056" r:id="rId397"/>
+          <o:OLEObject Type="Embed" ProgID="Equation.DSMT4" ShapeID="_x0000_i1219" DrawAspect="Content" ObjectID="_1791367326" r:id="rId397"/>
         </w:object>
       </w:r>
       <w:proofErr w:type="gramStart"/>
@@ -12847,7 +12847,7 @@
           <v:shape id="_x0000_i1220" type="#_x0000_t75" style="width:21pt;height:18pt" o:ole="">
             <v:imagedata r:id="rId398" o:title=""/>
           </v:shape>
-          <o:OLEObject Type="Embed" ProgID="Equation.DSMT4" ShapeID="_x0000_i1220" DrawAspect="Content" ObjectID="_1791107057" r:id="rId399"/>
+          <o:OLEObject Type="Embed" ProgID="Equation.DSMT4" ShapeID="_x0000_i1220" DrawAspect="Content" ObjectID="_1791367327" r:id="rId399"/>
         </w:object>
       </w:r>
       <w:r>
@@ -12895,7 +12895,7 @@
           <v:shape id="_x0000_i1221" type="#_x0000_t75" style="width:294pt;height:39pt" o:ole="">
             <v:imagedata r:id="rId400" o:title=""/>
           </v:shape>
-          <o:OLEObject Type="Embed" ProgID="Equation.DSMT4" ShapeID="_x0000_i1221" DrawAspect="Content" ObjectID="_1791107058" r:id="rId401"/>
+          <o:OLEObject Type="Embed" ProgID="Equation.DSMT4" ShapeID="_x0000_i1221" DrawAspect="Content" ObjectID="_1791367328" r:id="rId401"/>
         </w:object>
       </w:r>
       <w:r>
@@ -13044,7 +13044,7 @@
           <v:shape id="_x0000_i1222" type="#_x0000_t75" style="width:258pt;height:39pt" o:ole="">
             <v:imagedata r:id="rId402" o:title=""/>
           </v:shape>
-          <o:OLEObject Type="Embed" ProgID="Equation.DSMT4" ShapeID="_x0000_i1222" DrawAspect="Content" ObjectID="_1791107059" r:id="rId403"/>
+          <o:OLEObject Type="Embed" ProgID="Equation.DSMT4" ShapeID="_x0000_i1222" DrawAspect="Content" ObjectID="_1791367329" r:id="rId403"/>
         </w:object>
       </w:r>
     </w:p>
@@ -13078,7 +13078,7 @@
           <v:shape id="_x0000_i1223" type="#_x0000_t75" style="width:21pt;height:18.75pt" o:ole="">
             <v:imagedata r:id="rId404" o:title=""/>
           </v:shape>
-          <o:OLEObject Type="Embed" ProgID="Equation.DSMT4" ShapeID="_x0000_i1223" DrawAspect="Content" ObjectID="_1791107060" r:id="rId405"/>
+          <o:OLEObject Type="Embed" ProgID="Equation.DSMT4" ShapeID="_x0000_i1223" DrawAspect="Content" ObjectID="_1791367330" r:id="rId405"/>
         </w:object>
       </w:r>
       <w:r>
@@ -13098,7 +13098,7 @@
           <v:shape id="_x0000_i1224" type="#_x0000_t75" style="width:20.25pt;height:18.75pt" o:ole="">
             <v:imagedata r:id="rId406" o:title=""/>
           </v:shape>
-          <o:OLEObject Type="Embed" ProgID="Equation.DSMT4" ShapeID="_x0000_i1224" DrawAspect="Content" ObjectID="_1791107061" r:id="rId407"/>
+          <o:OLEObject Type="Embed" ProgID="Equation.DSMT4" ShapeID="_x0000_i1224" DrawAspect="Content" ObjectID="_1791367331" r:id="rId407"/>
         </w:object>
       </w:r>
       <w:r>
@@ -13134,7 +13134,7 @@
           <v:shape id="_x0000_i1225" type="#_x0000_t75" style="width:18.75pt;height:20.25pt" o:ole="">
             <v:imagedata r:id="rId408" o:title=""/>
           </v:shape>
-          <o:OLEObject Type="Embed" ProgID="Equation.DSMT4" ShapeID="_x0000_i1225" DrawAspect="Content" ObjectID="_1791107062" r:id="rId409"/>
+          <o:OLEObject Type="Embed" ProgID="Equation.DSMT4" ShapeID="_x0000_i1225" DrawAspect="Content" ObjectID="_1791367332" r:id="rId409"/>
         </w:object>
       </w:r>
       <w:r>
@@ -13154,7 +13154,7 @@
           <v:shape id="_x0000_i1226" type="#_x0000_t75" style="width:18.75pt;height:20.25pt" o:ole="">
             <v:imagedata r:id="rId410" o:title=""/>
           </v:shape>
-          <o:OLEObject Type="Embed" ProgID="Equation.DSMT4" ShapeID="_x0000_i1226" DrawAspect="Content" ObjectID="_1791107063" r:id="rId411"/>
+          <o:OLEObject Type="Embed" ProgID="Equation.DSMT4" ShapeID="_x0000_i1226" DrawAspect="Content" ObjectID="_1791367333" r:id="rId411"/>
         </w:object>
       </w:r>
       <w:r>
@@ -13282,7 +13282,7 @@
           <v:shape id="_x0000_i1227" type="#_x0000_t75" style="width:321pt;height:21.75pt" o:ole="">
             <v:imagedata r:id="rId412" o:title=""/>
           </v:shape>
-          <o:OLEObject Type="Embed" ProgID="Equation.DSMT4" ShapeID="_x0000_i1227" DrawAspect="Content" ObjectID="_1791107064" r:id="rId413"/>
+          <o:OLEObject Type="Embed" ProgID="Equation.DSMT4" ShapeID="_x0000_i1227" DrawAspect="Content" ObjectID="_1791367334" r:id="rId413"/>
         </w:object>
       </w:r>
     </w:p>
@@ -13343,7 +13343,7 @@
           <v:shape id="_x0000_i1228" type="#_x0000_t75" style="width:245.25pt;height:36.75pt" o:ole="">
             <v:imagedata r:id="rId414" o:title=""/>
           </v:shape>
-          <o:OLEObject Type="Embed" ProgID="Equation.DSMT4" ShapeID="_x0000_i1228" DrawAspect="Content" ObjectID="_1791107065" r:id="rId415"/>
+          <o:OLEObject Type="Embed" ProgID="Equation.DSMT4" ShapeID="_x0000_i1228" DrawAspect="Content" ObjectID="_1791367335" r:id="rId415"/>
         </w:object>
       </w:r>
       <w:r>
@@ -13468,7 +13468,7 @@
           <v:shape id="_x0000_i1229" type="#_x0000_t75" style="width:245.25pt;height:36.75pt" o:ole="">
             <v:imagedata r:id="rId416" o:title=""/>
           </v:shape>
-          <o:OLEObject Type="Embed" ProgID="Equation.DSMT4" ShapeID="_x0000_i1229" DrawAspect="Content" ObjectID="_1791107066" r:id="rId417"/>
+          <o:OLEObject Type="Embed" ProgID="Equation.DSMT4" ShapeID="_x0000_i1229" DrawAspect="Content" ObjectID="_1791367336" r:id="rId417"/>
         </w:object>
       </w:r>
       <w:r>
@@ -13611,7 +13611,7 @@
           <v:shape id="_x0000_i1230" type="#_x0000_t75" style="width:96.75pt;height:20.25pt" o:ole="">
             <v:imagedata r:id="rId418" o:title=""/>
           </v:shape>
-          <o:OLEObject Type="Embed" ProgID="Equation.DSMT4" ShapeID="_x0000_i1230" DrawAspect="Content" ObjectID="_1791107067" r:id="rId419"/>
+          <o:OLEObject Type="Embed" ProgID="Equation.DSMT4" ShapeID="_x0000_i1230" DrawAspect="Content" ObjectID="_1791367337" r:id="rId419"/>
         </w:object>
       </w:r>
       <w:r>
@@ -13837,7 +13837,7 @@
           <v:shape id="_x0000_i1231" type="#_x0000_t75" style="width:9.75pt;height:11.25pt" o:ole="">
             <v:imagedata r:id="rId420" o:title=""/>
           </v:shape>
-          <o:OLEObject Type="Embed" ProgID="Equation.DSMT4" ShapeID="_x0000_i1231" DrawAspect="Content" ObjectID="_1791107068" r:id="rId421"/>
+          <o:OLEObject Type="Embed" ProgID="Equation.DSMT4" ShapeID="_x0000_i1231" DrawAspect="Content" ObjectID="_1791367338" r:id="rId421"/>
         </w:object>
       </w:r>
       <w:r>
@@ -13857,7 +13857,7 @@
           <v:shape id="_x0000_i1232" type="#_x0000_t75" style="width:9.75pt;height:14.25pt" o:ole="">
             <v:imagedata r:id="rId422" o:title=""/>
           </v:shape>
-          <o:OLEObject Type="Embed" ProgID="Equation.DSMT4" ShapeID="_x0000_i1232" DrawAspect="Content" ObjectID="_1791107069" r:id="rId423"/>
+          <o:OLEObject Type="Embed" ProgID="Equation.DSMT4" ShapeID="_x0000_i1232" DrawAspect="Content" ObjectID="_1791367339" r:id="rId423"/>
         </w:object>
       </w:r>
       <w:r>
@@ -13877,7 +13877,7 @@
           <v:shape id="_x0000_i1233" type="#_x0000_t75" style="width:14.25pt;height:18pt" o:ole="">
             <v:imagedata r:id="rId424" o:title=""/>
           </v:shape>
-          <o:OLEObject Type="Embed" ProgID="Equation.DSMT4" ShapeID="_x0000_i1233" DrawAspect="Content" ObjectID="_1791107070" r:id="rId425"/>
+          <o:OLEObject Type="Embed" ProgID="Equation.DSMT4" ShapeID="_x0000_i1233" DrawAspect="Content" ObjectID="_1791367340" r:id="rId425"/>
         </w:object>
       </w:r>
       <w:r>
@@ -13897,7 +13897,7 @@
           <v:shape id="_x0000_i1234" type="#_x0000_t75" style="width:21pt;height:18pt" o:ole="">
             <v:imagedata r:id="rId426" o:title=""/>
           </v:shape>
-          <o:OLEObject Type="Embed" ProgID="Equation.DSMT4" ShapeID="_x0000_i1234" DrawAspect="Content" ObjectID="_1791107071" r:id="rId427"/>
+          <o:OLEObject Type="Embed" ProgID="Equation.DSMT4" ShapeID="_x0000_i1234" DrawAspect="Content" ObjectID="_1791367341" r:id="rId427"/>
         </w:object>
       </w:r>
       <w:r>
@@ -13917,7 +13917,7 @@
           <v:shape id="_x0000_i1235" type="#_x0000_t75" style="width:24.75pt;height:20.25pt" o:ole="">
             <v:imagedata r:id="rId428" o:title=""/>
           </v:shape>
-          <o:OLEObject Type="Embed" ProgID="Equation.DSMT4" ShapeID="_x0000_i1235" DrawAspect="Content" ObjectID="_1791107072" r:id="rId429"/>
+          <o:OLEObject Type="Embed" ProgID="Equation.DSMT4" ShapeID="_x0000_i1235" DrawAspect="Content" ObjectID="_1791367342" r:id="rId429"/>
         </w:object>
       </w:r>
       <w:r>
@@ -13960,7 +13960,7 @@
           <v:shape id="_x0000_i1236" type="#_x0000_t75" style="width:39pt;height:15.75pt" o:ole="">
             <v:imagedata r:id="rId430" o:title=""/>
           </v:shape>
-          <o:OLEObject Type="Embed" ProgID="Equation.DSMT4" ShapeID="_x0000_i1236" DrawAspect="Content" ObjectID="_1791107073" r:id="rId431"/>
+          <o:OLEObject Type="Embed" ProgID="Equation.DSMT4" ShapeID="_x0000_i1236" DrawAspect="Content" ObjectID="_1791367343" r:id="rId431"/>
         </w:object>
       </w:r>
       <w:r>
@@ -13980,7 +13980,7 @@
           <v:shape id="_x0000_i1237" type="#_x0000_t75" style="width:23.25pt;height:18pt" o:ole="">
             <v:imagedata r:id="rId432" o:title=""/>
           </v:shape>
-          <o:OLEObject Type="Embed" ProgID="Equation.DSMT4" ShapeID="_x0000_i1237" DrawAspect="Content" ObjectID="_1791107074" r:id="rId433"/>
+          <o:OLEObject Type="Embed" ProgID="Equation.DSMT4" ShapeID="_x0000_i1237" DrawAspect="Content" ObjectID="_1791367344" r:id="rId433"/>
         </w:object>
       </w:r>
       <w:r>
@@ -14016,7 +14016,7 @@
           <v:shape id="_x0000_i1238" type="#_x0000_t75" style="width:15pt;height:18pt" o:ole="">
             <v:imagedata r:id="rId434" o:title=""/>
           </v:shape>
-          <o:OLEObject Type="Embed" ProgID="Equation.DSMT4" ShapeID="_x0000_i1238" DrawAspect="Content" ObjectID="_1791107075" r:id="rId435"/>
+          <o:OLEObject Type="Embed" ProgID="Equation.DSMT4" ShapeID="_x0000_i1238" DrawAspect="Content" ObjectID="_1791367345" r:id="rId435"/>
         </w:object>
       </w:r>
       <w:r>
@@ -14036,7 +14036,7 @@
           <v:shape id="_x0000_i1239" type="#_x0000_t75" style="width:21.75pt;height:18pt" o:ole="">
             <v:imagedata r:id="rId436" o:title=""/>
           </v:shape>
-          <o:OLEObject Type="Embed" ProgID="Equation.DSMT4" ShapeID="_x0000_i1239" DrawAspect="Content" ObjectID="_1791107076" r:id="rId437"/>
+          <o:OLEObject Type="Embed" ProgID="Equation.DSMT4" ShapeID="_x0000_i1239" DrawAspect="Content" ObjectID="_1791367346" r:id="rId437"/>
         </w:object>
       </w:r>
       <w:r>
@@ -14165,7 +14165,7 @@
           <v:shape id="_x0000_i1240" type="#_x0000_t75" style="width:273pt;height:35.25pt" o:ole="">
             <v:imagedata r:id="rId438" o:title=""/>
           </v:shape>
-          <o:OLEObject Type="Embed" ProgID="Equation.DSMT4" ShapeID="_x0000_i1240" DrawAspect="Content" ObjectID="_1791107077" r:id="rId439"/>
+          <o:OLEObject Type="Embed" ProgID="Equation.DSMT4" ShapeID="_x0000_i1240" DrawAspect="Content" ObjectID="_1791367347" r:id="rId439"/>
         </w:object>
       </w:r>
     </w:p>
@@ -14215,7 +14215,7 @@
           <v:shape id="_x0000_i1241" type="#_x0000_t75" style="width:33.75pt;height:24pt" o:ole="">
             <v:imagedata r:id="rId440" o:title=""/>
           </v:shape>
-          <o:OLEObject Type="Embed" ProgID="Equation.DSMT4" ShapeID="_x0000_i1241" DrawAspect="Content" ObjectID="_1791107078" r:id="rId441"/>
+          <o:OLEObject Type="Embed" ProgID="Equation.DSMT4" ShapeID="_x0000_i1241" DrawAspect="Content" ObjectID="_1791367348" r:id="rId441"/>
         </w:object>
       </w:r>
       <w:r>
@@ -14235,7 +14235,7 @@
           <v:shape id="_x0000_i1242" type="#_x0000_t75" style="width:33.75pt;height:24pt" o:ole="">
             <v:imagedata r:id="rId442" o:title=""/>
           </v:shape>
-          <o:OLEObject Type="Embed" ProgID="Equation.DSMT4" ShapeID="_x0000_i1242" DrawAspect="Content" ObjectID="_1791107079" r:id="rId443"/>
+          <o:OLEObject Type="Embed" ProgID="Equation.DSMT4" ShapeID="_x0000_i1242" DrawAspect="Content" ObjectID="_1791367349" r:id="rId443"/>
         </w:object>
       </w:r>
       <w:r>
@@ -14294,7 +14294,7 @@
           <v:shape id="_x0000_i1243" type="#_x0000_t75" style="width:36pt;height:15.75pt" o:ole="">
             <v:imagedata r:id="rId444" o:title=""/>
           </v:shape>
-          <o:OLEObject Type="Embed" ProgID="Equation.DSMT4" ShapeID="_x0000_i1243" DrawAspect="Content" ObjectID="_1791107080" r:id="rId445"/>
+          <o:OLEObject Type="Embed" ProgID="Equation.DSMT4" ShapeID="_x0000_i1243" DrawAspect="Content" ObjectID="_1791367350" r:id="rId445"/>
         </w:object>
       </w:r>
       <w:r>
@@ -14314,7 +14314,7 @@
           <v:shape id="_x0000_i1244" type="#_x0000_t75" style="width:59.25pt;height:18pt" o:ole="">
             <v:imagedata r:id="rId446" o:title=""/>
           </v:shape>
-          <o:OLEObject Type="Embed" ProgID="Equation.DSMT4" ShapeID="_x0000_i1244" DrawAspect="Content" ObjectID="_1791107081" r:id="rId447"/>
+          <o:OLEObject Type="Embed" ProgID="Equation.DSMT4" ShapeID="_x0000_i1244" DrawAspect="Content" ObjectID="_1791367351" r:id="rId447"/>
         </w:object>
       </w:r>
       <w:r>
@@ -14366,7 +14366,7 @@
           <v:shape id="_x0000_i1245" type="#_x0000_t75" style="width:30.75pt;height:18pt" o:ole="">
             <v:imagedata r:id="rId448" o:title=""/>
           </v:shape>
-          <o:OLEObject Type="Embed" ProgID="Equation.DSMT4" ShapeID="_x0000_i1245" DrawAspect="Content" ObjectID="_1791107082" r:id="rId449"/>
+          <o:OLEObject Type="Embed" ProgID="Equation.DSMT4" ShapeID="_x0000_i1245" DrawAspect="Content" ObjectID="_1791367352" r:id="rId449"/>
         </w:object>
       </w:r>
       <w:r>
@@ -14386,7 +14386,7 @@
           <v:shape id="_x0000_i1246" type="#_x0000_t75" style="width:54.75pt;height:21pt" o:ole="">
             <v:imagedata r:id="rId450" o:title=""/>
           </v:shape>
-          <o:OLEObject Type="Embed" ProgID="Equation.DSMT4" ShapeID="_x0000_i1246" DrawAspect="Content" ObjectID="_1791107083" r:id="rId451"/>
+          <o:OLEObject Type="Embed" ProgID="Equation.DSMT4" ShapeID="_x0000_i1246" DrawAspect="Content" ObjectID="_1791367353" r:id="rId451"/>
         </w:object>
       </w:r>
       <w:proofErr w:type="gramStart"/>
@@ -14407,7 +14407,7 @@
           <v:shape id="_x0000_i1247" type="#_x0000_t75" style="width:53.25pt;height:21pt" o:ole="">
             <v:imagedata r:id="rId452" o:title=""/>
           </v:shape>
-          <o:OLEObject Type="Embed" ProgID="Equation.DSMT4" ShapeID="_x0000_i1247" DrawAspect="Content" ObjectID="_1791107084" r:id="rId453"/>
+          <o:OLEObject Type="Embed" ProgID="Equation.DSMT4" ShapeID="_x0000_i1247" DrawAspect="Content" ObjectID="_1791367354" r:id="rId453"/>
         </w:object>
       </w:r>
       <w:r>
@@ -14436,7 +14436,7 @@
           <v:shape id="_x0000_i1248" type="#_x0000_t75" style="width:30.75pt;height:15.75pt" o:ole="">
             <v:imagedata r:id="rId454" o:title=""/>
           </v:shape>
-          <o:OLEObject Type="Embed" ProgID="Equation.DSMT4" ShapeID="_x0000_i1248" DrawAspect="Content" ObjectID="_1791107085" r:id="rId455"/>
+          <o:OLEObject Type="Embed" ProgID="Equation.DSMT4" ShapeID="_x0000_i1248" DrawAspect="Content" ObjectID="_1791367355" r:id="rId455"/>
         </w:object>
       </w:r>
       <w:r>
@@ -14456,7 +14456,7 @@
           <v:shape id="_x0000_i1249" type="#_x0000_t75" style="width:18.75pt;height:15.75pt" o:ole="">
             <v:imagedata r:id="rId456" o:title=""/>
           </v:shape>
-          <o:OLEObject Type="Embed" ProgID="Equation.DSMT4" ShapeID="_x0000_i1249" DrawAspect="Content" ObjectID="_1791107086" r:id="rId457"/>
+          <o:OLEObject Type="Embed" ProgID="Equation.DSMT4" ShapeID="_x0000_i1249" DrawAspect="Content" ObjectID="_1791367356" r:id="rId457"/>
         </w:object>
       </w:r>
       <w:r>
@@ -14476,7 +14476,7 @@
           <v:shape id="_x0000_i1250" type="#_x0000_t75" style="width:18.75pt;height:15.75pt" o:ole="">
             <v:imagedata r:id="rId458" o:title=""/>
           </v:shape>
-          <o:OLEObject Type="Embed" ProgID="Equation.DSMT4" ShapeID="_x0000_i1250" DrawAspect="Content" ObjectID="_1791107087" r:id="rId459"/>
+          <o:OLEObject Type="Embed" ProgID="Equation.DSMT4" ShapeID="_x0000_i1250" DrawAspect="Content" ObjectID="_1791367357" r:id="rId459"/>
         </w:object>
       </w:r>
       <w:r>
@@ -14544,7 +14544,7 @@
           <v:shape id="_x0000_i1251" type="#_x0000_t75" style="width:9.75pt;height:15.75pt" o:ole="">
             <v:imagedata r:id="rId460" o:title=""/>
           </v:shape>
-          <o:OLEObject Type="Embed" ProgID="Equation.DSMT4" ShapeID="_x0000_i1251" DrawAspect="Content" ObjectID="_1791107088" r:id="rId461"/>
+          <o:OLEObject Type="Embed" ProgID="Equation.DSMT4" ShapeID="_x0000_i1251" DrawAspect="Content" ObjectID="_1791367358" r:id="rId461"/>
         </w:object>
       </w:r>
       <w:r>
@@ -14635,7 +14635,7 @@
           <v:shape id="_x0000_i1252" type="#_x0000_t75" style="width:36pt;height:15.75pt" o:ole="">
             <v:imagedata r:id="rId462" o:title=""/>
           </v:shape>
-          <o:OLEObject Type="Embed" ProgID="Equation.DSMT4" ShapeID="_x0000_i1252" DrawAspect="Content" ObjectID="_1791107089" r:id="rId463"/>
+          <o:OLEObject Type="Embed" ProgID="Equation.DSMT4" ShapeID="_x0000_i1252" DrawAspect="Content" ObjectID="_1791367359" r:id="rId463"/>
         </w:object>
       </w:r>
       <w:r>
@@ -14671,7 +14671,7 @@
           <v:shape id="_x0000_i1253" type="#_x0000_t75" style="width:12.75pt;height:12.75pt" o:ole="">
             <v:imagedata r:id="rId464" o:title=""/>
           </v:shape>
-          <o:OLEObject Type="Embed" ProgID="Equation.DSMT4" ShapeID="_x0000_i1253" DrawAspect="Content" ObjectID="_1791107090" r:id="rId465"/>
+          <o:OLEObject Type="Embed" ProgID="Equation.DSMT4" ShapeID="_x0000_i1253" DrawAspect="Content" ObjectID="_1791367360" r:id="rId465"/>
         </w:object>
       </w:r>
       <w:r>
@@ -14746,7 +14746,7 @@
           <v:shape id="_x0000_i1254" type="#_x0000_t75" style="width:18.75pt;height:15.75pt" o:ole="">
             <v:imagedata r:id="rId466" o:title=""/>
           </v:shape>
-          <o:OLEObject Type="Embed" ProgID="Equation.DSMT4" ShapeID="_x0000_i1254" DrawAspect="Content" ObjectID="_1791107091" r:id="rId467"/>
+          <o:OLEObject Type="Embed" ProgID="Equation.DSMT4" ShapeID="_x0000_i1254" DrawAspect="Content" ObjectID="_1791367361" r:id="rId467"/>
         </w:object>
       </w:r>
       <w:r>
@@ -14782,7 +14782,7 @@
           <v:shape id="_x0000_i1255" type="#_x0000_t75" style="width:9pt;height:9.75pt" o:ole="">
             <v:imagedata r:id="rId468" o:title=""/>
           </v:shape>
-          <o:OLEObject Type="Embed" ProgID="Equation.DSMT4" ShapeID="_x0000_i1255" DrawAspect="Content" ObjectID="_1791107092" r:id="rId469"/>
+          <o:OLEObject Type="Embed" ProgID="Equation.DSMT4" ShapeID="_x0000_i1255" DrawAspect="Content" ObjectID="_1791367362" r:id="rId469"/>
         </w:object>
       </w:r>
       <w:r>
@@ -14921,7 +14921,7 @@
           <v:shape id="_x0000_i1256" type="#_x0000_t75" style="width:218.25pt;height:30.75pt" o:ole="">
             <v:imagedata r:id="rId470" o:title=""/>
           </v:shape>
-          <o:OLEObject Type="Embed" ProgID="Equation.DSMT4" ShapeID="_x0000_i1256" DrawAspect="Content" ObjectID="_1791107093" r:id="rId471"/>
+          <o:OLEObject Type="Embed" ProgID="Equation.DSMT4" ShapeID="_x0000_i1256" DrawAspect="Content" ObjectID="_1791367363" r:id="rId471"/>
         </w:object>
       </w:r>
       <w:r>
@@ -15055,7 +15055,7 @@
           <v:shape id="_x0000_i1257" type="#_x0000_t75" style="width:21pt;height:24.75pt" o:ole="">
             <v:imagedata r:id="rId472" o:title=""/>
           </v:shape>
-          <o:OLEObject Type="Embed" ProgID="Equation.DSMT4" ShapeID="_x0000_i1257" DrawAspect="Content" ObjectID="_1791107094" r:id="rId473"/>
+          <o:OLEObject Type="Embed" ProgID="Equation.DSMT4" ShapeID="_x0000_i1257" DrawAspect="Content" ObjectID="_1791367364" r:id="rId473"/>
         </w:object>
       </w:r>
       <w:r>
@@ -15107,7 +15107,7 @@
           <v:shape id="_x0000_i1258" type="#_x0000_t75" style="width:54pt;height:20.25pt" o:ole="">
             <v:imagedata r:id="rId474" o:title=""/>
           </v:shape>
-          <o:OLEObject Type="Embed" ProgID="Equation.DSMT4" ShapeID="_x0000_i1258" DrawAspect="Content" ObjectID="_1791107095" r:id="rId475"/>
+          <o:OLEObject Type="Embed" ProgID="Equation.DSMT4" ShapeID="_x0000_i1258" DrawAspect="Content" ObjectID="_1791367365" r:id="rId475"/>
         </w:object>
       </w:r>
       <w:r>
@@ -15127,7 +15127,7 @@
           <v:shape id="_x0000_i1259" type="#_x0000_t75" style="width:57pt;height:18pt" o:ole="">
             <v:imagedata r:id="rId476" o:title=""/>
           </v:shape>
-          <o:OLEObject Type="Embed" ProgID="Equation.DSMT4" ShapeID="_x0000_i1259" DrawAspect="Content" ObjectID="_1791107096" r:id="rId477"/>
+          <o:OLEObject Type="Embed" ProgID="Equation.DSMT4" ShapeID="_x0000_i1259" DrawAspect="Content" ObjectID="_1791367366" r:id="rId477"/>
         </w:object>
       </w:r>
       <w:r>
@@ -15163,7 +15163,7 @@
           <v:shape id="_x0000_i1260" type="#_x0000_t75" style="width:36pt;height:15.75pt" o:ole="">
             <v:imagedata r:id="rId478" o:title=""/>
           </v:shape>
-          <o:OLEObject Type="Embed" ProgID="Equation.DSMT4" ShapeID="_x0000_i1260" DrawAspect="Content" ObjectID="_1791107097" r:id="rId479"/>
+          <o:OLEObject Type="Embed" ProgID="Equation.DSMT4" ShapeID="_x0000_i1260" DrawAspect="Content" ObjectID="_1791367367" r:id="rId479"/>
         </w:object>
       </w:r>
       <w:r>
@@ -15183,7 +15183,7 @@
           <v:shape id="_x0000_i1261" type="#_x0000_t75" style="width:39pt;height:24pt" o:ole="">
             <v:imagedata r:id="rId480" o:title=""/>
           </v:shape>
-          <o:OLEObject Type="Embed" ProgID="Equation.DSMT4" ShapeID="_x0000_i1261" DrawAspect="Content" ObjectID="_1791107098" r:id="rId481"/>
+          <o:OLEObject Type="Embed" ProgID="Equation.DSMT4" ShapeID="_x0000_i1261" DrawAspect="Content" ObjectID="_1791367368" r:id="rId481"/>
         </w:object>
       </w:r>
       <w:proofErr w:type="gramStart"/>
@@ -15204,7 +15204,7 @@
           <v:shape id="_x0000_i1262" type="#_x0000_t75" style="width:54.75pt;height:21pt" o:ole="">
             <v:imagedata r:id="rId482" o:title=""/>
           </v:shape>
-          <o:OLEObject Type="Embed" ProgID="Equation.DSMT4" ShapeID="_x0000_i1262" DrawAspect="Content" ObjectID="_1791107099" r:id="rId483"/>
+          <o:OLEObject Type="Embed" ProgID="Equation.DSMT4" ShapeID="_x0000_i1262" DrawAspect="Content" ObjectID="_1791367369" r:id="rId483"/>
         </w:object>
       </w:r>
       <w:r>
@@ -15224,7 +15224,7 @@
           <v:shape id="_x0000_i1263" type="#_x0000_t75" style="width:53.25pt;height:21pt" o:ole="">
             <v:imagedata r:id="rId484" o:title=""/>
           </v:shape>
-          <o:OLEObject Type="Embed" ProgID="Equation.DSMT4" ShapeID="_x0000_i1263" DrawAspect="Content" ObjectID="_1791107100" r:id="rId485"/>
+          <o:OLEObject Type="Embed" ProgID="Equation.DSMT4" ShapeID="_x0000_i1263" DrawAspect="Content" ObjectID="_1791367370" r:id="rId485"/>
         </w:object>
       </w:r>
       <w:r>
@@ -15530,7 +15530,7 @@
           <v:shape id="_x0000_i1264" type="#_x0000_t75" style="width:27pt;height:14.25pt" o:ole="">
             <v:imagedata r:id="rId486" o:title=""/>
           </v:shape>
-          <o:OLEObject Type="Embed" ProgID="Equation.DSMT4" ShapeID="_x0000_i1264" DrawAspect="Content" ObjectID="_1791107101" r:id="rId487"/>
+          <o:OLEObject Type="Embed" ProgID="Equation.DSMT4" ShapeID="_x0000_i1264" DrawAspect="Content" ObjectID="_1791367371" r:id="rId487"/>
         </w:object>
       </w:r>
       <w:r>
@@ -15747,7 +15747,7 @@
           <v:shape id="_x0000_i1265" type="#_x0000_t75" style="width:44.25pt;height:20.25pt" o:ole="">
             <v:imagedata r:id="rId488" o:title=""/>
           </v:shape>
-          <o:OLEObject Type="Embed" ProgID="Equation.DSMT4" ShapeID="_x0000_i1265" DrawAspect="Content" ObjectID="_1791107102" r:id="rId489"/>
+          <o:OLEObject Type="Embed" ProgID="Equation.DSMT4" ShapeID="_x0000_i1265" DrawAspect="Content" ObjectID="_1791367372" r:id="rId489"/>
         </w:object>
       </w:r>
       <w:r>
@@ -15767,7 +15767,7 @@
           <v:shape id="_x0000_i1266" type="#_x0000_t75" style="width:45pt;height:20.25pt" o:ole="">
             <v:imagedata r:id="rId490" o:title=""/>
           </v:shape>
-          <o:OLEObject Type="Embed" ProgID="Equation.DSMT4" ShapeID="_x0000_i1266" DrawAspect="Content" ObjectID="_1791107103" r:id="rId491"/>
+          <o:OLEObject Type="Embed" ProgID="Equation.DSMT4" ShapeID="_x0000_i1266" DrawAspect="Content" ObjectID="_1791367373" r:id="rId491"/>
         </w:object>
       </w:r>
       <w:r>
@@ -15787,7 +15787,7 @@
           <v:shape id="_x0000_i1267" type="#_x0000_t75" style="width:30pt;height:14.25pt" o:ole="">
             <v:imagedata r:id="rId492" o:title=""/>
           </v:shape>
-          <o:OLEObject Type="Embed" ProgID="Equation.DSMT4" ShapeID="_x0000_i1267" DrawAspect="Content" ObjectID="_1791107104" r:id="rId493"/>
+          <o:OLEObject Type="Embed" ProgID="Equation.DSMT4" ShapeID="_x0000_i1267" DrawAspect="Content" ObjectID="_1791367374" r:id="rId493"/>
         </w:object>
       </w:r>
       <w:r>
@@ -15807,7 +15807,7 @@
           <v:shape id="_x0000_i1268" type="#_x0000_t75" style="width:44.25pt;height:14.25pt" o:ole="">
             <v:imagedata r:id="rId494" o:title=""/>
           </v:shape>
-          <o:OLEObject Type="Embed" ProgID="Equation.DSMT4" ShapeID="_x0000_i1268" DrawAspect="Content" ObjectID="_1791107105" r:id="rId495"/>
+          <o:OLEObject Type="Embed" ProgID="Equation.DSMT4" ShapeID="_x0000_i1268" DrawAspect="Content" ObjectID="_1791367375" r:id="rId495"/>
         </w:object>
       </w:r>
       <w:r>
@@ -15827,7 +15827,7 @@
           <v:shape id="_x0000_i1269" type="#_x0000_t75" style="width:30pt;height:14.25pt" o:ole="">
             <v:imagedata r:id="rId496" o:title=""/>
           </v:shape>
-          <o:OLEObject Type="Embed" ProgID="Equation.DSMT4" ShapeID="_x0000_i1269" DrawAspect="Content" ObjectID="_1791107106" r:id="rId497"/>
+          <o:OLEObject Type="Embed" ProgID="Equation.DSMT4" ShapeID="_x0000_i1269" DrawAspect="Content" ObjectID="_1791367376" r:id="rId497"/>
         </w:object>
       </w:r>
       <w:r>
@@ -15938,7 +15938,7 @@
           <v:shape id="_x0000_i1270" type="#_x0000_t75" style="width:30pt;height:14.25pt" o:ole="">
             <v:imagedata r:id="rId498" o:title=""/>
           </v:shape>
-          <o:OLEObject Type="Embed" ProgID="Equation.DSMT4" ShapeID="_x0000_i1270" DrawAspect="Content" ObjectID="_1791107107" r:id="rId499"/>
+          <o:OLEObject Type="Embed" ProgID="Equation.DSMT4" ShapeID="_x0000_i1270" DrawAspect="Content" ObjectID="_1791367377" r:id="rId499"/>
         </w:object>
       </w:r>
       <w:r>
@@ -15958,7 +15958,7 @@
           <v:shape id="_x0000_i1271" type="#_x0000_t75" style="width:30pt;height:14.25pt" o:ole="">
             <v:imagedata r:id="rId500" o:title=""/>
           </v:shape>
-          <o:OLEObject Type="Embed" ProgID="Equation.DSMT4" ShapeID="_x0000_i1271" DrawAspect="Content" ObjectID="_1791107108" r:id="rId501"/>
+          <o:OLEObject Type="Embed" ProgID="Equation.DSMT4" ShapeID="_x0000_i1271" DrawAspect="Content" ObjectID="_1791367378" r:id="rId501"/>
         </w:object>
       </w:r>
       <w:r>
@@ -16003,7 +16003,7 @@
           <v:shape id="_x0000_i1272" type="#_x0000_t75" style="width:129.75pt;height:30.75pt" o:ole="">
             <v:imagedata r:id="rId502" o:title=""/>
           </v:shape>
-          <o:OLEObject Type="Embed" ProgID="Equation.DSMT4" ShapeID="_x0000_i1272" DrawAspect="Content" ObjectID="_1791107109" r:id="rId503"/>
+          <o:OLEObject Type="Embed" ProgID="Equation.DSMT4" ShapeID="_x0000_i1272" DrawAspect="Content" ObjectID="_1791367379" r:id="rId503"/>
         </w:object>
       </w:r>
     </w:p>
@@ -16069,7 +16069,7 @@
           <v:shape id="_x0000_i1273" type="#_x0000_t75" style="width:29.25pt;height:12.75pt" o:ole="">
             <v:imagedata r:id="rId504" o:title=""/>
           </v:shape>
-          <o:OLEObject Type="Embed" ProgID="Equation.DSMT4" ShapeID="_x0000_i1273" DrawAspect="Content" ObjectID="_1791107110" r:id="rId505"/>
+          <o:OLEObject Type="Embed" ProgID="Equation.DSMT4" ShapeID="_x0000_i1273" DrawAspect="Content" ObjectID="_1791367380" r:id="rId505"/>
         </w:object>
       </w:r>
       <w:r>
@@ -16105,7 +16105,7 @@
           <v:shape id="_x0000_i1274" type="#_x0000_t75" style="width:30pt;height:18.75pt" o:ole="">
             <v:imagedata r:id="rId506" o:title=""/>
           </v:shape>
-          <o:OLEObject Type="Embed" ProgID="Equation.DSMT4" ShapeID="_x0000_i1274" DrawAspect="Content" ObjectID="_1791107111" r:id="rId507"/>
+          <o:OLEObject Type="Embed" ProgID="Equation.DSMT4" ShapeID="_x0000_i1274" DrawAspect="Content" ObjectID="_1791367381" r:id="rId507"/>
         </w:object>
       </w:r>
       <w:proofErr w:type="gramStart"/>
@@ -16126,7 +16126,7 @@
           <v:shape id="_x0000_i1275" type="#_x0000_t75" style="width:42pt;height:24.75pt" o:ole="">
             <v:imagedata r:id="rId508" o:title=""/>
           </v:shape>
-          <o:OLEObject Type="Embed" ProgID="Equation.DSMT4" ShapeID="_x0000_i1275" DrawAspect="Content" ObjectID="_1791107112" r:id="rId509"/>
+          <o:OLEObject Type="Embed" ProgID="Equation.DSMT4" ShapeID="_x0000_i1275" DrawAspect="Content" ObjectID="_1791367382" r:id="rId509"/>
         </w:object>
       </w:r>
       <w:r>
@@ -16155,7 +16155,7 @@
           <v:shape id="_x0000_i1276" type="#_x0000_t75" style="width:32.25pt;height:14.25pt" o:ole="">
             <v:imagedata r:id="rId510" o:title=""/>
           </v:shape>
-          <o:OLEObject Type="Embed" ProgID="Equation.DSMT4" ShapeID="_x0000_i1276" DrawAspect="Content" ObjectID="_1791107113" r:id="rId511"/>
+          <o:OLEObject Type="Embed" ProgID="Equation.DSMT4" ShapeID="_x0000_i1276" DrawAspect="Content" ObjectID="_1791367383" r:id="rId511"/>
         </w:object>
       </w:r>
       <w:r>
@@ -16183,7 +16183,7 @@
           <v:shape id="_x0000_i1277" type="#_x0000_t75" style="width:9.75pt;height:15.75pt" o:ole="">
             <v:imagedata r:id="rId512" o:title=""/>
           </v:shape>
-          <o:OLEObject Type="Embed" ProgID="Equation.DSMT4" ShapeID="_x0000_i1277" DrawAspect="Content" ObjectID="_1791107114" r:id="rId513"/>
+          <o:OLEObject Type="Embed" ProgID="Equation.DSMT4" ShapeID="_x0000_i1277" DrawAspect="Content" ObjectID="_1791367384" r:id="rId513"/>
         </w:object>
       </w:r>
       <w:r>
@@ -16371,7 +16371,7 @@
           <v:shape id="_x0000_i1278" type="#_x0000_t75" style="width:6.75pt;height:12.75pt" o:ole="">
             <v:imagedata r:id="rId514" o:title=""/>
           </v:shape>
-          <o:OLEObject Type="Embed" ProgID="Equation.DSMT4" ShapeID="_x0000_i1278" DrawAspect="Content" ObjectID="_1791107115" r:id="rId515"/>
+          <o:OLEObject Type="Embed" ProgID="Equation.DSMT4" ShapeID="_x0000_i1278" DrawAspect="Content" ObjectID="_1791367385" r:id="rId515"/>
         </w:object>
       </w:r>
       <w:r>
@@ -16422,7 +16422,7 @@
           <v:shape id="_x0000_i1279" type="#_x0000_t75" style="width:27pt;height:14.25pt" o:ole="">
             <v:imagedata r:id="rId516" o:title=""/>
           </v:shape>
-          <o:OLEObject Type="Embed" ProgID="Equation.DSMT4" ShapeID="_x0000_i1279" DrawAspect="Content" ObjectID="_1791107116" r:id="rId517"/>
+          <o:OLEObject Type="Embed" ProgID="Equation.DSMT4" ShapeID="_x0000_i1279" DrawAspect="Content" ObjectID="_1791367386" r:id="rId517"/>
         </w:object>
       </w:r>
       <w:r>
@@ -16549,7 +16549,7 @@
           <v:shape id="_x0000_i1280" type="#_x0000_t75" style="width:27pt;height:14.25pt" o:ole="">
             <v:imagedata r:id="rId518" o:title=""/>
           </v:shape>
-          <o:OLEObject Type="Embed" ProgID="Equation.DSMT4" ShapeID="_x0000_i1280" DrawAspect="Content" ObjectID="_1791107117" r:id="rId519"/>
+          <o:OLEObject Type="Embed" ProgID="Equation.DSMT4" ShapeID="_x0000_i1280" DrawAspect="Content" ObjectID="_1791367387" r:id="rId519"/>
         </w:object>
       </w:r>
       <w:r>
@@ -16617,7 +16617,7 @@
           <v:shape id="_x0000_i1281" type="#_x0000_t75" style="width:9.75pt;height:15.75pt" o:ole="">
             <v:imagedata r:id="rId520" o:title=""/>
           </v:shape>
-          <o:OLEObject Type="Embed" ProgID="Equation.DSMT4" ShapeID="_x0000_i1281" DrawAspect="Content" ObjectID="_1791107118" r:id="rId521"/>
+          <o:OLEObject Type="Embed" ProgID="Equation.DSMT4" ShapeID="_x0000_i1281" DrawAspect="Content" ObjectID="_1791367388" r:id="rId521"/>
         </w:object>
       </w:r>
       <w:r>
@@ -16637,7 +16637,7 @@
           <v:shape id="_x0000_i1282" type="#_x0000_t75" style="width:18.75pt;height:15.75pt" o:ole="">
             <v:imagedata r:id="rId522" o:title=""/>
           </v:shape>
-          <o:OLEObject Type="Embed" ProgID="Equation.DSMT4" ShapeID="_x0000_i1282" DrawAspect="Content" ObjectID="_1791107119" r:id="rId523"/>
+          <o:OLEObject Type="Embed" ProgID="Equation.DSMT4" ShapeID="_x0000_i1282" DrawAspect="Content" ObjectID="_1791367389" r:id="rId523"/>
         </w:object>
       </w:r>
       <w:r>
@@ -16673,7 +16673,7 @@
           <v:shape id="_x0000_i1283" type="#_x0000_t75" style="width:27pt;height:14.25pt" o:ole="">
             <v:imagedata r:id="rId524" o:title=""/>
           </v:shape>
-          <o:OLEObject Type="Embed" ProgID="Equation.DSMT4" ShapeID="_x0000_i1283" DrawAspect="Content" ObjectID="_1791107120" r:id="rId525"/>
+          <o:OLEObject Type="Embed" ProgID="Equation.DSMT4" ShapeID="_x0000_i1283" DrawAspect="Content" ObjectID="_1791367390" r:id="rId525"/>
         </w:object>
       </w:r>
       <w:r>
@@ -16741,7 +16741,7 @@
           <v:shape id="_x0000_i1284" type="#_x0000_t75" style="width:27pt;height:18.75pt" o:ole="">
             <v:imagedata r:id="rId526" o:title=""/>
           </v:shape>
-          <o:OLEObject Type="Embed" ProgID="Equation.DSMT4" ShapeID="_x0000_i1284" DrawAspect="Content" ObjectID="_1791107121" r:id="rId527"/>
+          <o:OLEObject Type="Embed" ProgID="Equation.DSMT4" ShapeID="_x0000_i1284" DrawAspect="Content" ObjectID="_1791367391" r:id="rId527"/>
         </w:object>
       </w:r>
       <w:r>
@@ -16800,7 +16800,7 @@
           <v:shape id="_x0000_i1285" type="#_x0000_t75" style="width:27pt;height:14.25pt" o:ole="">
             <v:imagedata r:id="rId528" o:title=""/>
           </v:shape>
-          <o:OLEObject Type="Embed" ProgID="Equation.DSMT4" ShapeID="_x0000_i1285" DrawAspect="Content" ObjectID="_1791107122" r:id="rId529"/>
+          <o:OLEObject Type="Embed" ProgID="Equation.DSMT4" ShapeID="_x0000_i1285" DrawAspect="Content" ObjectID="_1791367392" r:id="rId529"/>
         </w:object>
       </w:r>
       <w:r>
@@ -16859,7 +16859,7 @@
           <v:shape id="_x0000_i1286" type="#_x0000_t75" style="width:21pt;height:18.75pt" o:ole="">
             <v:imagedata r:id="rId530" o:title=""/>
           </v:shape>
-          <o:OLEObject Type="Embed" ProgID="Equation.DSMT4" ShapeID="_x0000_i1286" DrawAspect="Content" ObjectID="_1791107123" r:id="rId531"/>
+          <o:OLEObject Type="Embed" ProgID="Equation.DSMT4" ShapeID="_x0000_i1286" DrawAspect="Content" ObjectID="_1791367393" r:id="rId531"/>
         </w:object>
       </w:r>
       <w:r>
@@ -16879,7 +16879,7 @@
           <v:shape id="_x0000_i1287" type="#_x0000_t75" style="width:20.25pt;height:18.75pt" o:ole="">
             <v:imagedata r:id="rId532" o:title=""/>
           </v:shape>
-          <o:OLEObject Type="Embed" ProgID="Equation.DSMT4" ShapeID="_x0000_i1287" DrawAspect="Content" ObjectID="_1791107124" r:id="rId533"/>
+          <o:OLEObject Type="Embed" ProgID="Equation.DSMT4" ShapeID="_x0000_i1287" DrawAspect="Content" ObjectID="_1791367394" r:id="rId533"/>
         </w:object>
       </w:r>
       <w:r>
@@ -16915,7 +16915,7 @@
           <v:shape id="_x0000_i1288" type="#_x0000_t75" style="width:27pt;height:14.25pt" o:ole="">
             <v:imagedata r:id="rId534" o:title=""/>
           </v:shape>
-          <o:OLEObject Type="Embed" ProgID="Equation.DSMT4" ShapeID="_x0000_i1288" DrawAspect="Content" ObjectID="_1791107125" r:id="rId535"/>
+          <o:OLEObject Type="Embed" ProgID="Equation.DSMT4" ShapeID="_x0000_i1288" DrawAspect="Content" ObjectID="_1791367395" r:id="rId535"/>
         </w:object>
       </w:r>
       <w:r>
@@ -16935,7 +16935,7 @@
           <v:shape id="_x0000_i1289" type="#_x0000_t75" style="width:27pt;height:14.25pt" o:ole="">
             <v:imagedata r:id="rId536" o:title=""/>
           </v:shape>
-          <o:OLEObject Type="Embed" ProgID="Equation.DSMT4" ShapeID="_x0000_i1289" DrawAspect="Content" ObjectID="_1791107126" r:id="rId537"/>
+          <o:OLEObject Type="Embed" ProgID="Equation.DSMT4" ShapeID="_x0000_i1289" DrawAspect="Content" ObjectID="_1791367396" r:id="rId537"/>
         </w:object>
       </w:r>
       <w:r>
@@ -16963,7 +16963,7 @@
           <v:shape id="_x0000_i1290" type="#_x0000_t75" style="width:9.75pt;height:15.75pt" o:ole="">
             <v:imagedata r:id="rId538" o:title=""/>
           </v:shape>
-          <o:OLEObject Type="Embed" ProgID="Equation.DSMT4" ShapeID="_x0000_i1290" DrawAspect="Content" ObjectID="_1791107127" r:id="rId539"/>
+          <o:OLEObject Type="Embed" ProgID="Equation.DSMT4" ShapeID="_x0000_i1290" DrawAspect="Content" ObjectID="_1791367397" r:id="rId539"/>
         </w:object>
       </w:r>
       <w:r>
@@ -16983,7 +16983,7 @@
           <v:shape id="_x0000_i1291" type="#_x0000_t75" style="width:27pt;height:20.25pt" o:ole="">
             <v:imagedata r:id="rId540" o:title=""/>
           </v:shape>
-          <o:OLEObject Type="Embed" ProgID="Equation.DSMT4" ShapeID="_x0000_i1291" DrawAspect="Content" ObjectID="_1791107128" r:id="rId541"/>
+          <o:OLEObject Type="Embed" ProgID="Equation.DSMT4" ShapeID="_x0000_i1291" DrawAspect="Content" ObjectID="_1791367398" r:id="rId541"/>
         </w:object>
       </w:r>
       <w:r>
@@ -17044,7 +17044,7 @@
           <v:shape id="_x0000_i1292" type="#_x0000_t75" style="width:195pt;height:35.25pt" o:ole="">
             <v:imagedata r:id="rId542" o:title=""/>
           </v:shape>
-          <o:OLEObject Type="Embed" ProgID="Equation.DSMT4" ShapeID="_x0000_i1292" DrawAspect="Content" ObjectID="_1791107129" r:id="rId543"/>
+          <o:OLEObject Type="Embed" ProgID="Equation.DSMT4" ShapeID="_x0000_i1292" DrawAspect="Content" ObjectID="_1791367399" r:id="rId543"/>
         </w:object>
       </w:r>
     </w:p>
@@ -17085,7 +17085,7 @@
           <v:shape id="_x0000_i1293" type="#_x0000_t75" style="width:186pt;height:39pt" o:ole="">
             <v:imagedata r:id="rId544" o:title=""/>
           </v:shape>
-          <o:OLEObject Type="Embed" ProgID="Equation.DSMT4" ShapeID="_x0000_i1293" DrawAspect="Content" ObjectID="_1791107130" r:id="rId545"/>
+          <o:OLEObject Type="Embed" ProgID="Equation.DSMT4" ShapeID="_x0000_i1293" DrawAspect="Content" ObjectID="_1791367400" r:id="rId545"/>
         </w:object>
       </w:r>
     </w:p>
@@ -17151,7 +17151,7 @@
           <v:shape id="_x0000_i1294" type="#_x0000_t75" style="width:47.25pt;height:20.25pt" o:ole="">
             <v:imagedata r:id="rId546" o:title=""/>
           </v:shape>
-          <o:OLEObject Type="Embed" ProgID="Equation.DSMT4" ShapeID="_x0000_i1294" DrawAspect="Content" ObjectID="_1791107131" r:id="rId547"/>
+          <o:OLEObject Type="Embed" ProgID="Equation.DSMT4" ShapeID="_x0000_i1294" DrawAspect="Content" ObjectID="_1791367401" r:id="rId547"/>
         </w:object>
       </w:r>
       <w:r>
@@ -17209,7 +17209,7 @@
           <v:shape id="_x0000_i1295" type="#_x0000_t75" style="width:101.25pt;height:33.75pt" o:ole="">
             <v:imagedata r:id="rId548" o:title=""/>
           </v:shape>
-          <o:OLEObject Type="Embed" ProgID="Equation.DSMT4" ShapeID="_x0000_i1295" DrawAspect="Content" ObjectID="_1791107132" r:id="rId549"/>
+          <o:OLEObject Type="Embed" ProgID="Equation.DSMT4" ShapeID="_x0000_i1295" DrawAspect="Content" ObjectID="_1791367402" r:id="rId549"/>
         </w:object>
       </w:r>
       <w:r>
@@ -17344,7 +17344,7 @@
           <v:shape id="_x0000_i1296" type="#_x0000_t75" style="width:9.75pt;height:15.75pt" o:ole="">
             <v:imagedata r:id="rId550" o:title=""/>
           </v:shape>
-          <o:OLEObject Type="Embed" ProgID="Equation.DSMT4" ShapeID="_x0000_i1296" DrawAspect="Content" ObjectID="_1791107133" r:id="rId551"/>
+          <o:OLEObject Type="Embed" ProgID="Equation.DSMT4" ShapeID="_x0000_i1296" DrawAspect="Content" ObjectID="_1791367403" r:id="rId551"/>
         </w:object>
       </w:r>
       <w:r>
@@ -17380,7 +17380,7 @@
           <v:shape id="_x0000_i1297" type="#_x0000_t75" style="width:12pt;height:11.25pt" o:ole="">
             <v:imagedata r:id="rId552" o:title=""/>
           </v:shape>
-          <o:OLEObject Type="Embed" ProgID="Equation.DSMT4" ShapeID="_x0000_i1297" DrawAspect="Content" ObjectID="_1791107134" r:id="rId553"/>
+          <o:OLEObject Type="Embed" ProgID="Equation.DSMT4" ShapeID="_x0000_i1297" DrawAspect="Content" ObjectID="_1791367404" r:id="rId553"/>
         </w:object>
       </w:r>
       <w:r>
@@ -17400,7 +17400,7 @@
           <v:shape id="_x0000_i1298" type="#_x0000_t75" style="width:12pt;height:15.75pt" o:ole="">
             <v:imagedata r:id="rId554" o:title=""/>
           </v:shape>
-          <o:OLEObject Type="Embed" ProgID="Equation.DSMT4" ShapeID="_x0000_i1298" DrawAspect="Content" ObjectID="_1791107135" r:id="rId555"/>
+          <o:OLEObject Type="Embed" ProgID="Equation.DSMT4" ShapeID="_x0000_i1298" DrawAspect="Content" ObjectID="_1791367405" r:id="rId555"/>
         </w:object>
       </w:r>
       <w:r>
@@ -17509,7 +17509,7 @@
           <v:shape id="_x0000_i1299" type="#_x0000_t75" style="width:9.75pt;height:15.75pt" o:ole="">
             <v:imagedata r:id="rId556" o:title=""/>
           </v:shape>
-          <o:OLEObject Type="Embed" ProgID="Equation.DSMT4" ShapeID="_x0000_i1299" DrawAspect="Content" ObjectID="_1791107136" r:id="rId557"/>
+          <o:OLEObject Type="Embed" ProgID="Equation.DSMT4" ShapeID="_x0000_i1299" DrawAspect="Content" ObjectID="_1791367406" r:id="rId557"/>
         </w:object>
       </w:r>
       <w:r>
@@ -17529,7 +17529,7 @@
           <v:shape id="_x0000_i1300" type="#_x0000_t75" style="width:18.75pt;height:15.75pt" o:ole="">
             <v:imagedata r:id="rId558" o:title=""/>
           </v:shape>
-          <o:OLEObject Type="Embed" ProgID="Equation.DSMT4" ShapeID="_x0000_i1300" DrawAspect="Content" ObjectID="_1791107137" r:id="rId559"/>
+          <o:OLEObject Type="Embed" ProgID="Equation.DSMT4" ShapeID="_x0000_i1300" DrawAspect="Content" ObjectID="_1791367407" r:id="rId559"/>
         </w:object>
       </w:r>
       <w:r>
@@ -17556,7 +17556,7 @@
           <v:shape id="_x0000_i1301" type="#_x0000_t75" style="width:30pt;height:14.25pt" o:ole="">
             <v:imagedata r:id="rId560" o:title=""/>
           </v:shape>
-          <o:OLEObject Type="Embed" ProgID="Equation.DSMT4" ShapeID="_x0000_i1301" DrawAspect="Content" ObjectID="_1791107138" r:id="rId561"/>
+          <o:OLEObject Type="Embed" ProgID="Equation.DSMT4" ShapeID="_x0000_i1301" DrawAspect="Content" ObjectID="_1791367408" r:id="rId561"/>
         </w:object>
       </w:r>
       <w:r>
@@ -17576,7 +17576,7 @@
           <v:shape id="_x0000_i1302" type="#_x0000_t75" style="width:27pt;height:14.25pt" o:ole="">
             <v:imagedata r:id="rId562" o:title=""/>
           </v:shape>
-          <o:OLEObject Type="Embed" ProgID="Equation.DSMT4" ShapeID="_x0000_i1302" DrawAspect="Content" ObjectID="_1791107139" r:id="rId563"/>
+          <o:OLEObject Type="Embed" ProgID="Equation.DSMT4" ShapeID="_x0000_i1302" DrawAspect="Content" ObjectID="_1791367409" r:id="rId563"/>
         </w:object>
       </w:r>
       <w:r>
@@ -17596,7 +17596,7 @@
           <v:shape id="_x0000_i1303" type="#_x0000_t75" style="width:60.75pt;height:20.25pt" o:ole="">
             <v:imagedata r:id="rId564" o:title=""/>
           </v:shape>
-          <o:OLEObject Type="Embed" ProgID="Equation.DSMT4" ShapeID="_x0000_i1303" DrawAspect="Content" ObjectID="_1791107140" r:id="rId565"/>
+          <o:OLEObject Type="Embed" ProgID="Equation.DSMT4" ShapeID="_x0000_i1303" DrawAspect="Content" ObjectID="_1791367410" r:id="rId565"/>
         </w:object>
       </w:r>
       <w:r>
@@ -17616,7 +17616,7 @@
           <v:shape id="_x0000_i1304" type="#_x0000_t75" style="width:24pt;height:18pt" o:ole="">
             <v:imagedata r:id="rId566" o:title=""/>
           </v:shape>
-          <o:OLEObject Type="Embed" ProgID="Equation.DSMT4" ShapeID="_x0000_i1304" DrawAspect="Content" ObjectID="_1791107141" r:id="rId567"/>
+          <o:OLEObject Type="Embed" ProgID="Equation.DSMT4" ShapeID="_x0000_i1304" DrawAspect="Content" ObjectID="_1791367411" r:id="rId567"/>
         </w:object>
       </w:r>
       <w:r>
@@ -17660,7 +17660,7 @@
           <v:shape id="_x0000_i1305" type="#_x0000_t75" style="width:24.75pt;height:18pt" o:ole="">
             <v:imagedata r:id="rId568" o:title=""/>
           </v:shape>
-          <o:OLEObject Type="Embed" ProgID="Equation.DSMT4" ShapeID="_x0000_i1305" DrawAspect="Content" ObjectID="_1791107142" r:id="rId569"/>
+          <o:OLEObject Type="Embed" ProgID="Equation.DSMT4" ShapeID="_x0000_i1305" DrawAspect="Content" ObjectID="_1791367412" r:id="rId569"/>
         </w:object>
       </w:r>
       <w:r>
@@ -17680,7 +17680,7 @@
           <v:shape id="_x0000_i1306" type="#_x0000_t75" style="width:30pt;height:14.25pt" o:ole="">
             <v:imagedata r:id="rId570" o:title=""/>
           </v:shape>
-          <o:OLEObject Type="Embed" ProgID="Equation.DSMT4" ShapeID="_x0000_i1306" DrawAspect="Content" ObjectID="_1791107143" r:id="rId571"/>
+          <o:OLEObject Type="Embed" ProgID="Equation.DSMT4" ShapeID="_x0000_i1306" DrawAspect="Content" ObjectID="_1791367413" r:id="rId571"/>
         </w:object>
       </w:r>
       <w:r>
@@ -17700,7 +17700,7 @@
           <v:shape id="_x0000_i1307" type="#_x0000_t75" style="width:27pt;height:14.25pt" o:ole="">
             <v:imagedata r:id="rId572" o:title=""/>
           </v:shape>
-          <o:OLEObject Type="Embed" ProgID="Equation.DSMT4" ShapeID="_x0000_i1307" DrawAspect="Content" ObjectID="_1791107144" r:id="rId573"/>
+          <o:OLEObject Type="Embed" ProgID="Equation.DSMT4" ShapeID="_x0000_i1307" DrawAspect="Content" ObjectID="_1791367414" r:id="rId573"/>
         </w:object>
       </w:r>
       <w:r>
@@ -17720,7 +17720,7 @@
           <v:shape id="_x0000_i1308" type="#_x0000_t75" style="width:44.25pt;height:20.25pt" o:ole="">
             <v:imagedata r:id="rId574" o:title=""/>
           </v:shape>
-          <o:OLEObject Type="Embed" ProgID="Equation.DSMT4" ShapeID="_x0000_i1308" DrawAspect="Content" ObjectID="_1791107145" r:id="rId575"/>
+          <o:OLEObject Type="Embed" ProgID="Equation.DSMT4" ShapeID="_x0000_i1308" DrawAspect="Content" ObjectID="_1791367415" r:id="rId575"/>
         </w:object>
       </w:r>
       <w:r>
@@ -17740,7 +17740,7 @@
           <v:shape id="_x0000_i1309" type="#_x0000_t75" style="width:42.75pt;height:18.75pt" o:ole="">
             <v:imagedata r:id="rId576" o:title=""/>
           </v:shape>
-          <o:OLEObject Type="Embed" ProgID="Equation.DSMT4" ShapeID="_x0000_i1309" DrawAspect="Content" ObjectID="_1791107146" r:id="rId577"/>
+          <o:OLEObject Type="Embed" ProgID="Equation.DSMT4" ShapeID="_x0000_i1309" DrawAspect="Content" ObjectID="_1791367416" r:id="rId577"/>
         </w:object>
       </w:r>
       <w:proofErr w:type="gramStart"/>
@@ -17761,7 +17761,7 @@
           <v:shape id="_x0000_i1310" type="#_x0000_t75" style="width:39pt;height:18.75pt" o:ole="">
             <v:imagedata r:id="rId578" o:title=""/>
           </v:shape>
-          <o:OLEObject Type="Embed" ProgID="Equation.DSMT4" ShapeID="_x0000_i1310" DrawAspect="Content" ObjectID="_1791107147" r:id="rId579"/>
+          <o:OLEObject Type="Embed" ProgID="Equation.DSMT4" ShapeID="_x0000_i1310" DrawAspect="Content" ObjectID="_1791367417" r:id="rId579"/>
         </w:object>
       </w:r>
       <w:r>
@@ -17790,7 +17790,7 @@
           <v:shape id="_x0000_i1311" type="#_x0000_t75" style="width:30pt;height:14.25pt" o:ole="">
             <v:imagedata r:id="rId580" o:title=""/>
           </v:shape>
-          <o:OLEObject Type="Embed" ProgID="Equation.DSMT4" ShapeID="_x0000_i1311" DrawAspect="Content" ObjectID="_1791107148" r:id="rId581"/>
+          <o:OLEObject Type="Embed" ProgID="Equation.DSMT4" ShapeID="_x0000_i1311" DrawAspect="Content" ObjectID="_1791367418" r:id="rId581"/>
         </w:object>
       </w:r>
       <w:r>
@@ -17826,7 +17826,7 @@
           <v:shape id="_x0000_i1312" type="#_x0000_t75" style="width:68.25pt;height:18pt" o:ole="">
             <v:imagedata r:id="rId582" o:title=""/>
           </v:shape>
-          <o:OLEObject Type="Embed" ProgID="Equation.DSMT4" ShapeID="_x0000_i1312" DrawAspect="Content" ObjectID="_1791107149" r:id="rId583"/>
+          <o:OLEObject Type="Embed" ProgID="Equation.DSMT4" ShapeID="_x0000_i1312" DrawAspect="Content" ObjectID="_1791367419" r:id="rId583"/>
         </w:object>
       </w:r>
       <w:r>
@@ -17846,7 +17846,7 @@
           <v:shape id="_x0000_i1313" type="#_x0000_t75" style="width:42.75pt;height:18.75pt" o:ole="">
             <v:imagedata r:id="rId584" o:title=""/>
           </v:shape>
-          <o:OLEObject Type="Embed" ProgID="Equation.DSMT4" ShapeID="_x0000_i1313" DrawAspect="Content" ObjectID="_1791107150" r:id="rId585"/>
+          <o:OLEObject Type="Embed" ProgID="Equation.DSMT4" ShapeID="_x0000_i1313" DrawAspect="Content" ObjectID="_1791367420" r:id="rId585"/>
         </w:object>
       </w:r>
       <w:proofErr w:type="gramStart"/>
@@ -17867,7 +17867,7 @@
           <v:shape id="_x0000_i1314" type="#_x0000_t75" style="width:42.75pt;height:18.75pt" o:ole="">
             <v:imagedata r:id="rId586" o:title=""/>
           </v:shape>
-          <o:OLEObject Type="Embed" ProgID="Equation.DSMT4" ShapeID="_x0000_i1314" DrawAspect="Content" ObjectID="_1791107151" r:id="rId587"/>
+          <o:OLEObject Type="Embed" ProgID="Equation.DSMT4" ShapeID="_x0000_i1314" DrawAspect="Content" ObjectID="_1791367421" r:id="rId587"/>
         </w:object>
       </w:r>
       <w:r>
@@ -17945,7 +17945,7 @@
           <v:shape id="_x0000_i1315" type="#_x0000_t75" style="width:45pt;height:20.25pt" o:ole="">
             <v:imagedata r:id="rId588" o:title=""/>
           </v:shape>
-          <o:OLEObject Type="Embed" ProgID="Equation.DSMT4" ShapeID="_x0000_i1315" DrawAspect="Content" ObjectID="_1791107152" r:id="rId589"/>
+          <o:OLEObject Type="Embed" ProgID="Equation.DSMT4" ShapeID="_x0000_i1315" DrawAspect="Content" ObjectID="_1791367422" r:id="rId589"/>
         </w:object>
       </w:r>
       <w:r>
@@ -17965,7 +17965,7 @@
           <v:shape id="_x0000_i1316" type="#_x0000_t75" style="width:42.75pt;height:18pt" o:ole="">
             <v:imagedata r:id="rId590" o:title=""/>
           </v:shape>
-          <o:OLEObject Type="Embed" ProgID="Equation.DSMT4" ShapeID="_x0000_i1316" DrawAspect="Content" ObjectID="_1791107153" r:id="rId591"/>
+          <o:OLEObject Type="Embed" ProgID="Equation.DSMT4" ShapeID="_x0000_i1316" DrawAspect="Content" ObjectID="_1791367423" r:id="rId591"/>
         </w:object>
       </w:r>
       <w:r>
@@ -18001,7 +18001,7 @@
           <v:shape id="_x0000_i1317" type="#_x0000_t75" style="width:15pt;height:18pt" o:ole="">
             <v:imagedata r:id="rId592" o:title=""/>
           </v:shape>
-          <o:OLEObject Type="Embed" ProgID="Equation.DSMT4" ShapeID="_x0000_i1317" DrawAspect="Content" ObjectID="_1791107154" r:id="rId593"/>
+          <o:OLEObject Type="Embed" ProgID="Equation.DSMT4" ShapeID="_x0000_i1317" DrawAspect="Content" ObjectID="_1791367424" r:id="rId593"/>
         </w:object>
       </w:r>
       <w:r>
@@ -18046,7 +18046,7 @@
           <v:shape id="_x0000_i1318" type="#_x0000_t75" style="width:45pt;height:18pt" o:ole="">
             <v:imagedata r:id="rId594" o:title=""/>
           </v:shape>
-          <o:OLEObject Type="Embed" ProgID="Equation.DSMT4" ShapeID="_x0000_i1318" DrawAspect="Content" ObjectID="_1791107155" r:id="rId595"/>
+          <o:OLEObject Type="Embed" ProgID="Equation.DSMT4" ShapeID="_x0000_i1318" DrawAspect="Content" ObjectID="_1791367425" r:id="rId595"/>
         </w:object>
       </w:r>
       <w:r>
@@ -18066,7 +18066,7 @@
           <v:shape id="_x0000_i1319" type="#_x0000_t75" style="width:78.75pt;height:20.25pt" o:ole="">
             <v:imagedata r:id="rId596" o:title=""/>
           </v:shape>
-          <o:OLEObject Type="Embed" ProgID="Equation.DSMT4" ShapeID="_x0000_i1319" DrawAspect="Content" ObjectID="_1791107156" r:id="rId597"/>
+          <o:OLEObject Type="Embed" ProgID="Equation.DSMT4" ShapeID="_x0000_i1319" DrawAspect="Content" ObjectID="_1791367426" r:id="rId597"/>
         </w:object>
       </w:r>
       <w:r>
@@ -18086,7 +18086,7 @@
           <v:shape id="_x0000_i1320" type="#_x0000_t75" style="width:39pt;height:14.25pt" o:ole="">
             <v:imagedata r:id="rId598" o:title=""/>
           </v:shape>
-          <o:OLEObject Type="Embed" ProgID="Equation.DSMT4" ShapeID="_x0000_i1320" DrawAspect="Content" ObjectID="_1791107157" r:id="rId599"/>
+          <o:OLEObject Type="Embed" ProgID="Equation.DSMT4" ShapeID="_x0000_i1320" DrawAspect="Content" ObjectID="_1791367427" r:id="rId599"/>
         </w:object>
       </w:r>
       <w:r>
@@ -18123,7 +18123,7 @@
           <v:shape id="_x0000_i1321" type="#_x0000_t75" style="width:15pt;height:18pt" o:ole="">
             <v:imagedata r:id="rId600" o:title=""/>
           </v:shape>
-          <o:OLEObject Type="Embed" ProgID="Equation.DSMT4" ShapeID="_x0000_i1321" DrawAspect="Content" ObjectID="_1791107158" r:id="rId601"/>
+          <o:OLEObject Type="Embed" ProgID="Equation.DSMT4" ShapeID="_x0000_i1321" DrawAspect="Content" ObjectID="_1791367428" r:id="rId601"/>
         </w:object>
       </w:r>
       <w:r>
@@ -18159,7 +18159,7 @@
           <v:shape id="_x0000_i1322" type="#_x0000_t75" style="width:21pt;height:14.25pt" o:ole="">
             <v:imagedata r:id="rId602" o:title=""/>
           </v:shape>
-          <o:OLEObject Type="Embed" ProgID="Equation.DSMT4" ShapeID="_x0000_i1322" DrawAspect="Content" ObjectID="_1791107159" r:id="rId603"/>
+          <o:OLEObject Type="Embed" ProgID="Equation.DSMT4" ShapeID="_x0000_i1322" DrawAspect="Content" ObjectID="_1791367429" r:id="rId603"/>
         </w:object>
       </w:r>
       <w:r>
@@ -18226,7 +18226,7 @@
           <v:shape id="_x0000_i1323" type="#_x0000_t75" style="width:50.25pt;height:15.75pt" o:ole="">
             <v:imagedata r:id="rId604" o:title=""/>
           </v:shape>
-          <o:OLEObject Type="Embed" ProgID="Equation.DSMT4" ShapeID="_x0000_i1323" DrawAspect="Content" ObjectID="_1791107160" r:id="rId605"/>
+          <o:OLEObject Type="Embed" ProgID="Equation.DSMT4" ShapeID="_x0000_i1323" DrawAspect="Content" ObjectID="_1791367430" r:id="rId605"/>
         </w:object>
       </w:r>
       <w:r>
@@ -18337,7 +18337,7 @@
           <v:shape id="_x0000_i1324" type="#_x0000_t75" style="width:60pt;height:18pt" o:ole="">
             <v:imagedata r:id="rId606" o:title=""/>
           </v:shape>
-          <o:OLEObject Type="Embed" ProgID="Equation.DSMT4" ShapeID="_x0000_i1324" DrawAspect="Content" ObjectID="_1791107161" r:id="rId607"/>
+          <o:OLEObject Type="Embed" ProgID="Equation.DSMT4" ShapeID="_x0000_i1324" DrawAspect="Content" ObjectID="_1791367431" r:id="rId607"/>
         </w:object>
       </w:r>
       <w:r>
@@ -18373,7 +18373,7 @@
           <v:shape id="_x0000_i1325" type="#_x0000_t75" style="width:21pt;height:18.75pt" o:ole="">
             <v:imagedata r:id="rId608" o:title=""/>
           </v:shape>
-          <o:OLEObject Type="Embed" ProgID="Equation.DSMT4" ShapeID="_x0000_i1325" DrawAspect="Content" ObjectID="_1791107162" r:id="rId609"/>
+          <o:OLEObject Type="Embed" ProgID="Equation.DSMT4" ShapeID="_x0000_i1325" DrawAspect="Content" ObjectID="_1791367432" r:id="rId609"/>
         </w:object>
       </w:r>
       <w:r>
@@ -18393,7 +18393,7 @@
           <v:shape id="_x0000_i1326" type="#_x0000_t75" style="width:1in;height:24pt" o:ole="">
             <v:imagedata r:id="rId610" o:title=""/>
           </v:shape>
-          <o:OLEObject Type="Embed" ProgID="Equation.DSMT4" ShapeID="_x0000_i1326" DrawAspect="Content" ObjectID="_1791107163" r:id="rId611"/>
+          <o:OLEObject Type="Embed" ProgID="Equation.DSMT4" ShapeID="_x0000_i1326" DrawAspect="Content" ObjectID="_1791367433" r:id="rId611"/>
         </w:object>
       </w:r>
       <w:r>
@@ -18413,7 +18413,7 @@
           <v:shape id="_x0000_i1327" type="#_x0000_t75" style="width:84.75pt;height:20.25pt" o:ole="">
             <v:imagedata r:id="rId612" o:title=""/>
           </v:shape>
-          <o:OLEObject Type="Embed" ProgID="Equation.DSMT4" ShapeID="_x0000_i1327" DrawAspect="Content" ObjectID="_1791107164" r:id="rId613"/>
+          <o:OLEObject Type="Embed" ProgID="Equation.DSMT4" ShapeID="_x0000_i1327" DrawAspect="Content" ObjectID="_1791367434" r:id="rId613"/>
         </w:object>
       </w:r>
       <w:r>
@@ -18433,7 +18433,7 @@
           <v:shape id="_x0000_i1328" type="#_x0000_t75" style="width:48pt;height:18.75pt" o:ole="">
             <v:imagedata r:id="rId614" o:title=""/>
           </v:shape>
-          <o:OLEObject Type="Embed" ProgID="Equation.DSMT4" ShapeID="_x0000_i1328" DrawAspect="Content" ObjectID="_1791107165" r:id="rId615"/>
+          <o:OLEObject Type="Embed" ProgID="Equation.DSMT4" ShapeID="_x0000_i1328" DrawAspect="Content" ObjectID="_1791367435" r:id="rId615"/>
         </w:object>
       </w:r>
       <w:r>
@@ -18453,7 +18453,7 @@
           <v:shape id="_x0000_i1329" type="#_x0000_t75" style="width:39pt;height:14.25pt" o:ole="">
             <v:imagedata r:id="rId616" o:title=""/>
           </v:shape>
-          <o:OLEObject Type="Embed" ProgID="Equation.DSMT4" ShapeID="_x0000_i1329" DrawAspect="Content" ObjectID="_1791107166" r:id="rId617"/>
+          <o:OLEObject Type="Embed" ProgID="Equation.DSMT4" ShapeID="_x0000_i1329" DrawAspect="Content" ObjectID="_1791367436" r:id="rId617"/>
         </w:object>
       </w:r>
       <w:r>
@@ -18489,7 +18489,7 @@
           <v:shape id="_x0000_i1330" type="#_x0000_t75" style="width:56.25pt;height:21pt" o:ole="">
             <v:imagedata r:id="rId618" o:title=""/>
           </v:shape>
-          <o:OLEObject Type="Embed" ProgID="Equation.DSMT4" ShapeID="_x0000_i1330" DrawAspect="Content" ObjectID="_1791107167" r:id="rId619"/>
+          <o:OLEObject Type="Embed" ProgID="Equation.DSMT4" ShapeID="_x0000_i1330" DrawAspect="Content" ObjectID="_1791367437" r:id="rId619"/>
         </w:object>
       </w:r>
       <w:r>
@@ -18687,7 +18687,7 @@
           <v:shape id="_x0000_i1331" type="#_x0000_t75" style="width:30pt;height:14.25pt" o:ole="">
             <v:imagedata r:id="rId620" o:title=""/>
           </v:shape>
-          <o:OLEObject Type="Embed" ProgID="Equation.DSMT4" ShapeID="_x0000_i1331" DrawAspect="Content" ObjectID="_1791107168" r:id="rId621"/>
+          <o:OLEObject Type="Embed" ProgID="Equation.DSMT4" ShapeID="_x0000_i1331" DrawAspect="Content" ObjectID="_1791367438" r:id="rId621"/>
         </w:object>
       </w:r>
       <w:proofErr w:type="gramStart"/>
@@ -18708,7 +18708,7 @@
           <v:shape id="_x0000_i1332" type="#_x0000_t75" style="width:30pt;height:15.75pt" o:ole="">
             <v:imagedata r:id="rId622" o:title=""/>
           </v:shape>
-          <o:OLEObject Type="Embed" ProgID="Equation.DSMT4" ShapeID="_x0000_i1332" DrawAspect="Content" ObjectID="_1791107169" r:id="rId623"/>
+          <o:OLEObject Type="Embed" ProgID="Equation.DSMT4" ShapeID="_x0000_i1332" DrawAspect="Content" ObjectID="_1791367439" r:id="rId623"/>
         </w:object>
       </w:r>
       <w:r>
@@ -18821,7 +18821,7 @@
           <v:shape id="_x0000_i1333" type="#_x0000_t75" style="width:36pt;height:15.75pt" o:ole="">
             <v:imagedata r:id="rId624" o:title=""/>
           </v:shape>
-          <o:OLEObject Type="Embed" ProgID="Equation.DSMT4" ShapeID="_x0000_i1333" DrawAspect="Content" ObjectID="_1791107170" r:id="rId625"/>
+          <o:OLEObject Type="Embed" ProgID="Equation.DSMT4" ShapeID="_x0000_i1333" DrawAspect="Content" ObjectID="_1791367440" r:id="rId625"/>
         </w:object>
       </w:r>
       <w:r>
@@ -18866,7 +18866,7 @@
           <v:shape id="_x0000_i1334" type="#_x0000_t75" style="width:77.25pt;height:24pt" o:ole="">
             <v:imagedata r:id="rId626" o:title=""/>
           </v:shape>
-          <o:OLEObject Type="Embed" ProgID="Equation.DSMT4" ShapeID="_x0000_i1334" DrawAspect="Content" ObjectID="_1791107171" r:id="rId627"/>
+          <o:OLEObject Type="Embed" ProgID="Equation.DSMT4" ShapeID="_x0000_i1334" DrawAspect="Content" ObjectID="_1791367441" r:id="rId627"/>
         </w:object>
       </w:r>
       <w:r>
@@ -18959,7 +18959,7 @@
           <v:shape id="_x0000_i1335" type="#_x0000_t75" style="width:123.75pt;height:21pt" o:ole="">
             <v:imagedata r:id="rId628" o:title=""/>
           </v:shape>
-          <o:OLEObject Type="Embed" ProgID="Equation.DSMT4" ShapeID="_x0000_i1335" DrawAspect="Content" ObjectID="_1791107172" r:id="rId629"/>
+          <o:OLEObject Type="Embed" ProgID="Equation.DSMT4" ShapeID="_x0000_i1335" DrawAspect="Content" ObjectID="_1791367442" r:id="rId629"/>
         </w:object>
       </w:r>
       <w:r>
@@ -18988,7 +18988,7 @@
           <v:shape id="_x0000_i1336" type="#_x0000_t75" style="width:48.75pt;height:18.75pt" o:ole="">
             <v:imagedata r:id="rId630" o:title=""/>
           </v:shape>
-          <o:OLEObject Type="Embed" ProgID="Equation.DSMT4" ShapeID="_x0000_i1336" DrawAspect="Content" ObjectID="_1791107173" r:id="rId631"/>
+          <o:OLEObject Type="Embed" ProgID="Equation.DSMT4" ShapeID="_x0000_i1336" DrawAspect="Content" ObjectID="_1791367443" r:id="rId631"/>
         </w:object>
       </w:r>
       <w:r>
@@ -19008,7 +19008,7 @@
           <v:shape id="_x0000_i1337" type="#_x0000_t75" style="width:39pt;height:18.75pt" o:ole="">
             <v:imagedata r:id="rId632" o:title=""/>
           </v:shape>
-          <o:OLEObject Type="Embed" ProgID="Equation.DSMT4" ShapeID="_x0000_i1337" DrawAspect="Content" ObjectID="_1791107174" r:id="rId633"/>
+          <o:OLEObject Type="Embed" ProgID="Equation.DSMT4" ShapeID="_x0000_i1337" DrawAspect="Content" ObjectID="_1791367444" r:id="rId633"/>
         </w:object>
       </w:r>
       <w:r>
@@ -19051,7 +19051,7 @@
           <v:shape id="_x0000_i1338" type="#_x0000_t75" style="width:30pt;height:14.25pt" o:ole="">
             <v:imagedata r:id="rId634" o:title=""/>
           </v:shape>
-          <o:OLEObject Type="Embed" ProgID="Equation.DSMT4" ShapeID="_x0000_i1338" DrawAspect="Content" ObjectID="_1791107175" r:id="rId635"/>
+          <o:OLEObject Type="Embed" ProgID="Equation.DSMT4" ShapeID="_x0000_i1338" DrawAspect="Content" ObjectID="_1791367445" r:id="rId635"/>
         </w:object>
       </w:r>
       <w:r>
@@ -19071,7 +19071,7 @@
           <v:shape id="_x0000_i1339" type="#_x0000_t75" style="width:30pt;height:15.75pt" o:ole="">
             <v:imagedata r:id="rId636" o:title=""/>
           </v:shape>
-          <o:OLEObject Type="Embed" ProgID="Equation.DSMT4" ShapeID="_x0000_i1339" DrawAspect="Content" ObjectID="_1791107176" r:id="rId637"/>
+          <o:OLEObject Type="Embed" ProgID="Equation.DSMT4" ShapeID="_x0000_i1339" DrawAspect="Content" ObjectID="_1791367446" r:id="rId637"/>
         </w:object>
       </w:r>
       <w:r>
@@ -19091,7 +19091,7 @@
           <v:shape id="_x0000_i1340" type="#_x0000_t75" style="width:30pt;height:15.75pt" o:ole="">
             <v:imagedata r:id="rId638" o:title=""/>
           </v:shape>
-          <o:OLEObject Type="Embed" ProgID="Equation.DSMT4" ShapeID="_x0000_i1340" DrawAspect="Content" ObjectID="_1791107177" r:id="rId639"/>
+          <o:OLEObject Type="Embed" ProgID="Equation.DSMT4" ShapeID="_x0000_i1340" DrawAspect="Content" ObjectID="_1791367447" r:id="rId639"/>
         </w:object>
       </w:r>
       <w:r>
@@ -19210,7 +19210,7 @@
           <v:shape id="_x0000_i1341" type="#_x0000_t75" style="width:54pt;height:20.25pt" o:ole="">
             <v:imagedata r:id="rId640" o:title=""/>
           </v:shape>
-          <o:OLEObject Type="Embed" ProgID="Equation.DSMT4" ShapeID="_x0000_i1341" DrawAspect="Content" ObjectID="_1791107178" r:id="rId641"/>
+          <o:OLEObject Type="Embed" ProgID="Equation.DSMT4" ShapeID="_x0000_i1341" DrawAspect="Content" ObjectID="_1791367448" r:id="rId641"/>
         </w:object>
       </w:r>
       <w:r>
@@ -19230,7 +19230,7 @@
           <v:shape id="_x0000_i1342" type="#_x0000_t75" style="width:36pt;height:15.75pt" o:ole="">
             <v:imagedata r:id="rId642" o:title=""/>
           </v:shape>
-          <o:OLEObject Type="Embed" ProgID="Equation.DSMT4" ShapeID="_x0000_i1342" DrawAspect="Content" ObjectID="_1791107179" r:id="rId643"/>
+          <o:OLEObject Type="Embed" ProgID="Equation.DSMT4" ShapeID="_x0000_i1342" DrawAspect="Content" ObjectID="_1791367449" r:id="rId643"/>
         </w:object>
       </w:r>
       <w:r>
@@ -19282,7 +19282,7 @@
           <v:shape id="_x0000_i1343" type="#_x0000_t75" style="width:21pt;height:18.75pt" o:ole="">
             <v:imagedata r:id="rId644" o:title=""/>
           </v:shape>
-          <o:OLEObject Type="Embed" ProgID="Equation.DSMT4" ShapeID="_x0000_i1343" DrawAspect="Content" ObjectID="_1791107180" r:id="rId645"/>
+          <o:OLEObject Type="Embed" ProgID="Equation.DSMT4" ShapeID="_x0000_i1343" DrawAspect="Content" ObjectID="_1791367450" r:id="rId645"/>
         </w:object>
       </w:r>
       <w:r>
@@ -19310,7 +19310,7 @@
           <v:shape id="_x0000_i1344" type="#_x0000_t75" style="width:102pt;height:24pt" o:ole="">
             <v:imagedata r:id="rId646" o:title=""/>
           </v:shape>
-          <o:OLEObject Type="Embed" ProgID="Equation.DSMT4" ShapeID="_x0000_i1344" DrawAspect="Content" ObjectID="_1791107181" r:id="rId647"/>
+          <o:OLEObject Type="Embed" ProgID="Equation.DSMT4" ShapeID="_x0000_i1344" DrawAspect="Content" ObjectID="_1791367451" r:id="rId647"/>
         </w:object>
       </w:r>
       <w:r>
@@ -19354,7 +19354,7 @@
           <v:shape id="_x0000_i1345" type="#_x0000_t75" style="width:68.25pt;height:21pt" o:ole="">
             <v:imagedata r:id="rId648" o:title=""/>
           </v:shape>
-          <o:OLEObject Type="Embed" ProgID="Equation.DSMT4" ShapeID="_x0000_i1345" DrawAspect="Content" ObjectID="_1791107182" r:id="rId649"/>
+          <o:OLEObject Type="Embed" ProgID="Equation.DSMT4" ShapeID="_x0000_i1345" DrawAspect="Content" ObjectID="_1791367452" r:id="rId649"/>
         </w:object>
       </w:r>
       <w:r>
@@ -19457,7 +19457,7 @@
           <v:shape id="_x0000_i1346" type="#_x0000_t75" style="width:26.25pt;height:14.25pt" o:ole="">
             <v:imagedata r:id="rId650" o:title=""/>
           </v:shape>
-          <o:OLEObject Type="Embed" ProgID="Equation.DSMT4" ShapeID="_x0000_i1346" DrawAspect="Content" ObjectID="_1791107183" r:id="rId651"/>
+          <o:OLEObject Type="Embed" ProgID="Equation.DSMT4" ShapeID="_x0000_i1346" DrawAspect="Content" ObjectID="_1791367453" r:id="rId651"/>
         </w:object>
       </w:r>
       <w:r>
@@ -19477,7 +19477,7 @@
           <v:shape id="_x0000_i1347" type="#_x0000_t75" style="width:65.25pt;height:24pt" o:ole="">
             <v:imagedata r:id="rId652" o:title=""/>
           </v:shape>
-          <o:OLEObject Type="Embed" ProgID="Equation.DSMT4" ShapeID="_x0000_i1347" DrawAspect="Content" ObjectID="_1791107184" r:id="rId653"/>
+          <o:OLEObject Type="Embed" ProgID="Equation.DSMT4" ShapeID="_x0000_i1347" DrawAspect="Content" ObjectID="_1791367454" r:id="rId653"/>
         </w:object>
       </w:r>
       <w:r>
@@ -19497,7 +19497,7 @@
           <v:shape id="_x0000_i1348" type="#_x0000_t75" style="width:231pt;height:21pt" o:ole="">
             <v:imagedata r:id="rId654" o:title=""/>
           </v:shape>
-          <o:OLEObject Type="Embed" ProgID="Equation.DSMT4" ShapeID="_x0000_i1348" DrawAspect="Content" ObjectID="_1791107185" r:id="rId655"/>
+          <o:OLEObject Type="Embed" ProgID="Equation.DSMT4" ShapeID="_x0000_i1348" DrawAspect="Content" ObjectID="_1791367455" r:id="rId655"/>
         </w:object>
       </w:r>
       <w:r>
@@ -19549,7 +19549,7 @@
           <v:shape id="_x0000_i1349" type="#_x0000_t75" style="width:56.25pt;height:21pt" o:ole="">
             <v:imagedata r:id="rId656" o:title=""/>
           </v:shape>
-          <o:OLEObject Type="Embed" ProgID="Equation.DSMT4" ShapeID="_x0000_i1349" DrawAspect="Content" ObjectID="_1791107186" r:id="rId657"/>
+          <o:OLEObject Type="Embed" ProgID="Equation.DSMT4" ShapeID="_x0000_i1349" DrawAspect="Content" ObjectID="_1791367456" r:id="rId657"/>
         </w:object>
       </w:r>
       <w:r>
@@ -19569,7 +19569,7 @@
           <v:shape id="_x0000_i1350" type="#_x0000_t75" style="width:57.75pt;height:18pt" o:ole="">
             <v:imagedata r:id="rId658" o:title=""/>
           </v:shape>
-          <o:OLEObject Type="Embed" ProgID="Equation.DSMT4" ShapeID="_x0000_i1350" DrawAspect="Content" ObjectID="_1791107187" r:id="rId659"/>
+          <o:OLEObject Type="Embed" ProgID="Equation.DSMT4" ShapeID="_x0000_i1350" DrawAspect="Content" ObjectID="_1791367457" r:id="rId659"/>
         </w:object>
       </w:r>
       <w:r>
@@ -19596,7 +19596,7 @@
           <v:shape id="_x0000_i1351" type="#_x0000_t75" style="width:61.5pt;height:18.75pt" o:ole="">
             <v:imagedata r:id="rId660" o:title=""/>
           </v:shape>
-          <o:OLEObject Type="Embed" ProgID="Equation.DSMT4" ShapeID="_x0000_i1351" DrawAspect="Content" ObjectID="_1791107188" r:id="rId661"/>
+          <o:OLEObject Type="Embed" ProgID="Equation.DSMT4" ShapeID="_x0000_i1351" DrawAspect="Content" ObjectID="_1791367458" r:id="rId661"/>
         </w:object>
       </w:r>
       <w:r>
@@ -19632,7 +19632,7 @@
           <v:shape id="_x0000_i1352" type="#_x0000_t75" style="width:21pt;height:18.75pt" o:ole="">
             <v:imagedata r:id="rId662" o:title=""/>
           </v:shape>
-          <o:OLEObject Type="Embed" ProgID="Equation.DSMT4" ShapeID="_x0000_i1352" DrawAspect="Content" ObjectID="_1791107189" r:id="rId663"/>
+          <o:OLEObject Type="Embed" ProgID="Equation.DSMT4" ShapeID="_x0000_i1352" DrawAspect="Content" ObjectID="_1791367459" r:id="rId663"/>
         </w:object>
       </w:r>
       <w:r>
@@ -19668,7 +19668,7 @@
           <v:shape id="_x0000_i1353" type="#_x0000_t75" style="width:68.25pt;height:24pt" o:ole="">
             <v:imagedata r:id="rId664" o:title=""/>
           </v:shape>
-          <o:OLEObject Type="Embed" ProgID="Equation.DSMT4" ShapeID="_x0000_i1353" DrawAspect="Content" ObjectID="_1791107190" r:id="rId665"/>
+          <o:OLEObject Type="Embed" ProgID="Equation.DSMT4" ShapeID="_x0000_i1353" DrawAspect="Content" ObjectID="_1791367460" r:id="rId665"/>
         </w:object>
       </w:r>
       <w:r>
@@ -19688,7 +19688,7 @@
           <v:shape id="_x0000_i1354" type="#_x0000_t75" style="width:42.75pt;height:18.75pt" o:ole="">
             <v:imagedata r:id="rId666" o:title=""/>
           </v:shape>
-          <o:OLEObject Type="Embed" ProgID="Equation.DSMT4" ShapeID="_x0000_i1354" DrawAspect="Content" ObjectID="_1791107191" r:id="rId667"/>
+          <o:OLEObject Type="Embed" ProgID="Equation.DSMT4" ShapeID="_x0000_i1354" DrawAspect="Content" ObjectID="_1791367461" r:id="rId667"/>
         </w:object>
       </w:r>
       <w:r>
@@ -19797,7 +19797,7 @@
           <v:shape id="_x0000_i1355" type="#_x0000_t75" style="width:24pt;height:18pt" o:ole="">
             <v:imagedata r:id="rId668" o:title=""/>
           </v:shape>
-          <o:OLEObject Type="Embed" ProgID="Equation.DSMT4" ShapeID="_x0000_i1355" DrawAspect="Content" ObjectID="_1791107192" r:id="rId669"/>
+          <o:OLEObject Type="Embed" ProgID="Equation.DSMT4" ShapeID="_x0000_i1355" DrawAspect="Content" ObjectID="_1791367462" r:id="rId669"/>
         </w:object>
       </w:r>
       <w:r>
@@ -19842,7 +19842,7 @@
           <v:shape id="_x0000_i1356" type="#_x0000_t75" style="width:15pt;height:18pt" o:ole="">
             <v:imagedata r:id="rId670" o:title=""/>
           </v:shape>
-          <o:OLEObject Type="Embed" ProgID="Equation.DSMT4" ShapeID="_x0000_i1356" DrawAspect="Content" ObjectID="_1791107193" r:id="rId671"/>
+          <o:OLEObject Type="Embed" ProgID="Equation.DSMT4" ShapeID="_x0000_i1356" DrawAspect="Content" ObjectID="_1791367463" r:id="rId671"/>
         </w:object>
       </w:r>
       <w:r>
@@ -19894,7 +19894,7 @@
           <v:shape id="_x0000_i1357" type="#_x0000_t75" style="width:24.75pt;height:15.75pt" o:ole="">
             <v:imagedata r:id="rId672" o:title=""/>
           </v:shape>
-          <o:OLEObject Type="Embed" ProgID="Equation.DSMT4" ShapeID="_x0000_i1357" DrawAspect="Content" ObjectID="_1791107194" r:id="rId673"/>
+          <o:OLEObject Type="Embed" ProgID="Equation.DSMT4" ShapeID="_x0000_i1357" DrawAspect="Content" ObjectID="_1791367464" r:id="rId673"/>
         </w:object>
       </w:r>
       <w:r>
@@ -19914,7 +19914,7 @@
           <v:shape id="_x0000_i1358" type="#_x0000_t75" style="width:78.75pt;height:20.25pt" o:ole="">
             <v:imagedata r:id="rId674" o:title=""/>
           </v:shape>
-          <o:OLEObject Type="Embed" ProgID="Equation.DSMT4" ShapeID="_x0000_i1358" DrawAspect="Content" ObjectID="_1791107195" r:id="rId675"/>
+          <o:OLEObject Type="Embed" ProgID="Equation.DSMT4" ShapeID="_x0000_i1358" DrawAspect="Content" ObjectID="_1791367465" r:id="rId675"/>
         </w:object>
       </w:r>
       <w:r>
@@ -19934,7 +19934,7 @@
           <v:shape id="_x0000_i1359" type="#_x0000_t75" style="width:39pt;height:14.25pt" o:ole="">
             <v:imagedata r:id="rId676" o:title=""/>
           </v:shape>
-          <o:OLEObject Type="Embed" ProgID="Equation.DSMT4" ShapeID="_x0000_i1359" DrawAspect="Content" ObjectID="_1791107196" r:id="rId677"/>
+          <o:OLEObject Type="Embed" ProgID="Equation.DSMT4" ShapeID="_x0000_i1359" DrawAspect="Content" ObjectID="_1791367466" r:id="rId677"/>
         </w:object>
       </w:r>
       <w:r>
@@ -19978,7 +19978,7 @@
           <v:shape id="_x0000_i1360" type="#_x0000_t75" style="width:50.25pt;height:15.75pt" o:ole="">
             <v:imagedata r:id="rId678" o:title=""/>
           </v:shape>
-          <o:OLEObject Type="Embed" ProgID="Equation.DSMT4" ShapeID="_x0000_i1360" DrawAspect="Content" ObjectID="_1791107197" r:id="rId679"/>
+          <o:OLEObject Type="Embed" ProgID="Equation.DSMT4" ShapeID="_x0000_i1360" DrawAspect="Content" ObjectID="_1791367467" r:id="rId679"/>
         </w:object>
       </w:r>
       <w:r>
@@ -19998,7 +19998,7 @@
           <v:shape id="_x0000_i1361" type="#_x0000_t75" style="width:21pt;height:18.75pt" o:ole="">
             <v:imagedata r:id="rId680" o:title=""/>
           </v:shape>
-          <o:OLEObject Type="Embed" ProgID="Equation.DSMT4" ShapeID="_x0000_i1361" DrawAspect="Content" ObjectID="_1791107198" r:id="rId681"/>
+          <o:OLEObject Type="Embed" ProgID="Equation.DSMT4" ShapeID="_x0000_i1361" DrawAspect="Content" ObjectID="_1791367468" r:id="rId681"/>
         </w:object>
       </w:r>
       <w:r>
@@ -20018,7 +20018,7 @@
           <v:shape id="_x0000_i1362" type="#_x0000_t75" style="width:75.75pt;height:24pt" o:ole="">
             <v:imagedata r:id="rId682" o:title=""/>
           </v:shape>
-          <o:OLEObject Type="Embed" ProgID="Equation.DSMT4" ShapeID="_x0000_i1362" DrawAspect="Content" ObjectID="_1791107199" r:id="rId683"/>
+          <o:OLEObject Type="Embed" ProgID="Equation.DSMT4" ShapeID="_x0000_i1362" DrawAspect="Content" ObjectID="_1791367469" r:id="rId683"/>
         </w:object>
       </w:r>
       <w:r>
@@ -20038,7 +20038,7 @@
           <v:shape id="_x0000_i1363" type="#_x0000_t75" style="width:87pt;height:20.25pt" o:ole="">
             <v:imagedata r:id="rId684" o:title=""/>
           </v:shape>
-          <o:OLEObject Type="Embed" ProgID="Equation.DSMT4" ShapeID="_x0000_i1363" DrawAspect="Content" ObjectID="_1791107200" r:id="rId685"/>
+          <o:OLEObject Type="Embed" ProgID="Equation.DSMT4" ShapeID="_x0000_i1363" DrawAspect="Content" ObjectID="_1791367470" r:id="rId685"/>
         </w:object>
       </w:r>
       <w:r>
@@ -20074,7 +20074,7 @@
           <v:shape id="_x0000_i1364" type="#_x0000_t75" style="width:48pt;height:18.75pt" o:ole="">
             <v:imagedata r:id="rId686" o:title=""/>
           </v:shape>
-          <o:OLEObject Type="Embed" ProgID="Equation.DSMT4" ShapeID="_x0000_i1364" DrawAspect="Content" ObjectID="_1791107201" r:id="rId687"/>
+          <o:OLEObject Type="Embed" ProgID="Equation.DSMT4" ShapeID="_x0000_i1364" DrawAspect="Content" ObjectID="_1791367471" r:id="rId687"/>
         </w:object>
       </w:r>
       <w:r>
@@ -20094,7 +20094,7 @@
           <v:shape id="_x0000_i1365" type="#_x0000_t75" style="width:39pt;height:14.25pt" o:ole="">
             <v:imagedata r:id="rId688" o:title=""/>
           </v:shape>
-          <o:OLEObject Type="Embed" ProgID="Equation.DSMT4" ShapeID="_x0000_i1365" DrawAspect="Content" ObjectID="_1791107202" r:id="rId689"/>
+          <o:OLEObject Type="Embed" ProgID="Equation.DSMT4" ShapeID="_x0000_i1365" DrawAspect="Content" ObjectID="_1791367472" r:id="rId689"/>
         </w:object>
       </w:r>
       <w:r>
@@ -20114,7 +20114,7 @@
           <v:shape id="_x0000_i1366" type="#_x0000_t75" style="width:56.25pt;height:21pt" o:ole="">
             <v:imagedata r:id="rId690" o:title=""/>
           </v:shape>
-          <o:OLEObject Type="Embed" ProgID="Equation.DSMT4" ShapeID="_x0000_i1366" DrawAspect="Content" ObjectID="_1791107203" r:id="rId691"/>
+          <o:OLEObject Type="Embed" ProgID="Equation.DSMT4" ShapeID="_x0000_i1366" DrawAspect="Content" ObjectID="_1791367473" r:id="rId691"/>
         </w:object>
       </w:r>
       <w:r>
@@ -20157,7 +20157,7 @@
           <v:shape id="_x0000_i1367" type="#_x0000_t75" style="width:30pt;height:14.25pt" o:ole="">
             <v:imagedata r:id="rId692" o:title=""/>
           </v:shape>
-          <o:OLEObject Type="Embed" ProgID="Equation.DSMT4" ShapeID="_x0000_i1367" DrawAspect="Content" ObjectID="_1791107204" r:id="rId693"/>
+          <o:OLEObject Type="Embed" ProgID="Equation.DSMT4" ShapeID="_x0000_i1367" DrawAspect="Content" ObjectID="_1791367474" r:id="rId693"/>
         </w:object>
       </w:r>
       <w:proofErr w:type="gramStart"/>
@@ -20178,7 +20178,7 @@
           <v:shape id="_x0000_i1368" type="#_x0000_t75" style="width:30pt;height:15.75pt" o:ole="">
             <v:imagedata r:id="rId694" o:title=""/>
           </v:shape>
-          <o:OLEObject Type="Embed" ProgID="Equation.DSMT4" ShapeID="_x0000_i1368" DrawAspect="Content" ObjectID="_1791107205" r:id="rId695"/>
+          <o:OLEObject Type="Embed" ProgID="Equation.DSMT4" ShapeID="_x0000_i1368" DrawAspect="Content" ObjectID="_1791367475" r:id="rId695"/>
         </w:object>
       </w:r>
       <w:r>
@@ -20223,7 +20223,7 @@
           <v:shape id="_x0000_i1369" type="#_x0000_t75" style="width:77.25pt;height:24pt" o:ole="">
             <v:imagedata r:id="rId696" o:title=""/>
           </v:shape>
-          <o:OLEObject Type="Embed" ProgID="Equation.DSMT4" ShapeID="_x0000_i1369" DrawAspect="Content" ObjectID="_1791107206" r:id="rId697"/>
+          <o:OLEObject Type="Embed" ProgID="Equation.DSMT4" ShapeID="_x0000_i1369" DrawAspect="Content" ObjectID="_1791367476" r:id="rId697"/>
         </w:object>
       </w:r>
       <w:r>
@@ -20252,7 +20252,7 @@
           <v:shape id="_x0000_i1370" type="#_x0000_t75" style="width:99pt;height:20.25pt" o:ole="">
             <v:imagedata r:id="rId698" o:title=""/>
           </v:shape>
-          <o:OLEObject Type="Embed" ProgID="Equation.DSMT4" ShapeID="_x0000_i1370" DrawAspect="Content" ObjectID="_1791107207" r:id="rId699"/>
+          <o:OLEObject Type="Embed" ProgID="Equation.DSMT4" ShapeID="_x0000_i1370" DrawAspect="Content" ObjectID="_1791367477" r:id="rId699"/>
         </w:object>
       </w:r>
       <w:r>
@@ -20297,7 +20297,7 @@
           <v:shape id="_x0000_i1371" type="#_x0000_t75" style="width:48pt;height:18.75pt" o:ole="">
             <v:imagedata r:id="rId700" o:title=""/>
           </v:shape>
-          <o:OLEObject Type="Embed" ProgID="Equation.DSMT4" ShapeID="_x0000_i1371" DrawAspect="Content" ObjectID="_1791107208" r:id="rId701"/>
+          <o:OLEObject Type="Embed" ProgID="Equation.DSMT4" ShapeID="_x0000_i1371" DrawAspect="Content" ObjectID="_1791367478" r:id="rId701"/>
         </w:object>
       </w:r>
       <w:proofErr w:type="gramStart"/>
@@ -20318,7 +20318,7 @@
           <v:shape id="_x0000_i1372" type="#_x0000_t75" style="width:39pt;height:18.75pt" o:ole="">
             <v:imagedata r:id="rId702" o:title=""/>
           </v:shape>
-          <o:OLEObject Type="Embed" ProgID="Equation.DSMT4" ShapeID="_x0000_i1372" DrawAspect="Content" ObjectID="_1791107209" r:id="rId703"/>
+          <o:OLEObject Type="Embed" ProgID="Equation.DSMT4" ShapeID="_x0000_i1372" DrawAspect="Content" ObjectID="_1791367479" r:id="rId703"/>
         </w:object>
       </w:r>
       <w:r>
@@ -20362,7 +20362,7 @@
           <v:shape id="_x0000_i1373" type="#_x0000_t75" style="width:30pt;height:14.25pt" o:ole="">
             <v:imagedata r:id="rId704" o:title=""/>
           </v:shape>
-          <o:OLEObject Type="Embed" ProgID="Equation.DSMT4" ShapeID="_x0000_i1373" DrawAspect="Content" ObjectID="_1791107210" r:id="rId705"/>
+          <o:OLEObject Type="Embed" ProgID="Equation.DSMT4" ShapeID="_x0000_i1373" DrawAspect="Content" ObjectID="_1791367480" r:id="rId705"/>
         </w:object>
       </w:r>
       <w:r>
@@ -20382,7 +20382,7 @@
           <v:shape id="_x0000_i1374" type="#_x0000_t75" style="width:30pt;height:15.75pt" o:ole="">
             <v:imagedata r:id="rId706" o:title=""/>
           </v:shape>
-          <o:OLEObject Type="Embed" ProgID="Equation.DSMT4" ShapeID="_x0000_i1374" DrawAspect="Content" ObjectID="_1791107211" r:id="rId707"/>
+          <o:OLEObject Type="Embed" ProgID="Equation.DSMT4" ShapeID="_x0000_i1374" DrawAspect="Content" ObjectID="_1791367481" r:id="rId707"/>
         </w:object>
       </w:r>
       <w:r>
@@ -20402,7 +20402,7 @@
           <v:shape id="_x0000_i1375" type="#_x0000_t75" style="width:30pt;height:15.75pt" o:ole="">
             <v:imagedata r:id="rId708" o:title=""/>
           </v:shape>
-          <o:OLEObject Type="Embed" ProgID="Equation.DSMT4" ShapeID="_x0000_i1375" DrawAspect="Content" ObjectID="_1791107212" r:id="rId709"/>
+          <o:OLEObject Type="Embed" ProgID="Equation.DSMT4" ShapeID="_x0000_i1375" DrawAspect="Content" ObjectID="_1791367482" r:id="rId709"/>
         </w:object>
       </w:r>
       <w:r>
@@ -20438,7 +20438,7 @@
           <v:shape id="_x0000_i1376" type="#_x0000_t75" style="width:105.75pt;height:24pt" o:ole="">
             <v:imagedata r:id="rId710" o:title=""/>
           </v:shape>
-          <o:OLEObject Type="Embed" ProgID="Equation.DSMT4" ShapeID="_x0000_i1376" DrawAspect="Content" ObjectID="_1791107213" r:id="rId711"/>
+          <o:OLEObject Type="Embed" ProgID="Equation.DSMT4" ShapeID="_x0000_i1376" DrawAspect="Content" ObjectID="_1791367483" r:id="rId711"/>
         </w:object>
       </w:r>
       <w:r>
@@ -20473,7 +20473,7 @@
           <v:shape id="_x0000_i1377" type="#_x0000_t75" style="width:159.75pt;height:24pt" o:ole="">
             <v:imagedata r:id="rId712" o:title=""/>
           </v:shape>
-          <o:OLEObject Type="Embed" ProgID="Equation.DSMT4" ShapeID="_x0000_i1377" DrawAspect="Content" ObjectID="_1791107214" r:id="rId713"/>
+          <o:OLEObject Type="Embed" ProgID="Equation.DSMT4" ShapeID="_x0000_i1377" DrawAspect="Content" ObjectID="_1791367484" r:id="rId713"/>
         </w:object>
       </w:r>
       <w:r>
@@ -20493,7 +20493,7 @@
           <v:shape id="_x0000_i1378" type="#_x0000_t75" style="width:33.75pt;height:18pt" o:ole="">
             <v:imagedata r:id="rId714" o:title=""/>
           </v:shape>
-          <o:OLEObject Type="Embed" ProgID="Equation.DSMT4" ShapeID="_x0000_i1378" DrawAspect="Content" ObjectID="_1791107215" r:id="rId715"/>
+          <o:OLEObject Type="Embed" ProgID="Equation.DSMT4" ShapeID="_x0000_i1378" DrawAspect="Content" ObjectID="_1791367485" r:id="rId715"/>
         </w:object>
       </w:r>
       <w:r>
@@ -20513,7 +20513,7 @@
           <v:shape id="_x0000_i1379" type="#_x0000_t75" style="width:69pt;height:24pt" o:ole="">
             <v:imagedata r:id="rId716" o:title=""/>
           </v:shape>
-          <o:OLEObject Type="Embed" ProgID="Equation.DSMT4" ShapeID="_x0000_i1379" DrawAspect="Content" ObjectID="_1791107216" r:id="rId717"/>
+          <o:OLEObject Type="Embed" ProgID="Equation.DSMT4" ShapeID="_x0000_i1379" DrawAspect="Content" ObjectID="_1791367486" r:id="rId717"/>
         </w:object>
       </w:r>
       <w:r>
@@ -20614,7 +20614,7 @@
           <v:shape id="_x0000_i1380" type="#_x0000_t75" style="width:50.25pt;height:15.75pt" o:ole="">
             <v:imagedata r:id="rId718" o:title=""/>
           </v:shape>
-          <o:OLEObject Type="Embed" ProgID="Equation.DSMT4" ShapeID="_x0000_i1380" DrawAspect="Content" ObjectID="_1791107217" r:id="rId719"/>
+          <o:OLEObject Type="Embed" ProgID="Equation.DSMT4" ShapeID="_x0000_i1380" DrawAspect="Content" ObjectID="_1791367487" r:id="rId719"/>
         </w:object>
       </w:r>
       <w:r>
@@ -20636,7 +20636,7 @@
           <v:shape id="_x0000_i1381" type="#_x0000_t75" style="width:30pt;height:14.25pt" o:ole="">
             <v:imagedata r:id="rId720" o:title=""/>
           </v:shape>
-          <o:OLEObject Type="Embed" ProgID="Equation.DSMT4" ShapeID="_x0000_i1381" DrawAspect="Content" ObjectID="_1791107218" r:id="rId721"/>
+          <o:OLEObject Type="Embed" ProgID="Equation.DSMT4" ShapeID="_x0000_i1381" DrawAspect="Content" ObjectID="_1791367488" r:id="rId721"/>
         </w:object>
       </w:r>
       <w:r>
@@ -20872,7 +20872,7 @@
           <v:shape id="_x0000_i1382" type="#_x0000_t75" style="width:146.25pt;height:18pt" o:ole="">
             <v:imagedata r:id="rId722" o:title=""/>
           </v:shape>
-          <o:OLEObject Type="Embed" ProgID="Equation.DSMT4" ShapeID="_x0000_i1382" DrawAspect="Content" ObjectID="_1791107219" r:id="rId723"/>
+          <o:OLEObject Type="Embed" ProgID="Equation.DSMT4" ShapeID="_x0000_i1382" DrawAspect="Content" ObjectID="_1791367489" r:id="rId723"/>
         </w:object>
       </w:r>
       <w:r>
@@ -20924,7 +20924,7 @@
           <v:shape id="_x0000_i1383" type="#_x0000_t75" style="width:9.75pt;height:14.25pt" o:ole="">
             <v:imagedata r:id="rId724" o:title=""/>
           </v:shape>
-          <o:OLEObject Type="Embed" ProgID="Equation.DSMT4" ShapeID="_x0000_i1383" DrawAspect="Content" ObjectID="_1791107220" r:id="rId725"/>
+          <o:OLEObject Type="Embed" ProgID="Equation.DSMT4" ShapeID="_x0000_i1383" DrawAspect="Content" ObjectID="_1791367490" r:id="rId725"/>
         </w:object>
       </w:r>
       <w:proofErr w:type="gramStart"/>
@@ -20945,7 +20945,7 @@
           <v:shape id="_x0000_i1384" type="#_x0000_t75" style="width:45pt;height:18pt" o:ole="">
             <v:imagedata r:id="rId726" o:title=""/>
           </v:shape>
-          <o:OLEObject Type="Embed" ProgID="Equation.DSMT4" ShapeID="_x0000_i1384" DrawAspect="Content" ObjectID="_1791107221" r:id="rId727"/>
+          <o:OLEObject Type="Embed" ProgID="Equation.DSMT4" ShapeID="_x0000_i1384" DrawAspect="Content" ObjectID="_1791367491" r:id="rId727"/>
         </w:object>
       </w:r>
       <w:r>
@@ -20990,7 +20990,7 @@
           <v:shape id="_x0000_i1385" type="#_x0000_t75" style="width:36pt;height:18.75pt" o:ole="">
             <v:imagedata r:id="rId728" o:title=""/>
           </v:shape>
-          <o:OLEObject Type="Embed" ProgID="Equation.DSMT4" ShapeID="_x0000_i1385" DrawAspect="Content" ObjectID="_1791107222" r:id="rId729"/>
+          <o:OLEObject Type="Embed" ProgID="Equation.DSMT4" ShapeID="_x0000_i1385" DrawAspect="Content" ObjectID="_1791367492" r:id="rId729"/>
         </w:object>
       </w:r>
       <w:r>
@@ -21027,7 +21027,7 @@
           <v:shape id="_x0000_i1386" type="#_x0000_t75" style="width:9.75pt;height:11.25pt" o:ole="">
             <v:imagedata r:id="rId730" o:title=""/>
           </v:shape>
-          <o:OLEObject Type="Embed" ProgID="Equation.DSMT4" ShapeID="_x0000_i1386" DrawAspect="Content" ObjectID="_1791107223" r:id="rId731"/>
+          <o:OLEObject Type="Embed" ProgID="Equation.DSMT4" ShapeID="_x0000_i1386" DrawAspect="Content" ObjectID="_1791367493" r:id="rId731"/>
         </w:object>
       </w:r>
       <w:r>
@@ -21071,7 +21071,7 @@
           <v:shape id="_x0000_i1387" type="#_x0000_t75" style="width:11.25pt;height:18.75pt" o:ole="">
             <v:imagedata r:id="rId732" o:title=""/>
           </v:shape>
-          <o:OLEObject Type="Embed" ProgID="Equation.DSMT4" ShapeID="_x0000_i1387" DrawAspect="Content" ObjectID="_1791107224" r:id="rId733"/>
+          <o:OLEObject Type="Embed" ProgID="Equation.DSMT4" ShapeID="_x0000_i1387" DrawAspect="Content" ObjectID="_1791367494" r:id="rId733"/>
         </w:object>
       </w:r>
       <w:r>
@@ -21107,7 +21107,7 @@
           <v:shape id="_x0000_i1388" type="#_x0000_t75" style="width:9.75pt;height:15pt" o:ole="">
             <v:imagedata r:id="rId734" o:title=""/>
           </v:shape>
-          <o:OLEObject Type="Embed" ProgID="Equation.DSMT4" ShapeID="_x0000_i1388" DrawAspect="Content" ObjectID="_1791107225" r:id="rId735"/>
+          <o:OLEObject Type="Embed" ProgID="Equation.DSMT4" ShapeID="_x0000_i1388" DrawAspect="Content" ObjectID="_1791367495" r:id="rId735"/>
         </w:object>
       </w:r>
       <w:r>
@@ -21174,7 +21174,7 @@
           <v:shape id="_x0000_i1389" type="#_x0000_t75" style="width:15pt;height:18.75pt" o:ole="">
             <v:imagedata r:id="rId736" o:title=""/>
           </v:shape>
-          <o:OLEObject Type="Embed" ProgID="Equation.DSMT4" ShapeID="_x0000_i1389" DrawAspect="Content" ObjectID="_1791107226" r:id="rId737"/>
+          <o:OLEObject Type="Embed" ProgID="Equation.DSMT4" ShapeID="_x0000_i1389" DrawAspect="Content" ObjectID="_1791367496" r:id="rId737"/>
         </w:object>
       </w:r>
       <w:proofErr w:type="gramStart"/>
@@ -21195,7 +21195,7 @@
           <v:shape id="_x0000_i1390" type="#_x0000_t75" style="width:35.25pt;height:18.75pt" o:ole="">
             <v:imagedata r:id="rId738" o:title=""/>
           </v:shape>
-          <o:OLEObject Type="Embed" ProgID="Equation.DSMT4" ShapeID="_x0000_i1390" DrawAspect="Content" ObjectID="_1791107227" r:id="rId739"/>
+          <o:OLEObject Type="Embed" ProgID="Equation.DSMT4" ShapeID="_x0000_i1390" DrawAspect="Content" ObjectID="_1791367497" r:id="rId739"/>
         </w:object>
       </w:r>
       <w:r>
@@ -21224,7 +21224,7 @@
           <v:shape id="_x0000_i1391" type="#_x0000_t75" style="width:27.75pt;height:14.25pt" o:ole="">
             <v:imagedata r:id="rId740" o:title=""/>
           </v:shape>
-          <o:OLEObject Type="Embed" ProgID="Equation.DSMT4" ShapeID="_x0000_i1391" DrawAspect="Content" ObjectID="_1791107228" r:id="rId741"/>
+          <o:OLEObject Type="Embed" ProgID="Equation.DSMT4" ShapeID="_x0000_i1391" DrawAspect="Content" ObjectID="_1791367498" r:id="rId741"/>
         </w:object>
       </w:r>
       <w:r>
@@ -21244,7 +21244,7 @@
           <v:shape id="_x0000_i1392" type="#_x0000_t75" style="width:26.25pt;height:14.25pt" o:ole="">
             <v:imagedata r:id="rId742" o:title=""/>
           </v:shape>
-          <o:OLEObject Type="Embed" ProgID="Equation.DSMT4" ShapeID="_x0000_i1392" DrawAspect="Content" ObjectID="_1791107229" r:id="rId743"/>
+          <o:OLEObject Type="Embed" ProgID="Equation.DSMT4" ShapeID="_x0000_i1392" DrawAspect="Content" ObjectID="_1791367499" r:id="rId743"/>
         </w:object>
       </w:r>
       <w:r>
@@ -21264,7 +21264,7 @@
           <v:shape id="_x0000_i1393" type="#_x0000_t75" style="width:27.75pt;height:14.25pt" o:ole="">
             <v:imagedata r:id="rId744" o:title=""/>
           </v:shape>
-          <o:OLEObject Type="Embed" ProgID="Equation.DSMT4" ShapeID="_x0000_i1393" DrawAspect="Content" ObjectID="_1791107230" r:id="rId745"/>
+          <o:OLEObject Type="Embed" ProgID="Equation.DSMT4" ShapeID="_x0000_i1393" DrawAspect="Content" ObjectID="_1791367500" r:id="rId745"/>
         </w:object>
       </w:r>
       <w:r>
@@ -21510,7 +21510,7 @@
           <v:shape id="_x0000_i1394" type="#_x0000_t75" style="width:359.25pt;height:54pt" o:ole="">
             <v:imagedata r:id="rId746" o:title=""/>
           </v:shape>
-          <o:OLEObject Type="Embed" ProgID="Equation.DSMT4" ShapeID="_x0000_i1394" DrawAspect="Content" ObjectID="_1791107231" r:id="rId747"/>
+          <o:OLEObject Type="Embed" ProgID="Equation.DSMT4" ShapeID="_x0000_i1394" DrawAspect="Content" ObjectID="_1791367501" r:id="rId747"/>
         </w:object>
       </w:r>
       <w:r>
@@ -21638,7 +21638,7 @@
           <v:shape id="_x0000_i1395" type="#_x0000_t75" style="width:255pt;height:20.25pt" o:ole="">
             <v:imagedata r:id="rId748" o:title=""/>
           </v:shape>
-          <o:OLEObject Type="Embed" ProgID="Equation.DSMT4" ShapeID="_x0000_i1395" DrawAspect="Content" ObjectID="_1791107232" r:id="rId749"/>
+          <o:OLEObject Type="Embed" ProgID="Equation.DSMT4" ShapeID="_x0000_i1395" DrawAspect="Content" ObjectID="_1791367502" r:id="rId749"/>
         </w:object>
       </w:r>
     </w:p>
@@ -21663,7 +21663,7 @@
           <v:shape id="_x0000_i1396" type="#_x0000_t75" style="width:279pt;height:44.25pt" o:ole="">
             <v:imagedata r:id="rId750" o:title=""/>
           </v:shape>
-          <o:OLEObject Type="Embed" ProgID="Equation.DSMT4" ShapeID="_x0000_i1396" DrawAspect="Content" ObjectID="_1791107233" r:id="rId751"/>
+          <o:OLEObject Type="Embed" ProgID="Equation.DSMT4" ShapeID="_x0000_i1396" DrawAspect="Content" ObjectID="_1791367503" r:id="rId751"/>
         </w:object>
       </w:r>
       <w:r>
@@ -21788,7 +21788,7 @@
           <v:shape id="_x0000_i1397" type="#_x0000_t75" style="width:153.75pt;height:38.25pt" o:ole="">
             <v:imagedata r:id="rId752" o:title=""/>
           </v:shape>
-          <o:OLEObject Type="Embed" ProgID="Equation.DSMT4" ShapeID="_x0000_i1397" DrawAspect="Content" ObjectID="_1791107234" r:id="rId753"/>
+          <o:OLEObject Type="Embed" ProgID="Equation.DSMT4" ShapeID="_x0000_i1397" DrawAspect="Content" ObjectID="_1791367504" r:id="rId753"/>
         </w:object>
       </w:r>
       <w:r>
@@ -21916,7 +21916,7 @@
           <v:shape id="_x0000_i1398" type="#_x0000_t75" style="width:210pt;height:20.25pt" o:ole="">
             <v:imagedata r:id="rId754" o:title=""/>
           </v:shape>
-          <o:OLEObject Type="Embed" ProgID="Equation.DSMT4" ShapeID="_x0000_i1398" DrawAspect="Content" ObjectID="_1791107235" r:id="rId755"/>
+          <o:OLEObject Type="Embed" ProgID="Equation.DSMT4" ShapeID="_x0000_i1398" DrawAspect="Content" ObjectID="_1791367505" r:id="rId755"/>
         </w:object>
       </w:r>
     </w:p>
@@ -21941,7 +21941,7 @@
           <v:shape id="_x0000_i1399" type="#_x0000_t75" style="width:288.75pt;height:69.75pt" o:ole="">
             <v:imagedata r:id="rId756" o:title=""/>
           </v:shape>
-          <o:OLEObject Type="Embed" ProgID="Equation.DSMT4" ShapeID="_x0000_i1399" DrawAspect="Content" ObjectID="_1791107236" r:id="rId757"/>
+          <o:OLEObject Type="Embed" ProgID="Equation.DSMT4" ShapeID="_x0000_i1399" DrawAspect="Content" ObjectID="_1791367506" r:id="rId757"/>
         </w:object>
       </w:r>
       <w:r>
@@ -22066,7 +22066,7 @@
           <v:shape id="_x0000_i1400" type="#_x0000_t75" style="width:174pt;height:42pt" o:ole="">
             <v:imagedata r:id="rId758" o:title=""/>
           </v:shape>
-          <o:OLEObject Type="Embed" ProgID="Equation.DSMT4" ShapeID="_x0000_i1400" DrawAspect="Content" ObjectID="_1791107237" r:id="rId759"/>
+          <o:OLEObject Type="Embed" ProgID="Equation.DSMT4" ShapeID="_x0000_i1400" DrawAspect="Content" ObjectID="_1791367507" r:id="rId759"/>
         </w:object>
       </w:r>
       <w:r>
@@ -22195,7 +22195,7 @@
           <v:shape id="_x0000_i1401" type="#_x0000_t75" style="width:218.25pt;height:27pt" o:ole="">
             <v:imagedata r:id="rId760" o:title=""/>
           </v:shape>
-          <o:OLEObject Type="Embed" ProgID="Equation.DSMT4" ShapeID="_x0000_i1401" DrawAspect="Content" ObjectID="_1791107238" r:id="rId761"/>
+          <o:OLEObject Type="Embed" ProgID="Equation.DSMT4" ShapeID="_x0000_i1401" DrawAspect="Content" ObjectID="_1791367508" r:id="rId761"/>
         </w:object>
       </w:r>
     </w:p>
@@ -22220,7 +22220,7 @@
           <v:shape id="_x0000_i1402" type="#_x0000_t75" style="width:285pt;height:38.25pt" o:ole="">
             <v:imagedata r:id="rId762" o:title=""/>
           </v:shape>
-          <o:OLEObject Type="Embed" ProgID="Equation.DSMT4" ShapeID="_x0000_i1402" DrawAspect="Content" ObjectID="_1791107239" r:id="rId763"/>
+          <o:OLEObject Type="Embed" ProgID="Equation.DSMT4" ShapeID="_x0000_i1402" DrawAspect="Content" ObjectID="_1791367509" r:id="rId763"/>
         </w:object>
       </w:r>
       <w:r>
@@ -22345,7 +22345,7 @@
           <v:shape id="_x0000_i1403" type="#_x0000_t75" style="width:241.5pt;height:50.25pt" o:ole="">
             <v:imagedata r:id="rId764" o:title=""/>
           </v:shape>
-          <o:OLEObject Type="Embed" ProgID="Equation.DSMT4" ShapeID="_x0000_i1403" DrawAspect="Content" ObjectID="_1791107240" r:id="rId765"/>
+          <o:OLEObject Type="Embed" ProgID="Equation.DSMT4" ShapeID="_x0000_i1403" DrawAspect="Content" ObjectID="_1791367510" r:id="rId765"/>
         </w:object>
       </w:r>
       <w:r>
@@ -22473,7 +22473,7 @@
           <v:shape id="_x0000_i1404" type="#_x0000_t75" style="width:281.25pt;height:23.25pt" o:ole="">
             <v:imagedata r:id="rId766" o:title=""/>
           </v:shape>
-          <o:OLEObject Type="Embed" ProgID="Equation.DSMT4" ShapeID="_x0000_i1404" DrawAspect="Content" ObjectID="_1791107241" r:id="rId767"/>
+          <o:OLEObject Type="Embed" ProgID="Equation.DSMT4" ShapeID="_x0000_i1404" DrawAspect="Content" ObjectID="_1791367511" r:id="rId767"/>
         </w:object>
       </w:r>
     </w:p>
@@ -22523,7 +22523,7 @@
           <v:shape id="_x0000_i1405" type="#_x0000_t75" style="width:8.25pt;height:15pt" o:ole="">
             <v:imagedata r:id="rId768" o:title=""/>
           </v:shape>
-          <o:OLEObject Type="Embed" ProgID="Equation.DSMT4" ShapeID="_x0000_i1405" DrawAspect="Content" ObjectID="_1791107242" r:id="rId769"/>
+          <o:OLEObject Type="Embed" ProgID="Equation.DSMT4" ShapeID="_x0000_i1405" DrawAspect="Content" ObjectID="_1791367512" r:id="rId769"/>
         </w:object>
       </w:r>
       <w:r>
@@ -22623,7 +22623,7 @@
           <v:shape id="_x0000_i1406" type="#_x0000_t75" style="width:21pt;height:18.75pt" o:ole="">
             <v:imagedata r:id="rId770" o:title=""/>
           </v:shape>
-          <o:OLEObject Type="Embed" ProgID="Equation.DSMT4" ShapeID="_x0000_i1406" DrawAspect="Content" ObjectID="_1791107243" r:id="rId771"/>
+          <o:OLEObject Type="Embed" ProgID="Equation.DSMT4" ShapeID="_x0000_i1406" DrawAspect="Content" ObjectID="_1791367513" r:id="rId771"/>
         </w:object>
       </w:r>
       <w:r>
@@ -22643,7 +22643,7 @@
           <v:shape id="_x0000_i1407" type="#_x0000_t75" style="width:20.25pt;height:18.75pt" o:ole="">
             <v:imagedata r:id="rId772" o:title=""/>
           </v:shape>
-          <o:OLEObject Type="Embed" ProgID="Equation.DSMT4" ShapeID="_x0000_i1407" DrawAspect="Content" ObjectID="_1791107244" r:id="rId773"/>
+          <o:OLEObject Type="Embed" ProgID="Equation.DSMT4" ShapeID="_x0000_i1407" DrawAspect="Content" ObjectID="_1791367514" r:id="rId773"/>
         </w:object>
       </w:r>
       <w:r>
@@ -22844,7 +22844,7 @@
           <v:shape id="_x0000_i1408" type="#_x0000_t75" style="width:21pt;height:18.75pt" o:ole="">
             <v:imagedata r:id="rId774" o:title=""/>
           </v:shape>
-          <o:OLEObject Type="Embed" ProgID="Equation.DSMT4" ShapeID="_x0000_i1408" DrawAspect="Content" ObjectID="_1791107245" r:id="rId775"/>
+          <o:OLEObject Type="Embed" ProgID="Equation.DSMT4" ShapeID="_x0000_i1408" DrawAspect="Content" ObjectID="_1791367515" r:id="rId775"/>
         </w:object>
       </w:r>
       <w:r>
@@ -22864,7 +22864,7 @@
           <v:shape id="_x0000_i1409" type="#_x0000_t75" style="width:20.25pt;height:18.75pt" o:ole="">
             <v:imagedata r:id="rId776" o:title=""/>
           </v:shape>
-          <o:OLEObject Type="Embed" ProgID="Equation.DSMT4" ShapeID="_x0000_i1409" DrawAspect="Content" ObjectID="_1791107246" r:id="rId777"/>
+          <o:OLEObject Type="Embed" ProgID="Equation.DSMT4" ShapeID="_x0000_i1409" DrawAspect="Content" ObjectID="_1791367516" r:id="rId777"/>
         </w:object>
       </w:r>
       <w:r>
@@ -22916,7 +22916,7 @@
           <v:shape id="_x0000_i1410" type="#_x0000_t75" style="width:12pt;height:11.25pt" o:ole="">
             <v:imagedata r:id="rId778" o:title=""/>
           </v:shape>
-          <o:OLEObject Type="Embed" ProgID="Equation.DSMT4" ShapeID="_x0000_i1410" DrawAspect="Content" ObjectID="_1791107247" r:id="rId779"/>
+          <o:OLEObject Type="Embed" ProgID="Equation.DSMT4" ShapeID="_x0000_i1410" DrawAspect="Content" ObjectID="_1791367517" r:id="rId779"/>
         </w:object>
       </w:r>
       <w:r>
@@ -22936,7 +22936,7 @@
           <v:shape id="_x0000_i1411" type="#_x0000_t75" style="width:12pt;height:15.75pt" o:ole="">
             <v:imagedata r:id="rId780" o:title=""/>
           </v:shape>
-          <o:OLEObject Type="Embed" ProgID="Equation.DSMT4" ShapeID="_x0000_i1411" DrawAspect="Content" ObjectID="_1791107248" r:id="rId781"/>
+          <o:OLEObject Type="Embed" ProgID="Equation.DSMT4" ShapeID="_x0000_i1411" DrawAspect="Content" ObjectID="_1791367518" r:id="rId781"/>
         </w:object>
       </w:r>
       <w:r>
@@ -23010,7 +23010,7 @@
           <v:shape id="_x0000_i1412" type="#_x0000_t75" style="width:30pt;height:14.25pt" o:ole="">
             <v:imagedata r:id="rId782" o:title=""/>
           </v:shape>
-          <o:OLEObject Type="Embed" ProgID="Equation.DSMT4" ShapeID="_x0000_i1412" DrawAspect="Content" ObjectID="_1791107249" r:id="rId783"/>
+          <o:OLEObject Type="Embed" ProgID="Equation.DSMT4" ShapeID="_x0000_i1412" DrawAspect="Content" ObjectID="_1791367519" r:id="rId783"/>
         </w:object>
       </w:r>
       <w:r>
@@ -23049,7 +23049,7 @@
           <v:shape id="_x0000_i1413" type="#_x0000_t75" style="width:187.5pt;height:81pt" o:ole="">
             <v:imagedata r:id="rId784" o:title=""/>
           </v:shape>
-          <o:OLEObject Type="Embed" ProgID="Equation.DSMT4" ShapeID="_x0000_i1413" DrawAspect="Content" ObjectID="_1791107250" r:id="rId785"/>
+          <o:OLEObject Type="Embed" ProgID="Equation.DSMT4" ShapeID="_x0000_i1413" DrawAspect="Content" ObjectID="_1791367520" r:id="rId785"/>
         </w:object>
       </w:r>
     </w:p>
@@ -23100,7 +23100,7 @@
           <v:shape id="_x0000_i1414" type="#_x0000_t75" style="width:30pt;height:14.25pt" o:ole="">
             <v:imagedata r:id="rId786" o:title=""/>
           </v:shape>
-          <o:OLEObject Type="Embed" ProgID="Equation.DSMT4" ShapeID="_x0000_i1414" DrawAspect="Content" ObjectID="_1791107251" r:id="rId787"/>
+          <o:OLEObject Type="Embed" ProgID="Equation.DSMT4" ShapeID="_x0000_i1414" DrawAspect="Content" ObjectID="_1791367521" r:id="rId787"/>
         </w:object>
       </w:r>
       <w:r>
@@ -23139,7 +23139,7 @@
           <v:shape id="_x0000_i1415" type="#_x0000_t75" style="width:268.5pt;height:90pt" o:ole="">
             <v:imagedata r:id="rId788" o:title=""/>
           </v:shape>
-          <o:OLEObject Type="Embed" ProgID="Equation.DSMT4" ShapeID="_x0000_i1415" DrawAspect="Content" ObjectID="_1791107252" r:id="rId789"/>
+          <o:OLEObject Type="Embed" ProgID="Equation.DSMT4" ShapeID="_x0000_i1415" DrawAspect="Content" ObjectID="_1791367522" r:id="rId789"/>
         </w:object>
       </w:r>
     </w:p>
@@ -23198,7 +23198,7 @@
           <v:shape id="_x0000_i1416" type="#_x0000_t75" style="width:30pt;height:14.25pt" o:ole="">
             <v:imagedata r:id="rId790" o:title=""/>
           </v:shape>
-          <o:OLEObject Type="Embed" ProgID="Equation.DSMT4" ShapeID="_x0000_i1416" DrawAspect="Content" ObjectID="_1791107253" r:id="rId791"/>
+          <o:OLEObject Type="Embed" ProgID="Equation.DSMT4" ShapeID="_x0000_i1416" DrawAspect="Content" ObjectID="_1791367523" r:id="rId791"/>
         </w:object>
       </w:r>
       <w:r>
@@ -23218,7 +23218,7 @@
           <v:shape id="_x0000_i1417" type="#_x0000_t75" style="width:30pt;height:15.75pt" o:ole="">
             <v:imagedata r:id="rId792" o:title=""/>
           </v:shape>
-          <o:OLEObject Type="Embed" ProgID="Equation.DSMT4" ShapeID="_x0000_i1417" DrawAspect="Content" ObjectID="_1791107254" r:id="rId793"/>
+          <o:OLEObject Type="Embed" ProgID="Equation.DSMT4" ShapeID="_x0000_i1417" DrawAspect="Content" ObjectID="_1791367524" r:id="rId793"/>
         </w:object>
       </w:r>
       <w:r>
@@ -23257,7 +23257,7 @@
           <v:shape id="_x0000_i1418" type="#_x0000_t75" style="width:218.25pt;height:81pt" o:ole="">
             <v:imagedata r:id="rId794" o:title=""/>
           </v:shape>
-          <o:OLEObject Type="Embed" ProgID="Equation.DSMT4" ShapeID="_x0000_i1418" DrawAspect="Content" ObjectID="_1791107255" r:id="rId795"/>
+          <o:OLEObject Type="Embed" ProgID="Equation.DSMT4" ShapeID="_x0000_i1418" DrawAspect="Content" ObjectID="_1791367525" r:id="rId795"/>
         </w:object>
       </w:r>
     </w:p>
@@ -23287,7 +23287,7 @@
           <v:shape id="_x0000_i1419" type="#_x0000_t75" style="width:105pt;height:30.75pt" o:ole="">
             <v:imagedata r:id="rId796" o:title=""/>
           </v:shape>
-          <o:OLEObject Type="Embed" ProgID="Equation.DSMT4" ShapeID="_x0000_i1419" DrawAspect="Content" ObjectID="_1791107256" r:id="rId797"/>
+          <o:OLEObject Type="Embed" ProgID="Equation.DSMT4" ShapeID="_x0000_i1419" DrawAspect="Content" ObjectID="_1791367526" r:id="rId797"/>
         </w:object>
       </w:r>
     </w:p>
@@ -23338,7 +23338,7 @@
           <v:shape id="_x0000_i1420" type="#_x0000_t75" style="width:30pt;height:14.25pt" o:ole="">
             <v:imagedata r:id="rId798" o:title=""/>
           </v:shape>
-          <o:OLEObject Type="Embed" ProgID="Equation.DSMT4" ShapeID="_x0000_i1420" DrawAspect="Content" ObjectID="_1791107257" r:id="rId799"/>
+          <o:OLEObject Type="Embed" ProgID="Equation.DSMT4" ShapeID="_x0000_i1420" DrawAspect="Content" ObjectID="_1791367527" r:id="rId799"/>
         </w:object>
       </w:r>
       <w:r>
@@ -23373,10 +23373,10 @@
           <w:position w:val="-84"/>
         </w:rPr>
         <w:object w:dxaOrig="7560" w:dyaOrig="1800">
-          <v:shape id="_x0000_i1469" type="#_x0000_t75" style="width:377.25pt;height:90pt" o:ole="">
+          <v:shape id="_x0000_i1421" type="#_x0000_t75" style="width:377.25pt;height:90pt" o:ole="">
             <v:imagedata r:id="rId800" o:title=""/>
           </v:shape>
-          <o:OLEObject Type="Embed" ProgID="Equation.DSMT4" ShapeID="_x0000_i1469" DrawAspect="Content" ObjectID="_1791107258" r:id="rId801"/>
+          <o:OLEObject Type="Embed" ProgID="Equation.DSMT4" ShapeID="_x0000_i1421" DrawAspect="Content" ObjectID="_1791367528" r:id="rId801"/>
         </w:object>
       </w:r>
     </w:p>
@@ -23401,10 +23401,10 @@
           <w:position w:val="-12"/>
         </w:rPr>
         <w:object w:dxaOrig="1640" w:dyaOrig="380">
-          <v:shape id="_x0000_i1421" type="#_x0000_t75" style="width:81.75pt;height:18.75pt" o:ole="">
+          <v:shape id="_x0000_i1422" type="#_x0000_t75" style="width:81.75pt;height:18.75pt" o:ole="">
             <v:imagedata r:id="rId802" o:title=""/>
           </v:shape>
-          <o:OLEObject Type="Embed" ProgID="Equation.DSMT4" ShapeID="_x0000_i1421" DrawAspect="Content" ObjectID="_1791107259" r:id="rId803"/>
+          <o:OLEObject Type="Embed" ProgID="Equation.DSMT4" ShapeID="_x0000_i1422" DrawAspect="Content" ObjectID="_1791367529" r:id="rId803"/>
         </w:object>
       </w:r>
     </w:p>
@@ -23460,10 +23460,10 @@
           <w:position w:val="-6"/>
         </w:rPr>
         <w:object w:dxaOrig="600" w:dyaOrig="279">
-          <v:shape id="_x0000_i1422" type="#_x0000_t75" style="width:30pt;height:14.25pt" o:ole="">
+          <v:shape id="_x0000_i1423" type="#_x0000_t75" style="width:30pt;height:14.25pt" o:ole="">
             <v:imagedata r:id="rId804" o:title=""/>
           </v:shape>
-          <o:OLEObject Type="Embed" ProgID="Equation.DSMT4" ShapeID="_x0000_i1422" DrawAspect="Content" ObjectID="_1791107260" r:id="rId805"/>
+          <o:OLEObject Type="Embed" ProgID="Equation.DSMT4" ShapeID="_x0000_i1423" DrawAspect="Content" ObjectID="_1791367530" r:id="rId805"/>
         </w:object>
       </w:r>
       <w:r>
@@ -23480,10 +23480,10 @@
           <w:position w:val="-10"/>
         </w:rPr>
         <w:object w:dxaOrig="600" w:dyaOrig="320">
-          <v:shape id="_x0000_i1423" type="#_x0000_t75" style="width:30pt;height:15.75pt" o:ole="">
+          <v:shape id="_x0000_i1424" type="#_x0000_t75" style="width:30pt;height:15.75pt" o:ole="">
             <v:imagedata r:id="rId806" o:title=""/>
           </v:shape>
-          <o:OLEObject Type="Embed" ProgID="Equation.DSMT4" ShapeID="_x0000_i1423" DrawAspect="Content" ObjectID="_1791107261" r:id="rId807"/>
+          <o:OLEObject Type="Embed" ProgID="Equation.DSMT4" ShapeID="_x0000_i1424" DrawAspect="Content" ObjectID="_1791367531" r:id="rId807"/>
         </w:object>
       </w:r>
       <w:r>
@@ -23517,10 +23517,10 @@
           <w:position w:val="-76"/>
         </w:rPr>
         <w:object w:dxaOrig="4500" w:dyaOrig="1640">
-          <v:shape id="_x0000_i1424" type="#_x0000_t75" style="width:225pt;height:81pt" o:ole="">
+          <v:shape id="_x0000_i1425" type="#_x0000_t75" style="width:225pt;height:81pt" o:ole="">
             <v:imagedata r:id="rId808" o:title=""/>
           </v:shape>
-          <o:OLEObject Type="Embed" ProgID="Equation.DSMT4" ShapeID="_x0000_i1424" DrawAspect="Content" ObjectID="_1791107262" r:id="rId809"/>
+          <o:OLEObject Type="Embed" ProgID="Equation.DSMT4" ShapeID="_x0000_i1425" DrawAspect="Content" ObjectID="_1791367532" r:id="rId809"/>
         </w:object>
       </w:r>
     </w:p>
@@ -23545,10 +23545,10 @@
           <w:position w:val="-24"/>
         </w:rPr>
         <w:object w:dxaOrig="1960" w:dyaOrig="620">
-          <v:shape id="_x0000_i1425" type="#_x0000_t75" style="width:98.25pt;height:30.75pt" o:ole="">
+          <v:shape id="_x0000_i1426" type="#_x0000_t75" style="width:98.25pt;height:30.75pt" o:ole="">
             <v:imagedata r:id="rId810" o:title=""/>
           </v:shape>
-          <o:OLEObject Type="Embed" ProgID="Equation.DSMT4" ShapeID="_x0000_i1425" DrawAspect="Content" ObjectID="_1791107263" r:id="rId811"/>
+          <o:OLEObject Type="Embed" ProgID="Equation.DSMT4" ShapeID="_x0000_i1426" DrawAspect="Content" ObjectID="_1791367533" r:id="rId811"/>
         </w:object>
       </w:r>
     </w:p>
@@ -23579,10 +23579,10 @@
           <w:position w:val="-14"/>
         </w:rPr>
         <w:object w:dxaOrig="360" w:dyaOrig="380">
-          <v:shape id="_x0000_i1426" type="#_x0000_t75" style="width:18pt;height:18.75pt" o:ole="">
+          <v:shape id="_x0000_i1427" type="#_x0000_t75" style="width:18pt;height:18.75pt" o:ole="">
             <v:imagedata r:id="rId812" o:title=""/>
           </v:shape>
-          <o:OLEObject Type="Embed" ProgID="Equation.DSMT4" ShapeID="_x0000_i1426" DrawAspect="Content" ObjectID="_1791107264" r:id="rId813"/>
+          <o:OLEObject Type="Embed" ProgID="Equation.DSMT4" ShapeID="_x0000_i1427" DrawAspect="Content" ObjectID="_1791367534" r:id="rId813"/>
         </w:object>
       </w:r>
       <w:r>
@@ -24010,10 +24010,10 @@
           <w:position w:val="-10"/>
         </w:rPr>
         <w:object w:dxaOrig="2500" w:dyaOrig="320">
-          <v:shape id="_x0000_i1427" type="#_x0000_t75" style="width:125.25pt;height:15.75pt" o:ole="">
+          <v:shape id="_x0000_i1428" type="#_x0000_t75" style="width:125.25pt;height:15.75pt" o:ole="">
             <v:imagedata r:id="rId814" o:title=""/>
           </v:shape>
-          <o:OLEObject Type="Embed" ProgID="Equation.DSMT4" ShapeID="_x0000_i1427" DrawAspect="Content" ObjectID="_1791107265" r:id="rId815"/>
+          <o:OLEObject Type="Embed" ProgID="Equation.DSMT4" ShapeID="_x0000_i1428" DrawAspect="Content" ObjectID="_1791367535" r:id="rId815"/>
         </w:object>
       </w:r>
     </w:p>
@@ -24045,10 +24045,10 @@
           <w:position w:val="-6"/>
         </w:rPr>
         <w:object w:dxaOrig="580" w:dyaOrig="279">
-          <v:shape id="_x0000_i1428" type="#_x0000_t75" style="width:29.25pt;height:14.25pt" o:ole="">
+          <v:shape id="_x0000_i1429" type="#_x0000_t75" style="width:29.25pt;height:14.25pt" o:ole="">
             <v:imagedata r:id="rId816" o:title=""/>
           </v:shape>
-          <o:OLEObject Type="Embed" ProgID="Equation.DSMT4" ShapeID="_x0000_i1428" DrawAspect="Content" ObjectID="_1791107266" r:id="rId817"/>
+          <o:OLEObject Type="Embed" ProgID="Equation.DSMT4" ShapeID="_x0000_i1429" DrawAspect="Content" ObjectID="_1791367536" r:id="rId817"/>
         </w:object>
       </w:r>
       <w:r>
@@ -24090,10 +24090,10 @@
           <w:position w:val="-10"/>
         </w:rPr>
         <w:object w:dxaOrig="200" w:dyaOrig="320">
-          <v:shape id="_x0000_i1429" type="#_x0000_t75" style="width:9.75pt;height:15.75pt" o:ole="">
+          <v:shape id="_x0000_i1430" type="#_x0000_t75" style="width:9.75pt;height:15.75pt" o:ole="">
             <v:imagedata r:id="rId818" o:title=""/>
           </v:shape>
-          <o:OLEObject Type="Embed" ProgID="Equation.DSMT4" ShapeID="_x0000_i1429" DrawAspect="Content" ObjectID="_1791107267" r:id="rId819"/>
+          <o:OLEObject Type="Embed" ProgID="Equation.DSMT4" ShapeID="_x0000_i1430" DrawAspect="Content" ObjectID="_1791367537" r:id="rId819"/>
         </w:object>
       </w:r>
       <w:r>
@@ -24110,10 +24110,10 @@
           <w:position w:val="-6"/>
         </w:rPr>
         <w:object w:dxaOrig="600" w:dyaOrig="279">
-          <v:shape id="_x0000_i1430" type="#_x0000_t75" style="width:30pt;height:14.25pt" o:ole="">
+          <v:shape id="_x0000_i1431" type="#_x0000_t75" style="width:30pt;height:14.25pt" o:ole="">
             <v:imagedata r:id="rId820" o:title=""/>
           </v:shape>
-          <o:OLEObject Type="Embed" ProgID="Equation.DSMT4" ShapeID="_x0000_i1430" DrawAspect="Content" ObjectID="_1791107268" r:id="rId821"/>
+          <o:OLEObject Type="Embed" ProgID="Equation.DSMT4" ShapeID="_x0000_i1431" DrawAspect="Content" ObjectID="_1791367538" r:id="rId821"/>
         </w:object>
       </w:r>
       <w:r>
@@ -24154,10 +24154,10 @@
           <w:position w:val="-6"/>
         </w:rPr>
         <w:object w:dxaOrig="800" w:dyaOrig="279">
-          <v:shape id="_x0000_i1431" type="#_x0000_t75" style="width:39.75pt;height:14.25pt" o:ole="">
+          <v:shape id="_x0000_i1432" type="#_x0000_t75" style="width:39.75pt;height:14.25pt" o:ole="">
             <v:imagedata r:id="rId822" o:title=""/>
           </v:shape>
-          <o:OLEObject Type="Embed" ProgID="Equation.DSMT4" ShapeID="_x0000_i1431" DrawAspect="Content" ObjectID="_1791107269" r:id="rId823"/>
+          <o:OLEObject Type="Embed" ProgID="Equation.DSMT4" ShapeID="_x0000_i1432" DrawAspect="Content" ObjectID="_1791367539" r:id="rId823"/>
         </w:object>
       </w:r>
       <w:r>
@@ -24174,10 +24174,10 @@
           <w:position w:val="-6"/>
         </w:rPr>
         <w:object w:dxaOrig="600" w:dyaOrig="279">
-          <v:shape id="_x0000_i1432" type="#_x0000_t75" style="width:30pt;height:14.25pt" o:ole="">
+          <v:shape id="_x0000_i1433" type="#_x0000_t75" style="width:30pt;height:14.25pt" o:ole="">
             <v:imagedata r:id="rId824" o:title=""/>
           </v:shape>
-          <o:OLEObject Type="Embed" ProgID="Equation.DSMT4" ShapeID="_x0000_i1432" DrawAspect="Content" ObjectID="_1791107270" r:id="rId825"/>
+          <o:OLEObject Type="Embed" ProgID="Equation.DSMT4" ShapeID="_x0000_i1433" DrawAspect="Content" ObjectID="_1791367540" r:id="rId825"/>
         </w:object>
       </w:r>
       <w:r>
@@ -24194,10 +24194,10 @@
           <w:position w:val="-6"/>
         </w:rPr>
         <w:object w:dxaOrig="780" w:dyaOrig="279">
-          <v:shape id="_x0000_i1433" type="#_x0000_t75" style="width:39pt;height:14.25pt" o:ole="">
+          <v:shape id="_x0000_i1434" type="#_x0000_t75" style="width:39pt;height:14.25pt" o:ole="">
             <v:imagedata r:id="rId826" o:title=""/>
           </v:shape>
-          <o:OLEObject Type="Embed" ProgID="Equation.DSMT4" ShapeID="_x0000_i1433" DrawAspect="Content" ObjectID="_1791107271" r:id="rId827"/>
+          <o:OLEObject Type="Embed" ProgID="Equation.DSMT4" ShapeID="_x0000_i1434" DrawAspect="Content" ObjectID="_1791367541" r:id="rId827"/>
         </w:object>
       </w:r>
       <w:r>
@@ -24240,26 +24240,6 @@
           <w:lang w:val="en-US"/>
         </w:rPr>
         <w:t xml:space="preserve">is </w:t>
-      </w:r>
-      <w:r>
-        <w:rPr>
-          <w:rFonts w:ascii="Times New Roman" w:hAnsi="Times New Roman" w:cs="Times New Roman"/>
-          <w:position w:val="-6"/>
-        </w:rPr>
-        <w:object w:dxaOrig="1800" w:dyaOrig="279">
-          <v:shape id="_x0000_i1434" type="#_x0000_t75" style="width:90pt;height:14.25pt" o:ole="">
-            <v:imagedata r:id="rId828" o:title=""/>
-          </v:shape>
-          <o:OLEObject Type="Embed" ProgID="Equation.DSMT4" ShapeID="_x0000_i1434" DrawAspect="Content" ObjectID="_1791107272" r:id="rId829"/>
-        </w:object>
-      </w:r>
-      <w:r>
-        <w:rPr>
-          <w:rFonts w:ascii="Times New Roman" w:hAnsi="Times New Roman" w:cs="Times New Roman"/>
-          <w:noProof/>
-          <w:lang w:val="en-US"/>
-        </w:rPr>
-        <w:t xml:space="preserve"> or </w:t>
       </w:r>
       <w:r>
         <w:rPr>
@@ -24268,9 +24248,29 @@
         </w:rPr>
         <w:object w:dxaOrig="1800" w:dyaOrig="279">
           <v:shape id="_x0000_i1435" type="#_x0000_t75" style="width:90pt;height:14.25pt" o:ole="">
+            <v:imagedata r:id="rId828" o:title=""/>
+          </v:shape>
+          <o:OLEObject Type="Embed" ProgID="Equation.DSMT4" ShapeID="_x0000_i1435" DrawAspect="Content" ObjectID="_1791367542" r:id="rId829"/>
+        </w:object>
+      </w:r>
+      <w:r>
+        <w:rPr>
+          <w:rFonts w:ascii="Times New Roman" w:hAnsi="Times New Roman" w:cs="Times New Roman"/>
+          <w:noProof/>
+          <w:lang w:val="en-US"/>
+        </w:rPr>
+        <w:t xml:space="preserve"> or </w:t>
+      </w:r>
+      <w:r>
+        <w:rPr>
+          <w:rFonts w:ascii="Times New Roman" w:hAnsi="Times New Roman" w:cs="Times New Roman"/>
+          <w:position w:val="-6"/>
+        </w:rPr>
+        <w:object w:dxaOrig="1800" w:dyaOrig="279">
+          <v:shape id="_x0000_i1436" type="#_x0000_t75" style="width:90pt;height:14.25pt" o:ole="">
             <v:imagedata r:id="rId830" o:title=""/>
           </v:shape>
-          <o:OLEObject Type="Embed" ProgID="Equation.DSMT4" ShapeID="_x0000_i1435" DrawAspect="Content" ObjectID="_1791107273" r:id="rId831"/>
+          <o:OLEObject Type="Embed" ProgID="Equation.DSMT4" ShapeID="_x0000_i1436" DrawAspect="Content" ObjectID="_1791367543" r:id="rId831"/>
         </w:object>
       </w:r>
       <w:r>
@@ -24303,10 +24303,10 @@
           <w:position w:val="-6"/>
         </w:rPr>
         <w:object w:dxaOrig="1020" w:dyaOrig="320">
-          <v:shape id="_x0000_i1436" type="#_x0000_t75" style="width:51pt;height:15.75pt" o:ole="">
+          <v:shape id="_x0000_i1437" type="#_x0000_t75" style="width:51pt;height:15.75pt" o:ole="">
             <v:imagedata r:id="rId832" o:title=""/>
           </v:shape>
-          <o:OLEObject Type="Embed" ProgID="Equation.DSMT4" ShapeID="_x0000_i1436" DrawAspect="Content" ObjectID="_1791107274" r:id="rId833"/>
+          <o:OLEObject Type="Embed" ProgID="Equation.DSMT4" ShapeID="_x0000_i1437" DrawAspect="Content" ObjectID="_1791367544" r:id="rId833"/>
         </w:object>
       </w:r>
       <w:r>
@@ -24370,10 +24370,10 @@
           <w:position w:val="-6"/>
         </w:rPr>
         <w:object w:dxaOrig="800" w:dyaOrig="240">
-          <v:shape id="_x0000_i1437" type="#_x0000_t75" style="width:39.75pt;height:12pt" o:ole="">
+          <v:shape id="_x0000_i1438" type="#_x0000_t75" style="width:39.75pt;height:12pt" o:ole="">
             <v:imagedata r:id="rId834" o:title=""/>
           </v:shape>
-          <o:OLEObject Type="Embed" ProgID="Equation.DSMT4" ShapeID="_x0000_i1437" DrawAspect="Content" ObjectID="_1791107275" r:id="rId835"/>
+          <o:OLEObject Type="Embed" ProgID="Equation.DSMT4" ShapeID="_x0000_i1438" DrawAspect="Content" ObjectID="_1791367545" r:id="rId835"/>
         </w:object>
       </w:r>
       <w:r>
@@ -24390,10 +24390,10 @@
           <w:position w:val="-16"/>
         </w:rPr>
         <w:object w:dxaOrig="2520" w:dyaOrig="440">
-          <v:shape id="_x0000_i1438" type="#_x0000_t75" style="width:126pt;height:22.5pt" o:ole="">
+          <v:shape id="_x0000_i1439" type="#_x0000_t75" style="width:126pt;height:22.5pt" o:ole="">
             <v:imagedata r:id="rId836" o:title=""/>
           </v:shape>
-          <o:OLEObject Type="Embed" ProgID="Equation.DSMT4" ShapeID="_x0000_i1438" DrawAspect="Content" ObjectID="_1791107276" r:id="rId837"/>
+          <o:OLEObject Type="Embed" ProgID="Equation.DSMT4" ShapeID="_x0000_i1439" DrawAspect="Content" ObjectID="_1791367546" r:id="rId837"/>
         </w:object>
       </w:r>
       <w:r>
@@ -24427,10 +24427,10 @@
           <w:position w:val="-6"/>
         </w:rPr>
         <w:object w:dxaOrig="1180" w:dyaOrig="279">
-          <v:shape id="_x0000_i1439" type="#_x0000_t75" style="width:59.25pt;height:14.25pt" o:ole="">
+          <v:shape id="_x0000_i1440" type="#_x0000_t75" style="width:59.25pt;height:14.25pt" o:ole="">
             <v:imagedata r:id="rId838" o:title=""/>
           </v:shape>
-          <o:OLEObject Type="Embed" ProgID="Equation.DSMT4" ShapeID="_x0000_i1439" DrawAspect="Content" ObjectID="_1791107277" r:id="rId839"/>
+          <o:OLEObject Type="Embed" ProgID="Equation.DSMT4" ShapeID="_x0000_i1440" DrawAspect="Content" ObjectID="_1791367547" r:id="rId839"/>
         </w:object>
       </w:r>
       <w:r>
@@ -24455,10 +24455,10 @@
           <w:position w:val="-12"/>
         </w:rPr>
         <w:object w:dxaOrig="620" w:dyaOrig="380">
-          <v:shape id="_x0000_i1440" type="#_x0000_t75" style="width:30.75pt;height:18.75pt" o:ole="">
+          <v:shape id="_x0000_i1441" type="#_x0000_t75" style="width:30.75pt;height:18.75pt" o:ole="">
             <v:imagedata r:id="rId840" o:title=""/>
           </v:shape>
-          <o:OLEObject Type="Embed" ProgID="Equation.DSMT4" ShapeID="_x0000_i1440" DrawAspect="Content" ObjectID="_1791107278" r:id="rId841"/>
+          <o:OLEObject Type="Embed" ProgID="Equation.DSMT4" ShapeID="_x0000_i1441" DrawAspect="Content" ObjectID="_1791367548" r:id="rId841"/>
         </w:object>
       </w:r>
       <w:r>
@@ -24555,10 +24555,10 @@
           <w:position w:val="-24"/>
         </w:rPr>
         <w:object w:dxaOrig="2040" w:dyaOrig="660">
-          <v:shape id="_x0000_i1441" type="#_x0000_t75" style="width:102pt;height:33pt" o:ole="">
+          <v:shape id="_x0000_i1442" type="#_x0000_t75" style="width:102pt;height:33pt" o:ole="">
             <v:imagedata r:id="rId842" o:title=""/>
           </v:shape>
-          <o:OLEObject Type="Embed" ProgID="Equation.DSMT4" ShapeID="_x0000_i1441" DrawAspect="Content" ObjectID="_1791107279" r:id="rId843"/>
+          <o:OLEObject Type="Embed" ProgID="Equation.DSMT4" ShapeID="_x0000_i1442" DrawAspect="Content" ObjectID="_1791367549" r:id="rId843"/>
         </w:object>
       </w:r>
     </w:p>
@@ -24653,10 +24653,10 @@
           <w:position w:val="-6"/>
         </w:rPr>
         <w:object w:dxaOrig="380" w:dyaOrig="279">
-          <v:shape id="_x0000_i1442" type="#_x0000_t75" style="width:18.75pt;height:14.25pt" o:ole="">
+          <v:shape id="_x0000_i1443" type="#_x0000_t75" style="width:18.75pt;height:14.25pt" o:ole="">
             <v:imagedata r:id="rId844" o:title=""/>
           </v:shape>
-          <o:OLEObject Type="Embed" ProgID="Equation.DSMT4" ShapeID="_x0000_i1442" DrawAspect="Content" ObjectID="_1791107280" r:id="rId845"/>
+          <o:OLEObject Type="Embed" ProgID="Equation.DSMT4" ShapeID="_x0000_i1443" DrawAspect="Content" ObjectID="_1791367550" r:id="rId845"/>
         </w:object>
       </w:r>
       <w:r>
@@ -24751,10 +24751,10 @@
           <w:position w:val="-4"/>
         </w:rPr>
         <w:object w:dxaOrig="180" w:dyaOrig="200">
-          <v:shape id="_x0000_i1443" type="#_x0000_t75" style="width:9pt;height:9.75pt" o:ole="">
+          <v:shape id="_x0000_i1444" type="#_x0000_t75" style="width:9pt;height:9.75pt" o:ole="">
             <v:imagedata r:id="rId846" o:title=""/>
           </v:shape>
-          <o:OLEObject Type="Embed" ProgID="Equation.DSMT4" ShapeID="_x0000_i1443" DrawAspect="Content" ObjectID="_1791107281" r:id="rId847"/>
+          <o:OLEObject Type="Embed" ProgID="Equation.DSMT4" ShapeID="_x0000_i1444" DrawAspect="Content" ObjectID="_1791367551" r:id="rId847"/>
         </w:object>
       </w:r>
       <w:r>
@@ -24787,10 +24787,10 @@
           <w:position w:val="-10"/>
         </w:rPr>
         <w:object w:dxaOrig="520" w:dyaOrig="320">
-          <v:shape id="_x0000_i1444" type="#_x0000_t75" style="width:26.25pt;height:15.75pt" o:ole="">
+          <v:shape id="_x0000_i1445" type="#_x0000_t75" style="width:26.25pt;height:15.75pt" o:ole="">
             <v:imagedata r:id="rId848" o:title=""/>
           </v:shape>
-          <o:OLEObject Type="Embed" ProgID="Equation.DSMT4" ShapeID="_x0000_i1444" DrawAspect="Content" ObjectID="_1791107282" r:id="rId849"/>
+          <o:OLEObject Type="Embed" ProgID="Equation.DSMT4" ShapeID="_x0000_i1445" DrawAspect="Content" ObjectID="_1791367552" r:id="rId849"/>
         </w:object>
       </w:r>
       <w:r>
@@ -24823,10 +24823,10 @@
           <w:position w:val="-12"/>
         </w:rPr>
         <w:object w:dxaOrig="300" w:dyaOrig="380">
-          <v:shape id="_x0000_i1445" type="#_x0000_t75" style="width:15pt;height:18.75pt" o:ole="">
+          <v:shape id="_x0000_i1446" type="#_x0000_t75" style="width:15pt;height:18.75pt" o:ole="">
             <v:imagedata r:id="rId850" o:title=""/>
           </v:shape>
-          <o:OLEObject Type="Embed" ProgID="Equation.DSMT4" ShapeID="_x0000_i1445" DrawAspect="Content" ObjectID="_1791107283" r:id="rId851"/>
+          <o:OLEObject Type="Embed" ProgID="Equation.DSMT4" ShapeID="_x0000_i1446" DrawAspect="Content" ObjectID="_1791367553" r:id="rId851"/>
         </w:object>
       </w:r>
       <w:r>
@@ -24859,10 +24859,10 @@
           <w:position w:val="-6"/>
         </w:rPr>
         <w:object w:dxaOrig="540" w:dyaOrig="279">
-          <v:shape id="_x0000_i1446" type="#_x0000_t75" style="width:27pt;height:14.25pt" o:ole="">
+          <v:shape id="_x0000_i1447" type="#_x0000_t75" style="width:27pt;height:14.25pt" o:ole="">
             <v:imagedata r:id="rId852" o:title=""/>
           </v:shape>
-          <o:OLEObject Type="Embed" ProgID="Equation.DSMT4" ShapeID="_x0000_i1446" DrawAspect="Content" ObjectID="_1791107284" r:id="rId853"/>
+          <o:OLEObject Type="Embed" ProgID="Equation.DSMT4" ShapeID="_x0000_i1447" DrawAspect="Content" ObjectID="_1791367554" r:id="rId853"/>
         </w:object>
       </w:r>
       <w:r>
@@ -24990,10 +24990,10 @@
           <w:position w:val="-6"/>
         </w:rPr>
         <w:object w:dxaOrig="600" w:dyaOrig="279">
-          <v:shape id="_x0000_i1464" type="#_x0000_t75" style="width:30pt;height:14.25pt" o:ole="">
+          <v:shape id="_x0000_i1448" type="#_x0000_t75" style="width:30pt;height:14.25pt" o:ole="">
             <v:imagedata r:id="rId854" o:title=""/>
           </v:shape>
-          <o:OLEObject Type="Embed" ProgID="Equation.DSMT4" ShapeID="_x0000_i1464" DrawAspect="Content" ObjectID="_1791107285" r:id="rId855"/>
+          <o:OLEObject Type="Embed" ProgID="Equation.DSMT4" ShapeID="_x0000_i1448" DrawAspect="Content" ObjectID="_1791367555" r:id="rId855"/>
         </w:object>
       </w:r>
       <w:r>
@@ -25012,10 +25012,10 @@
           <w:lang w:val="en-US"/>
         </w:rPr>
         <w:object w:dxaOrig="139" w:dyaOrig="260">
-          <v:shape id="_x0000_i1465" type="#_x0000_t75" style="width:6.75pt;height:12.75pt" o:ole="">
+          <v:shape id="_x0000_i1449" type="#_x0000_t75" style="width:6.75pt;height:12.75pt" o:ole="">
             <v:imagedata r:id="rId856" o:title=""/>
           </v:shape>
-          <o:OLEObject Type="Embed" ProgID="Equation.DSMT4" ShapeID="_x0000_i1465" DrawAspect="Content" ObjectID="_1791107286" r:id="rId857"/>
+          <o:OLEObject Type="Embed" ProgID="Equation.DSMT4" ShapeID="_x0000_i1449" DrawAspect="Content" ObjectID="_1791367556" r:id="rId857"/>
         </w:object>
       </w:r>
       <w:r>
@@ -25032,10 +25032,10 @@
           <w:position w:val="-6"/>
         </w:rPr>
         <w:object w:dxaOrig="240" w:dyaOrig="220">
-          <v:shape id="_x0000_i1466" type="#_x0000_t75" style="width:12pt;height:11.25pt" o:ole="">
+          <v:shape id="_x0000_i1450" type="#_x0000_t75" style="width:12pt;height:11.25pt" o:ole="">
             <v:imagedata r:id="rId858" o:title=""/>
           </v:shape>
-          <o:OLEObject Type="Embed" ProgID="Equation.DSMT4" ShapeID="_x0000_i1466" DrawAspect="Content" ObjectID="_1791107287" r:id="rId859"/>
+          <o:OLEObject Type="Embed" ProgID="Equation.DSMT4" ShapeID="_x0000_i1450" DrawAspect="Content" ObjectID="_1791367557" r:id="rId859"/>
         </w:object>
       </w:r>
       <w:r>
@@ -25075,10 +25075,10 @@
           <w:position w:val="-6"/>
         </w:rPr>
         <w:object w:dxaOrig="540" w:dyaOrig="279">
-          <v:shape id="_x0000_i1467" type="#_x0000_t75" style="width:27pt;height:14.25pt" o:ole="">
+          <v:shape id="_x0000_i1451" type="#_x0000_t75" style="width:27pt;height:14.25pt" o:ole="">
             <v:imagedata r:id="rId860" o:title=""/>
           </v:shape>
-          <o:OLEObject Type="Embed" ProgID="Equation.DSMT4" ShapeID="_x0000_i1467" DrawAspect="Content" ObjectID="_1791107288" r:id="rId861"/>
+          <o:OLEObject Type="Embed" ProgID="Equation.DSMT4" ShapeID="_x0000_i1451" DrawAspect="Content" ObjectID="_1791367558" r:id="rId861"/>
         </w:object>
       </w:r>
       <w:r>
@@ -25289,10 +25289,10 @@
           <w:position w:val="-10"/>
         </w:rPr>
         <w:object w:dxaOrig="200" w:dyaOrig="320">
-          <v:shape id="_x0000_i1447" type="#_x0000_t75" style="width:9.75pt;height:15.75pt" o:ole="">
+          <v:shape id="_x0000_i1452" type="#_x0000_t75" style="width:9.75pt;height:15.75pt" o:ole="">
             <v:imagedata r:id="rId863" o:title=""/>
           </v:shape>
-          <o:OLEObject Type="Embed" ProgID="Equation.DSMT4" ShapeID="_x0000_i1447" DrawAspect="Content" ObjectID="_1791107289" r:id="rId864"/>
+          <o:OLEObject Type="Embed" ProgID="Equation.DSMT4" ShapeID="_x0000_i1452" DrawAspect="Content" ObjectID="_1791367559" r:id="rId864"/>
         </w:object>
       </w:r>
       <w:r>
@@ -25317,10 +25317,10 @@
           <w:position w:val="-6"/>
         </w:rPr>
         <w:object w:dxaOrig="600" w:dyaOrig="279">
-          <v:shape id="_x0000_i1448" type="#_x0000_t75" style="width:30pt;height:14.25pt" o:ole="">
+          <v:shape id="_x0000_i1453" type="#_x0000_t75" style="width:30pt;height:14.25pt" o:ole="">
             <v:imagedata r:id="rId865" o:title=""/>
           </v:shape>
-          <o:OLEObject Type="Embed" ProgID="Equation.DSMT4" ShapeID="_x0000_i1448" DrawAspect="Content" ObjectID="_1791107290" r:id="rId866"/>
+          <o:OLEObject Type="Embed" ProgID="Equation.DSMT4" ShapeID="_x0000_i1453" DrawAspect="Content" ObjectID="_1791367560" r:id="rId866"/>
         </w:object>
       </w:r>
       <w:proofErr w:type="gramStart"/>
@@ -25338,10 +25338,10 @@
           <w:position w:val="-10"/>
         </w:rPr>
         <w:object w:dxaOrig="600" w:dyaOrig="320">
-          <v:shape id="_x0000_i1449" type="#_x0000_t75" style="width:30pt;height:15.75pt" o:ole="">
+          <v:shape id="_x0000_i1454" type="#_x0000_t75" style="width:30pt;height:15.75pt" o:ole="">
             <v:imagedata r:id="rId867" o:title=""/>
           </v:shape>
-          <o:OLEObject Type="Embed" ProgID="Equation.DSMT4" ShapeID="_x0000_i1449" DrawAspect="Content" ObjectID="_1791107291" r:id="rId868"/>
+          <o:OLEObject Type="Embed" ProgID="Equation.DSMT4" ShapeID="_x0000_i1454" DrawAspect="Content" ObjectID="_1791367561" r:id="rId868"/>
         </w:object>
       </w:r>
       <w:r>
@@ -25462,10 +25462,10 @@
           <w:position w:val="-10"/>
         </w:rPr>
         <w:object w:dxaOrig="200" w:dyaOrig="320">
-          <v:shape id="_x0000_i1450" type="#_x0000_t75" style="width:9.75pt;height:15.75pt" o:ole="">
+          <v:shape id="_x0000_i1455" type="#_x0000_t75" style="width:9.75pt;height:15.75pt" o:ole="">
             <v:imagedata r:id="rId870" o:title=""/>
           </v:shape>
-          <o:OLEObject Type="Embed" ProgID="Equation.DSMT4" ShapeID="_x0000_i1450" DrawAspect="Content" ObjectID="_1791107292" r:id="rId871"/>
+          <o:OLEObject Type="Embed" ProgID="Equation.DSMT4" ShapeID="_x0000_i1455" DrawAspect="Content" ObjectID="_1791367562" r:id="rId871"/>
         </w:object>
       </w:r>
       <w:r>
@@ -25498,10 +25498,10 @@
           <w:position w:val="-6"/>
         </w:rPr>
         <w:object w:dxaOrig="600" w:dyaOrig="279">
-          <v:shape id="_x0000_i1451" type="#_x0000_t75" style="width:30pt;height:14.25pt" o:ole="">
+          <v:shape id="_x0000_i1456" type="#_x0000_t75" style="width:30pt;height:14.25pt" o:ole="">
             <v:imagedata r:id="rId872" o:title=""/>
           </v:shape>
-          <o:OLEObject Type="Embed" ProgID="Equation.DSMT4" ShapeID="_x0000_i1451" DrawAspect="Content" ObjectID="_1791107293" r:id="rId873"/>
+          <o:OLEObject Type="Embed" ProgID="Equation.DSMT4" ShapeID="_x0000_i1456" DrawAspect="Content" ObjectID="_1791367563" r:id="rId873"/>
         </w:object>
       </w:r>
       <w:proofErr w:type="gramStart"/>
@@ -25519,10 +25519,10 @@
           <w:position w:val="-10"/>
         </w:rPr>
         <w:object w:dxaOrig="560" w:dyaOrig="320">
-          <v:shape id="_x0000_i1452" type="#_x0000_t75" style="width:27.75pt;height:15.75pt" o:ole="">
+          <v:shape id="_x0000_i1457" type="#_x0000_t75" style="width:27.75pt;height:15.75pt" o:ole="">
             <v:imagedata r:id="rId874" o:title=""/>
           </v:shape>
-          <o:OLEObject Type="Embed" ProgID="Equation.DSMT4" ShapeID="_x0000_i1452" DrawAspect="Content" ObjectID="_1791107294" r:id="rId875"/>
+          <o:OLEObject Type="Embed" ProgID="Equation.DSMT4" ShapeID="_x0000_i1457" DrawAspect="Content" ObjectID="_1791367564" r:id="rId875"/>
         </w:object>
       </w:r>
       <w:r>
@@ -25643,10 +25643,10 @@
           <w:position w:val="-10"/>
         </w:rPr>
         <w:object w:dxaOrig="200" w:dyaOrig="320">
-          <v:shape id="_x0000_i1468" type="#_x0000_t75" style="width:9.75pt;height:15.75pt" o:ole="">
+          <v:shape id="_x0000_i1458" type="#_x0000_t75" style="width:9.75pt;height:15.75pt" o:ole="">
             <v:imagedata r:id="rId877" o:title=""/>
           </v:shape>
-          <o:OLEObject Type="Embed" ProgID="Equation.DSMT4" ShapeID="_x0000_i1468" DrawAspect="Content" ObjectID="_1791107295" r:id="rId878"/>
+          <o:OLEObject Type="Embed" ProgID="Equation.DSMT4" ShapeID="_x0000_i1458" DrawAspect="Content" ObjectID="_1791367565" r:id="rId878"/>
         </w:object>
       </w:r>
       <w:r>
@@ -25695,10 +25695,10 @@
           <w:position w:val="-6"/>
         </w:rPr>
         <w:object w:dxaOrig="560" w:dyaOrig="279">
-          <v:shape id="_x0000_i1453" type="#_x0000_t75" style="width:27.75pt;height:14.25pt" o:ole="">
+          <v:shape id="_x0000_i1459" type="#_x0000_t75" style="width:27.75pt;height:14.25pt" o:ole="">
             <v:imagedata r:id="rId879" o:title=""/>
           </v:shape>
-          <o:OLEObject Type="Embed" ProgID="Equation.DSMT4" ShapeID="_x0000_i1453" DrawAspect="Content" ObjectID="_1791107296" r:id="rId880"/>
+          <o:OLEObject Type="Embed" ProgID="Equation.DSMT4" ShapeID="_x0000_i1459" DrawAspect="Content" ObjectID="_1791367566" r:id="rId880"/>
         </w:object>
       </w:r>
       <w:proofErr w:type="gramStart"/>
@@ -25716,10 +25716,10 @@
           <w:position w:val="-10"/>
         </w:rPr>
         <w:object w:dxaOrig="600" w:dyaOrig="320">
-          <v:shape id="_x0000_i1454" type="#_x0000_t75" style="width:30pt;height:15.75pt" o:ole="">
+          <v:shape id="_x0000_i1460" type="#_x0000_t75" style="width:30pt;height:15.75pt" o:ole="">
             <v:imagedata r:id="rId881" o:title=""/>
           </v:shape>
-          <o:OLEObject Type="Embed" ProgID="Equation.DSMT4" ShapeID="_x0000_i1454" DrawAspect="Content" ObjectID="_1791107297" r:id="rId882"/>
+          <o:OLEObject Type="Embed" ProgID="Equation.DSMT4" ShapeID="_x0000_i1460" DrawAspect="Content" ObjectID="_1791367567" r:id="rId882"/>
         </w:object>
       </w:r>
       <w:r>
@@ -25841,10 +25841,10 @@
           <w:position w:val="-10"/>
         </w:rPr>
         <w:object w:dxaOrig="200" w:dyaOrig="320">
-          <v:shape id="_x0000_i1455" type="#_x0000_t75" style="width:9.75pt;height:15.75pt" o:ole="">
+          <v:shape id="_x0000_i1461" type="#_x0000_t75" style="width:9.75pt;height:15.75pt" o:ole="">
             <v:imagedata r:id="rId884" o:title=""/>
           </v:shape>
-          <o:OLEObject Type="Embed" ProgID="Equation.DSMT4" ShapeID="_x0000_i1455" DrawAspect="Content" ObjectID="_1791107298" r:id="rId885"/>
+          <o:OLEObject Type="Embed" ProgID="Equation.DSMT4" ShapeID="_x0000_i1461" DrawAspect="Content" ObjectID="_1791367568" r:id="rId885"/>
         </w:object>
       </w:r>
       <w:r>
@@ -25893,10 +25893,10 @@
           <w:position w:val="-6"/>
         </w:rPr>
         <w:object w:dxaOrig="600" w:dyaOrig="279">
-          <v:shape id="_x0000_i1456" type="#_x0000_t75" style="width:30pt;height:14.25pt" o:ole="">
+          <v:shape id="_x0000_i1462" type="#_x0000_t75" style="width:30pt;height:14.25pt" o:ole="">
             <v:imagedata r:id="rId886" o:title=""/>
           </v:shape>
-          <o:OLEObject Type="Embed" ProgID="Equation.DSMT4" ShapeID="_x0000_i1456" DrawAspect="Content" ObjectID="_1791107299" r:id="rId887"/>
+          <o:OLEObject Type="Embed" ProgID="Equation.DSMT4" ShapeID="_x0000_i1462" DrawAspect="Content" ObjectID="_1791367569" r:id="rId887"/>
         </w:object>
       </w:r>
       <w:proofErr w:type="gramStart"/>
@@ -25914,10 +25914,10 @@
           <w:position w:val="-10"/>
         </w:rPr>
         <w:object w:dxaOrig="560" w:dyaOrig="320">
-          <v:shape id="_x0000_i1457" type="#_x0000_t75" style="width:27.75pt;height:15.75pt" o:ole="">
+          <v:shape id="_x0000_i1463" type="#_x0000_t75" style="width:27.75pt;height:15.75pt" o:ole="">
             <v:imagedata r:id="rId888" o:title=""/>
           </v:shape>
-          <o:OLEObject Type="Embed" ProgID="Equation.DSMT4" ShapeID="_x0000_i1457" DrawAspect="Content" ObjectID="_1791107300" r:id="rId889"/>
+          <o:OLEObject Type="Embed" ProgID="Equation.DSMT4" ShapeID="_x0000_i1463" DrawAspect="Content" ObjectID="_1791367570" r:id="rId889"/>
         </w:object>
       </w:r>
       <w:r>
@@ -26038,10 +26038,10 @@
           <w:position w:val="-10"/>
         </w:rPr>
         <w:object w:dxaOrig="200" w:dyaOrig="320">
-          <v:shape id="_x0000_i1458" type="#_x0000_t75" style="width:9.75pt;height:15.75pt" o:ole="">
+          <v:shape id="_x0000_i1464" type="#_x0000_t75" style="width:9.75pt;height:15.75pt" o:ole="">
             <v:imagedata r:id="rId891" o:title=""/>
           </v:shape>
-          <o:OLEObject Type="Embed" ProgID="Equation.DSMT4" ShapeID="_x0000_i1458" DrawAspect="Content" ObjectID="_1791107301" r:id="rId892"/>
+          <o:OLEObject Type="Embed" ProgID="Equation.DSMT4" ShapeID="_x0000_i1464" DrawAspect="Content" ObjectID="_1791367571" r:id="rId892"/>
         </w:object>
       </w:r>
       <w:r>
@@ -26074,10 +26074,10 @@
           <w:position w:val="-6"/>
         </w:rPr>
         <w:object w:dxaOrig="560" w:dyaOrig="279">
-          <v:shape id="_x0000_i1459" type="#_x0000_t75" style="width:27.75pt;height:14.25pt" o:ole="">
+          <v:shape id="_x0000_i1465" type="#_x0000_t75" style="width:27.75pt;height:14.25pt" o:ole="">
             <v:imagedata r:id="rId893" o:title=""/>
           </v:shape>
-          <o:OLEObject Type="Embed" ProgID="Equation.DSMT4" ShapeID="_x0000_i1459" DrawAspect="Content" ObjectID="_1791107302" r:id="rId894"/>
+          <o:OLEObject Type="Embed" ProgID="Equation.DSMT4" ShapeID="_x0000_i1465" DrawAspect="Content" ObjectID="_1791367572" r:id="rId894"/>
         </w:object>
       </w:r>
       <w:proofErr w:type="gramStart"/>
@@ -26095,10 +26095,10 @@
           <w:position w:val="-10"/>
         </w:rPr>
         <w:object w:dxaOrig="600" w:dyaOrig="320">
-          <v:shape id="_x0000_i1460" type="#_x0000_t75" style="width:30pt;height:15.75pt" o:ole="">
+          <v:shape id="_x0000_i1466" type="#_x0000_t75" style="width:30pt;height:15.75pt" o:ole="">
             <v:imagedata r:id="rId895" o:title=""/>
           </v:shape>
-          <o:OLEObject Type="Embed" ProgID="Equation.DSMT4" ShapeID="_x0000_i1460" DrawAspect="Content" ObjectID="_1791107303" r:id="rId896"/>
+          <o:OLEObject Type="Embed" ProgID="Equation.DSMT4" ShapeID="_x0000_i1466" DrawAspect="Content" ObjectID="_1791367573" r:id="rId896"/>
         </w:object>
       </w:r>
       <w:r>
@@ -26219,10 +26219,10 @@
           <w:position w:val="-10"/>
         </w:rPr>
         <w:object w:dxaOrig="200" w:dyaOrig="320">
-          <v:shape id="_x0000_i1461" type="#_x0000_t75" style="width:9.75pt;height:15.75pt" o:ole="">
+          <v:shape id="_x0000_i1467" type="#_x0000_t75" style="width:9.75pt;height:15.75pt" o:ole="">
             <v:imagedata r:id="rId898" o:title=""/>
           </v:shape>
-          <o:OLEObject Type="Embed" ProgID="Equation.DSMT4" ShapeID="_x0000_i1461" DrawAspect="Content" ObjectID="_1791107304" r:id="rId899"/>
+          <o:OLEObject Type="Embed" ProgID="Equation.DSMT4" ShapeID="_x0000_i1467" DrawAspect="Content" ObjectID="_1791367574" r:id="rId899"/>
         </w:object>
       </w:r>
       <w:r>
@@ -26255,10 +26255,10 @@
           <w:position w:val="-6"/>
         </w:rPr>
         <w:object w:dxaOrig="600" w:dyaOrig="279">
-          <v:shape id="_x0000_i1462" type="#_x0000_t75" style="width:30pt;height:14.25pt" o:ole="">
+          <v:shape id="_x0000_i1468" type="#_x0000_t75" style="width:30pt;height:14.25pt" o:ole="">
             <v:imagedata r:id="rId900" o:title=""/>
           </v:shape>
-          <o:OLEObject Type="Embed" ProgID="Equation.DSMT4" ShapeID="_x0000_i1462" DrawAspect="Content" ObjectID="_1791107305" r:id="rId901"/>
+          <o:OLEObject Type="Embed" ProgID="Equation.DSMT4" ShapeID="_x0000_i1468" DrawAspect="Content" ObjectID="_1791367575" r:id="rId901"/>
         </w:object>
       </w:r>
       <w:proofErr w:type="gramStart"/>
@@ -26276,10 +26276,10 @@
           <w:position w:val="-10"/>
         </w:rPr>
         <w:object w:dxaOrig="560" w:dyaOrig="320">
-          <v:shape id="_x0000_i1463" type="#_x0000_t75" style="width:27.75pt;height:15.75pt" o:ole="">
+          <v:shape id="_x0000_i1469" type="#_x0000_t75" style="width:27.75pt;height:15.75pt" o:ole="">
             <v:imagedata r:id="rId902" o:title=""/>
           </v:shape>
-          <o:OLEObject Type="Embed" ProgID="Equation.DSMT4" ShapeID="_x0000_i1463" DrawAspect="Content" ObjectID="_1791107306" r:id="rId903"/>
+          <o:OLEObject Type="Embed" ProgID="Equation.DSMT4" ShapeID="_x0000_i1469" DrawAspect="Content" ObjectID="_1791367576" r:id="rId903"/>
         </w:object>
       </w:r>
       <w:r>
@@ -26367,17 +26367,7 @@
           <w:noProof/>
           <w:lang w:val="en-US"/>
         </w:rPr>
-        <w:t>essary basis fun</w:t>
-      </w:r>
-      <w:bookmarkStart w:id="32" w:name="_GoBack"/>
-      <w:bookmarkEnd w:id="32"/>
-      <w:r>
-        <w:rPr>
-          <w:rFonts w:ascii="Times New Roman" w:hAnsi="Times New Roman" w:cs="Times New Roman"/>
-          <w:noProof/>
-          <w:lang w:val="en-US"/>
-        </w:rPr>
-        <w:t>ctions simply did</w:t>
+        <w:t>essary basis functions simply did</w:t>
       </w:r>
       <w:r>
         <w:rPr>
@@ -26611,8 +26601,26 @@
           <w:noProof/>
           <w:lang w:val="en-US"/>
         </w:rPr>
-        <w:t>4. Zipunova E., Kuleshov A., Savenkov E. Nonisothermal diffuse interface model for electrical breakdown channel propagation // Sib. Zh. Ind. Mat. — Москва, 2022. — Vol. 25, issue 1. — P. 35–53. — DOI: https://doi.org/10.33048/SIBJIM.2022.25.103. — URL: https://doi.org/10.33048/SIBJIM.2022.25.103.</w:t>
-      </w:r>
+        <w:t xml:space="preserve">4. Zipunova E., Kuleshov A., Savenkov E. Nonisothermal diffuse interface model for electrical breakdown channel propagation // Sib. Zh. Ind. Mat. — </w:t>
+      </w:r>
+      <w:r>
+        <w:rPr>
+          <w:rFonts w:ascii="Times New Roman" w:hAnsi="Times New Roman" w:cs="Times New Roman"/>
+          <w:noProof/>
+          <w:lang w:val="en-US"/>
+        </w:rPr>
+        <w:t>Moscow</w:t>
+      </w:r>
+      <w:r>
+        <w:rPr>
+          <w:rFonts w:ascii="Times New Roman" w:hAnsi="Times New Roman" w:cs="Times New Roman"/>
+          <w:noProof/>
+          <w:lang w:val="en-US"/>
+        </w:rPr>
+        <w:t>, 2022. — Vol. 25, issue 1. — P. 35–53. — DOI: https://doi.org/10.33048/SIBJIM.2022.25.103. — URL: https://doi.org/10.33048/SIBJIM.2022.25.103.</w:t>
+      </w:r>
+      <w:bookmarkStart w:id="32" w:name="_GoBack"/>
+      <w:bookmarkEnd w:id="32"/>
     </w:p>
     <w:sectPr>
       <w:type w:val="continuous"/>
@@ -27630,7 +27638,7 @@
 </file>
 
 <file path=customXml/itemProps1.xml><?xml version="1.0" encoding="utf-8"?>
-<ds:datastoreItem xmlns:ds="http://schemas.openxmlformats.org/officeDocument/2006/customXml" ds:itemID="{A5D1F972-6049-44B3-BCD8-CB0966532B7D}">
+<ds:datastoreItem xmlns:ds="http://schemas.openxmlformats.org/officeDocument/2006/customXml" ds:itemID="{E6F1A48B-8BF5-4ABA-A05C-64E91844C25A}">
   <ds:schemaRefs>
     <ds:schemaRef ds:uri="http://schemas.openxmlformats.org/officeDocument/2006/bibliography"/>
   </ds:schemaRefs>

</xml_diff>